<commit_message>
Report for Practice 3 updated
</commit_message>
<xml_diff>
--- a/Практическая работа №3/ПР №3 ИКБО-06-19 группа 6.docx
+++ b/Практическая работа №3/ПР №3 ИКБО-06-19 группа 6.docx
@@ -917,27 +917,7 @@
           <w:szCs w:val="28"/>
         </w:rPr>
         <w:tab/>
-        <w:t xml:space="preserve">     </w:t>
-      </w:r>
-      <w:proofErr w:type="gramStart"/>
-      <w:r>
-        <w:rPr>
-          <w:rFonts w:ascii="Times New Roman" w:eastAsia="Times New Roman" w:hAnsi="Times New Roman"/>
-          <w:color w:val="000000"/>
-          <w:sz w:val="28"/>
-          <w:szCs w:val="28"/>
-        </w:rPr>
-        <w:t xml:space="preserve">   «</w:t>
-      </w:r>
-      <w:proofErr w:type="gramEnd"/>
-      <w:r>
-        <w:rPr>
-          <w:rFonts w:ascii="Times New Roman" w:eastAsia="Times New Roman" w:hAnsi="Times New Roman"/>
-          <w:color w:val="000000"/>
-          <w:sz w:val="28"/>
-          <w:szCs w:val="28"/>
-        </w:rPr>
-        <w:t>___» ____________ 2021 г.</w:t>
+        <w:t xml:space="preserve">        «___» ____________ 2021 г.</w:t>
       </w:r>
     </w:p>
     <w:p>
@@ -1666,14 +1646,178 @@
         <w:jc w:val="both"/>
         <w:rPr>
           <w:rFonts w:ascii="Times New Roman" w:eastAsia="Times New Roman" w:hAnsi="Times New Roman"/>
-          <w:color w:val="000000"/>
-          <w:sz w:val="28"/>
-          <w:szCs w:val="28"/>
-        </w:rPr>
-      </w:pPr>
-      <w:r>
-        <w:rPr>
-          <w:rFonts w:ascii="Times New Roman" w:eastAsia="Times New Roman" w:hAnsi="Times New Roman"/>
+          <w:sz w:val="28"/>
+          <w:szCs w:val="28"/>
+        </w:rPr>
+      </w:pPr>
+      <w:r>
+        <w:rPr>
+          <w:rFonts w:ascii="Times New Roman" w:eastAsia="Times New Roman" w:hAnsi="Times New Roman"/>
+          <w:sz w:val="28"/>
+          <w:szCs w:val="28"/>
+        </w:rPr>
+        <w:t xml:space="preserve">Для выполнения данной практической работы была выбрана методология «Разработка через тестирование» </w:t>
+      </w:r>
+      <w:r>
+        <w:rPr>
+          <w:rFonts w:ascii="Times New Roman" w:eastAsia="Times New Roman" w:hAnsi="Times New Roman"/>
+          <w:sz w:val="28"/>
+          <w:szCs w:val="28"/>
+          <w:lang w:val="en-US"/>
+        </w:rPr>
+        <w:t>(“Test Driven Development”)</w:t>
+      </w:r>
+      <w:r>
+        <w:rPr>
+          <w:rFonts w:ascii="Times New Roman" w:eastAsia="Times New Roman" w:hAnsi="Times New Roman"/>
+          <w:sz w:val="28"/>
+          <w:szCs w:val="28"/>
+        </w:rPr>
+        <w:t>.</w:t>
+      </w:r>
+    </w:p>
+    <w:p>
+      <w:pPr>
+        <w:spacing w:after="0" w:line="360" w:lineRule="auto"/>
+        <w:ind w:firstLine="708"/>
+        <w:jc w:val="both"/>
+        <w:rPr>
+          <w:rFonts w:ascii="Times New Roman" w:eastAsia="Times New Roman" w:hAnsi="Times New Roman"/>
+          <w:color w:val="000000"/>
+          <w:sz w:val="28"/>
+          <w:szCs w:val="28"/>
+        </w:rPr>
+      </w:pPr>
+      <w:r>
+        <w:rPr>
+          <w:rFonts w:ascii="Times New Roman" w:eastAsia="Times New Roman" w:hAnsi="Times New Roman"/>
+          <w:color w:val="000000"/>
+          <w:sz w:val="28"/>
+          <w:szCs w:val="28"/>
+        </w:rPr>
+        <w:t xml:space="preserve">Во время разработки через тестирование, в начале </w:t>
+      </w:r>
+      <w:r>
+        <w:rPr>
+          <w:rFonts w:ascii="Times New Roman" w:eastAsia="Times New Roman" w:hAnsi="Times New Roman"/>
+          <w:color w:val="000000"/>
+          <w:sz w:val="28"/>
+          <w:szCs w:val="28"/>
+        </w:rPr>
+        <w:t xml:space="preserve">цикла разработки </w:t>
+      </w:r>
+      <w:r>
+        <w:rPr>
+          <w:rFonts w:ascii="Times New Roman" w:eastAsia="Times New Roman" w:hAnsi="Times New Roman"/>
+          <w:color w:val="000000"/>
+          <w:sz w:val="28"/>
+          <w:szCs w:val="28"/>
+        </w:rPr>
+        <w:t>пишутся тесты, которые покрывают небольшое количество вариантов тестирования и основываются на требованиях к ПО.</w:t>
+      </w:r>
+      <w:r>
+        <w:rPr>
+          <w:rFonts w:ascii="Times New Roman" w:eastAsia="Times New Roman" w:hAnsi="Times New Roman"/>
+          <w:color w:val="000000"/>
+          <w:sz w:val="28"/>
+          <w:szCs w:val="28"/>
+        </w:rPr>
+        <w:t xml:space="preserve"> </w:t>
+      </w:r>
+      <w:r>
+        <w:rPr>
+          <w:rFonts w:ascii="Times New Roman" w:eastAsia="Times New Roman" w:hAnsi="Times New Roman"/>
+          <w:color w:val="000000"/>
+          <w:sz w:val="28"/>
+          <w:szCs w:val="28"/>
+        </w:rPr>
+        <w:t>Далее к готовым тестам пишется ко</w:t>
+      </w:r>
+      <w:r>
+        <w:rPr>
+          <w:rFonts w:ascii="Times New Roman" w:eastAsia="Times New Roman" w:hAnsi="Times New Roman"/>
+          <w:color w:val="000000"/>
+          <w:sz w:val="28"/>
+          <w:szCs w:val="28"/>
+        </w:rPr>
+        <w:t>д</w:t>
+      </w:r>
+      <w:r>
+        <w:rPr>
+          <w:rFonts w:ascii="Times New Roman" w:eastAsia="Times New Roman" w:hAnsi="Times New Roman"/>
+          <w:color w:val="000000"/>
+          <w:sz w:val="28"/>
+          <w:szCs w:val="28"/>
+        </w:rPr>
+        <w:t>, который должен пройти подготовленный тест.</w:t>
+      </w:r>
+      <w:r>
+        <w:rPr>
+          <w:rFonts w:ascii="Times New Roman" w:eastAsia="Times New Roman" w:hAnsi="Times New Roman"/>
+          <w:color w:val="000000"/>
+          <w:sz w:val="28"/>
+          <w:szCs w:val="28"/>
+        </w:rPr>
+        <w:t xml:space="preserve"> После прохождения всех подготовленных тестов необходимо перейти к следующему циклу разработки ПО.</w:t>
+      </w:r>
+    </w:p>
+    <w:p>
+      <w:pPr>
+        <w:spacing w:after="0" w:line="360" w:lineRule="auto"/>
+        <w:ind w:firstLine="708"/>
+        <w:jc w:val="both"/>
+        <w:rPr>
+          <w:rFonts w:ascii="Times New Roman" w:eastAsia="Times New Roman" w:hAnsi="Times New Roman"/>
+          <w:color w:val="000000"/>
+          <w:sz w:val="28"/>
+          <w:szCs w:val="28"/>
+        </w:rPr>
+      </w:pPr>
+      <w:r>
+        <w:rPr>
+          <w:rFonts w:ascii="Times New Roman" w:eastAsia="Times New Roman" w:hAnsi="Times New Roman"/>
+          <w:color w:val="000000"/>
+          <w:sz w:val="28"/>
+          <w:szCs w:val="28"/>
+        </w:rPr>
+        <w:t xml:space="preserve">В отличие от метода разработки, при котором сначала пишется код, а потом тест к нему, в методологии </w:t>
+      </w:r>
+      <w:r>
+        <w:rPr>
+          <w:rFonts w:ascii="Times New Roman" w:eastAsia="Times New Roman" w:hAnsi="Times New Roman"/>
+          <w:color w:val="000000"/>
+          <w:sz w:val="28"/>
+          <w:szCs w:val="28"/>
+          <w:lang w:val="en-US"/>
+        </w:rPr>
+        <w:t xml:space="preserve">TDD </w:t>
+      </w:r>
+      <w:r>
+        <w:rPr>
+          <w:rFonts w:ascii="Times New Roman" w:eastAsia="Times New Roman" w:hAnsi="Times New Roman"/>
+          <w:color w:val="000000"/>
+          <w:sz w:val="28"/>
+          <w:szCs w:val="28"/>
+        </w:rPr>
+        <w:t>сначала необходимо написать тест, а потом код к нему.</w:t>
+      </w:r>
+    </w:p>
+    <w:p>
+      <w:pPr>
+        <w:spacing w:after="0" w:line="360" w:lineRule="auto"/>
+        <w:ind w:firstLine="708"/>
+        <w:jc w:val="both"/>
+        <w:rPr>
+          <w:rFonts w:ascii="Times New Roman" w:eastAsia="Times New Roman" w:hAnsi="Times New Roman"/>
+          <w:color w:val="000000"/>
+          <w:sz w:val="28"/>
+          <w:szCs w:val="28"/>
+        </w:rPr>
+      </w:pPr>
+      <w:r>
+        <w:rPr>
+          <w:rFonts w:ascii="Times New Roman" w:eastAsia="Times New Roman" w:hAnsi="Times New Roman"/>
+          <w:color w:val="000000"/>
           <w:sz w:val="28"/>
           <w:szCs w:val="28"/>
         </w:rPr>
@@ -1811,7 +1955,42 @@
           <w:sz w:val="28"/>
           <w:szCs w:val="28"/>
         </w:rPr>
-        <w:t>…</w:t>
+        <w:t xml:space="preserve">Программное обеспечение, разработанное в рамках данной практической работы, называется </w:t>
+      </w:r>
+      <w:r>
+        <w:rPr>
+          <w:rFonts w:ascii="Times New Roman" w:eastAsia="Times New Roman" w:hAnsi="Times New Roman"/>
+          <w:sz w:val="28"/>
+          <w:szCs w:val="28"/>
+          <w:lang w:val="en-US"/>
+        </w:rPr>
+        <w:t>“</w:t>
+      </w:r>
+      <w:r>
+        <w:rPr>
+          <w:rFonts w:ascii="Times New Roman" w:eastAsia="Times New Roman" w:hAnsi="Times New Roman"/>
+          <w:sz w:val="28"/>
+          <w:szCs w:val="28"/>
+          <w:lang w:val="en-US"/>
+        </w:rPr>
+        <w:t>Durak Card Game</w:t>
+      </w:r>
+      <w:r>
+        <w:rPr>
+          <w:rFonts w:ascii="Times New Roman" w:eastAsia="Times New Roman" w:hAnsi="Times New Roman"/>
+          <w:sz w:val="28"/>
+          <w:szCs w:val="28"/>
+          <w:lang w:val="en-US"/>
+        </w:rPr>
+        <w:t xml:space="preserve">”, </w:t>
+      </w:r>
+      <w:r>
+        <w:rPr>
+          <w:rFonts w:ascii="Times New Roman" w:eastAsia="Times New Roman" w:hAnsi="Times New Roman"/>
+          <w:sz w:val="28"/>
+          <w:szCs w:val="28"/>
+        </w:rPr>
+        <w:t>или «Карточная игра Дурак».</w:t>
       </w:r>
     </w:p>
     <w:p>
@@ -1877,7 +2056,7 @@
           <w:sz w:val="28"/>
           <w:szCs w:val="28"/>
         </w:rPr>
-        <w:t>…</w:t>
+        <w:t>Данное программное обеспечение представляет собой версию карточной игры «Дурак» для консоли. …</w:t>
       </w:r>
     </w:p>
     <w:p>
@@ -2153,10 +2332,104 @@
           <w:sz w:val="28"/>
           <w:szCs w:val="28"/>
         </w:rPr>
-        <w:t>…</w:t>
+        <w:t>В рамках данной практической работы были изучены</w:t>
       </w:r>
       <w:bookmarkStart w:id="15" w:name="_heading=h.4qejxzbuv77c" w:colFirst="0" w:colLast="0"/>
       <w:bookmarkEnd w:id="15"/>
+      <w:r>
+        <w:rPr>
+          <w:rFonts w:ascii="Times New Roman" w:eastAsia="Times New Roman" w:hAnsi="Times New Roman"/>
+          <w:sz w:val="28"/>
+          <w:szCs w:val="28"/>
+        </w:rPr>
+        <w:t>:</w:t>
+      </w:r>
+    </w:p>
+    <w:p>
+      <w:pPr>
+        <w:pStyle w:val="a4"/>
+        <w:numPr>
+          <w:ilvl w:val="0"/>
+          <w:numId w:val="11"/>
+        </w:numPr>
+        <w:spacing w:after="0" w:line="360" w:lineRule="auto"/>
+        <w:jc w:val="both"/>
+        <w:rPr>
+          <w:rFonts w:ascii="Times New Roman" w:eastAsia="Times New Roman" w:hAnsi="Times New Roman"/>
+          <w:sz w:val="28"/>
+          <w:szCs w:val="28"/>
+        </w:rPr>
+      </w:pPr>
+      <w:r>
+        <w:rPr>
+          <w:rFonts w:ascii="Times New Roman" w:eastAsia="Times New Roman" w:hAnsi="Times New Roman"/>
+          <w:sz w:val="28"/>
+          <w:szCs w:val="28"/>
+        </w:rPr>
+        <w:t xml:space="preserve">Методология «разработка через тестирование» </w:t>
+      </w:r>
+      <w:r>
+        <w:rPr>
+          <w:rFonts w:ascii="Times New Roman" w:eastAsia="Times New Roman" w:hAnsi="Times New Roman"/>
+          <w:sz w:val="28"/>
+          <w:szCs w:val="28"/>
+          <w:lang w:val="en-US"/>
+        </w:rPr>
+        <w:t>(“Test Driven Development”);</w:t>
+      </w:r>
+    </w:p>
+    <w:p>
+      <w:pPr>
+        <w:pStyle w:val="a4"/>
+        <w:numPr>
+          <w:ilvl w:val="0"/>
+          <w:numId w:val="11"/>
+        </w:numPr>
+        <w:spacing w:after="0" w:line="360" w:lineRule="auto"/>
+        <w:jc w:val="both"/>
+        <w:rPr>
+          <w:rFonts w:ascii="Times New Roman" w:eastAsia="Times New Roman" w:hAnsi="Times New Roman"/>
+          <w:sz w:val="28"/>
+          <w:szCs w:val="28"/>
+        </w:rPr>
+      </w:pPr>
+      <w:r>
+        <w:rPr>
+          <w:rFonts w:ascii="Times New Roman" w:eastAsia="Times New Roman" w:hAnsi="Times New Roman"/>
+          <w:sz w:val="28"/>
+          <w:szCs w:val="28"/>
+          <w:lang w:val="en-US"/>
+        </w:rPr>
+        <w:t>…</w:t>
+      </w:r>
+    </w:p>
+    <w:p>
+      <w:pPr>
+        <w:spacing w:after="0" w:line="360" w:lineRule="auto"/>
+        <w:ind w:firstLine="708"/>
+        <w:jc w:val="both"/>
+        <w:rPr>
+          <w:rFonts w:ascii="Times New Roman" w:eastAsia="Times New Roman" w:hAnsi="Times New Roman"/>
+          <w:sz w:val="28"/>
+          <w:szCs w:val="28"/>
+        </w:rPr>
+      </w:pPr>
+      <w:r>
+        <w:rPr>
+          <w:rFonts w:ascii="Times New Roman" w:eastAsia="Times New Roman" w:hAnsi="Times New Roman"/>
+          <w:sz w:val="28"/>
+          <w:szCs w:val="28"/>
+        </w:rPr>
+        <w:t>Во время выполнения практической работы б</w:t>
+      </w:r>
+      <w:r>
+        <w:rPr>
+          <w:rFonts w:ascii="Times New Roman" w:eastAsia="Times New Roman" w:hAnsi="Times New Roman"/>
+          <w:sz w:val="28"/>
+          <w:szCs w:val="28"/>
+        </w:rPr>
+        <w:t>ыл получен опыт разработки карточной игры «Дурак» для консоли. …</w:t>
+      </w:r>
     </w:p>
     <w:sectPr>
       <w:footerReference w:type="default" r:id="rId11"/>
@@ -3134,6 +3407,119 @@
     </w:lvl>
   </w:abstractNum>
   <w:abstractNum w:abstractNumId="7" w15:restartNumberingAfterBreak="0">
+    <w:nsid w:val="480249C3"/>
+    <w:multiLevelType w:val="hybridMultilevel"/>
+    <w:tmpl w:val="E78810C0"/>
+    <w:lvl w:ilvl="0" w:tplc="04190001">
+      <w:start w:val="1"/>
+      <w:numFmt w:val="bullet"/>
+      <w:lvlText w:val=""/>
+      <w:lvlJc w:val="left"/>
+      <w:pPr>
+        <w:ind w:left="1428" w:hanging="360"/>
+      </w:pPr>
+      <w:rPr>
+        <w:rFonts w:ascii="Symbol" w:hAnsi="Symbol" w:hint="default"/>
+      </w:rPr>
+    </w:lvl>
+    <w:lvl w:ilvl="1" w:tplc="04190003" w:tentative="1">
+      <w:start w:val="1"/>
+      <w:numFmt w:val="bullet"/>
+      <w:lvlText w:val="o"/>
+      <w:lvlJc w:val="left"/>
+      <w:pPr>
+        <w:ind w:left="2148" w:hanging="360"/>
+      </w:pPr>
+      <w:rPr>
+        <w:rFonts w:ascii="Courier New" w:hAnsi="Courier New" w:cs="Courier New" w:hint="default"/>
+      </w:rPr>
+    </w:lvl>
+    <w:lvl w:ilvl="2" w:tplc="04190005" w:tentative="1">
+      <w:start w:val="1"/>
+      <w:numFmt w:val="bullet"/>
+      <w:lvlText w:val=""/>
+      <w:lvlJc w:val="left"/>
+      <w:pPr>
+        <w:ind w:left="2868" w:hanging="360"/>
+      </w:pPr>
+      <w:rPr>
+        <w:rFonts w:ascii="Wingdings" w:hAnsi="Wingdings" w:hint="default"/>
+      </w:rPr>
+    </w:lvl>
+    <w:lvl w:ilvl="3" w:tplc="04190001" w:tentative="1">
+      <w:start w:val="1"/>
+      <w:numFmt w:val="bullet"/>
+      <w:lvlText w:val=""/>
+      <w:lvlJc w:val="left"/>
+      <w:pPr>
+        <w:ind w:left="3588" w:hanging="360"/>
+      </w:pPr>
+      <w:rPr>
+        <w:rFonts w:ascii="Symbol" w:hAnsi="Symbol" w:hint="default"/>
+      </w:rPr>
+    </w:lvl>
+    <w:lvl w:ilvl="4" w:tplc="04190003" w:tentative="1">
+      <w:start w:val="1"/>
+      <w:numFmt w:val="bullet"/>
+      <w:lvlText w:val="o"/>
+      <w:lvlJc w:val="left"/>
+      <w:pPr>
+        <w:ind w:left="4308" w:hanging="360"/>
+      </w:pPr>
+      <w:rPr>
+        <w:rFonts w:ascii="Courier New" w:hAnsi="Courier New" w:cs="Courier New" w:hint="default"/>
+      </w:rPr>
+    </w:lvl>
+    <w:lvl w:ilvl="5" w:tplc="04190005" w:tentative="1">
+      <w:start w:val="1"/>
+      <w:numFmt w:val="bullet"/>
+      <w:lvlText w:val=""/>
+      <w:lvlJc w:val="left"/>
+      <w:pPr>
+        <w:ind w:left="5028" w:hanging="360"/>
+      </w:pPr>
+      <w:rPr>
+        <w:rFonts w:ascii="Wingdings" w:hAnsi="Wingdings" w:hint="default"/>
+      </w:rPr>
+    </w:lvl>
+    <w:lvl w:ilvl="6" w:tplc="04190001" w:tentative="1">
+      <w:start w:val="1"/>
+      <w:numFmt w:val="bullet"/>
+      <w:lvlText w:val=""/>
+      <w:lvlJc w:val="left"/>
+      <w:pPr>
+        <w:ind w:left="5748" w:hanging="360"/>
+      </w:pPr>
+      <w:rPr>
+        <w:rFonts w:ascii="Symbol" w:hAnsi="Symbol" w:hint="default"/>
+      </w:rPr>
+    </w:lvl>
+    <w:lvl w:ilvl="7" w:tplc="04190003" w:tentative="1">
+      <w:start w:val="1"/>
+      <w:numFmt w:val="bullet"/>
+      <w:lvlText w:val="o"/>
+      <w:lvlJc w:val="left"/>
+      <w:pPr>
+        <w:ind w:left="6468" w:hanging="360"/>
+      </w:pPr>
+      <w:rPr>
+        <w:rFonts w:ascii="Courier New" w:hAnsi="Courier New" w:cs="Courier New" w:hint="default"/>
+      </w:rPr>
+    </w:lvl>
+    <w:lvl w:ilvl="8" w:tplc="04190005" w:tentative="1">
+      <w:start w:val="1"/>
+      <w:numFmt w:val="bullet"/>
+      <w:lvlText w:val=""/>
+      <w:lvlJc w:val="left"/>
+      <w:pPr>
+        <w:ind w:left="7188" w:hanging="360"/>
+      </w:pPr>
+      <w:rPr>
+        <w:rFonts w:ascii="Wingdings" w:hAnsi="Wingdings" w:hint="default"/>
+      </w:rPr>
+    </w:lvl>
+  </w:abstractNum>
+  <w:abstractNum w:abstractNumId="8" w15:restartNumberingAfterBreak="0">
     <w:nsid w:val="591543B7"/>
     <w:multiLevelType w:val="hybridMultilevel"/>
     <w:tmpl w:val="F7E6F376"/>
@@ -3219,7 +3605,7 @@
       </w:pPr>
     </w:lvl>
   </w:abstractNum>
-  <w:abstractNum w:abstractNumId="8" w15:restartNumberingAfterBreak="0">
+  <w:abstractNum w:abstractNumId="9" w15:restartNumberingAfterBreak="0">
     <w:nsid w:val="6277430E"/>
     <w:multiLevelType w:val="multilevel"/>
     <w:tmpl w:val="4FCE1A9C"/>
@@ -3332,7 +3718,7 @@
       </w:rPr>
     </w:lvl>
   </w:abstractNum>
-  <w:abstractNum w:abstractNumId="9" w15:restartNumberingAfterBreak="0">
+  <w:abstractNum w:abstractNumId="10" w15:restartNumberingAfterBreak="0">
     <w:nsid w:val="65EF4360"/>
     <w:multiLevelType w:val="multilevel"/>
     <w:tmpl w:val="D8C48BB2"/>
@@ -3458,10 +3844,10 @@
     <w:abstractNumId w:val="1"/>
   </w:num>
   <w:num w:numId="5">
-    <w:abstractNumId w:val="9"/>
+    <w:abstractNumId w:val="10"/>
   </w:num>
   <w:num w:numId="6">
-    <w:abstractNumId w:val="8"/>
+    <w:abstractNumId w:val="9"/>
   </w:num>
   <w:num w:numId="7">
     <w:abstractNumId w:val="3"/>
@@ -3473,6 +3859,9 @@
     <w:abstractNumId w:val="4"/>
   </w:num>
   <w:num w:numId="10">
+    <w:abstractNumId w:val="8"/>
+  </w:num>
+  <w:num w:numId="11">
     <w:abstractNumId w:val="7"/>
   </w:num>
 </w:numbering>

</xml_diff>

<commit_message>
Updated document by adding a description of the game
</commit_message>
<xml_diff>
--- a/Практическая работа №3/ПР №3 ИКБО-06-19 группа 6.docx
+++ b/Практическая работа №3/ПР №3 ИКБО-06-19 группа 6.docx
@@ -1,6 +1,6 @@
 
 <file path=word/document.xml><?xml version="1.0" encoding="utf-8"?>
-<w:document xmlns:wpc="http://schemas.microsoft.com/office/word/2010/wordprocessingCanvas" xmlns:cx="http://schemas.microsoft.com/office/drawing/2014/chartex" xmlns:cx1="http://schemas.microsoft.com/office/drawing/2015/9/8/chartex" xmlns:cx2="http://schemas.microsoft.com/office/drawing/2015/10/21/chartex" xmlns:cx3="http://schemas.microsoft.com/office/drawing/2016/5/9/chartex" xmlns:cx4="http://schemas.microsoft.com/office/drawing/2016/5/10/chartex" xmlns:cx5="http://schemas.microsoft.com/office/drawing/2016/5/11/chartex" xmlns:cx6="http://schemas.microsoft.com/office/drawing/2016/5/12/chartex" xmlns:cx7="http://schemas.microsoft.com/office/drawing/2016/5/13/chartex" xmlns:cx8="http://schemas.microsoft.com/office/drawing/2016/5/14/chartex" xmlns:mc="http://schemas.openxmlformats.org/markup-compatibility/2006" xmlns:aink="http://schemas.microsoft.com/office/drawing/2016/ink" xmlns:am3d="http://schemas.microsoft.com/office/drawing/2017/model3d" xmlns:o="urn:schemas-microsoft-com:office:office" xmlns:r="http://schemas.openxmlformats.org/officeDocument/2006/relationships" xmlns:m="http://schemas.openxmlformats.org/officeDocument/2006/math" xmlns:v="urn:schemas-microsoft-com:vml" xmlns:wp14="http://schemas.microsoft.com/office/word/2010/wordprocessingDrawing" xmlns:wp="http://schemas.openxmlformats.org/drawingml/2006/wordprocessingDrawing" xmlns:w10="urn:schemas-microsoft-com:office:word" xmlns:w="http://schemas.openxmlformats.org/wordprocessingml/2006/main" xmlns:w14="http://schemas.microsoft.com/office/word/2010/wordml" xmlns:w15="http://schemas.microsoft.com/office/word/2012/wordml" xmlns:w16cex="http://schemas.microsoft.com/office/word/2018/wordml/cex" xmlns:w16cid="http://schemas.microsoft.com/office/word/2016/wordml/cid" xmlns:w16="http://schemas.microsoft.com/office/word/2018/wordml" xmlns:w16sdtdh="http://schemas.microsoft.com/office/word/2020/wordml/sdtdatahash" xmlns:w16se="http://schemas.microsoft.com/office/word/2015/wordml/symex" xmlns:wpg="http://schemas.microsoft.com/office/word/2010/wordprocessingGroup" xmlns:wpi="http://schemas.microsoft.com/office/word/2010/wordprocessingInk" xmlns:wne="http://schemas.microsoft.com/office/word/2006/wordml" xmlns:wps="http://schemas.microsoft.com/office/word/2010/wordprocessingShape" mc:Ignorable="w14 w15 w16se w16cid w16 w16cex w16sdtdh wp14">
+<w:document xmlns:wpc="http://schemas.microsoft.com/office/word/2010/wordprocessingCanvas" xmlns:cx="http://schemas.microsoft.com/office/drawing/2014/chartex" xmlns:cx1="http://schemas.microsoft.com/office/drawing/2015/9/8/chartex" xmlns:cx2="http://schemas.microsoft.com/office/drawing/2015/10/21/chartex" xmlns:cx3="http://schemas.microsoft.com/office/drawing/2016/5/9/chartex" xmlns:cx4="http://schemas.microsoft.com/office/drawing/2016/5/10/chartex" xmlns:cx5="http://schemas.microsoft.com/office/drawing/2016/5/11/chartex" xmlns:cx6="http://schemas.microsoft.com/office/drawing/2016/5/12/chartex" xmlns:cx7="http://schemas.microsoft.com/office/drawing/2016/5/13/chartex" xmlns:cx8="http://schemas.microsoft.com/office/drawing/2016/5/14/chartex" xmlns:mc="http://schemas.openxmlformats.org/markup-compatibility/2006" xmlns:aink="http://schemas.microsoft.com/office/drawing/2016/ink" xmlns:am3d="http://schemas.microsoft.com/office/drawing/2017/model3d" xmlns:o="urn:schemas-microsoft-com:office:office" xmlns:r="http://schemas.openxmlformats.org/officeDocument/2006/relationships" xmlns:m="http://schemas.openxmlformats.org/officeDocument/2006/math" xmlns:v="urn:schemas-microsoft-com:vml" xmlns:wp14="http://schemas.microsoft.com/office/word/2010/wordprocessingDrawing" xmlns:wp="http://schemas.openxmlformats.org/drawingml/2006/wordprocessingDrawing" xmlns:w10="urn:schemas-microsoft-com:office:word" xmlns:w="http://schemas.openxmlformats.org/wordprocessingml/2006/main" xmlns:w14="http://schemas.microsoft.com/office/word/2010/wordml" xmlns:w15="http://schemas.microsoft.com/office/word/2012/wordml" xmlns:w16cex="http://schemas.microsoft.com/office/word/2018/wordml/cex" xmlns:w16cid="http://schemas.microsoft.com/office/word/2016/wordml/cid" xmlns:w16="http://schemas.microsoft.com/office/word/2018/wordml" xmlns:w16se="http://schemas.microsoft.com/office/word/2015/wordml/symex" xmlns:wpg="http://schemas.microsoft.com/office/word/2010/wordprocessingGroup" xmlns:wpi="http://schemas.microsoft.com/office/word/2010/wordprocessingInk" xmlns:wne="http://schemas.microsoft.com/office/word/2006/wordml" xmlns:wps="http://schemas.microsoft.com/office/word/2010/wordprocessingShape" mc:Ignorable="w14 w15 w16se w16cid w16 w16cex wp14">
   <w:body>
     <w:tbl>
       <w:tblPr>
@@ -247,7 +247,7 @@
                     </wp:inline>
                   </w:drawing>
                 </mc:Choice>
-                <mc:Fallback>
+                <mc:Fallback xmlns:w16sdtdh="http://schemas.microsoft.com/office/word/2020/wordml/sdtdatahash">
                   <w:pict>
                     <v:shapetype w14:anchorId="37A37D7A" id="_x0000_t32" coordsize="21600,21600" o:spt="32" o:oned="t" path="m,l21600,21600e" filled="f">
                       <v:path arrowok="t" fillok="f" o:connecttype="none"/>
@@ -1663,9 +1663,59 @@
           <w:rFonts w:ascii="Times New Roman" w:eastAsia="Times New Roman" w:hAnsi="Times New Roman"/>
           <w:sz w:val="28"/>
           <w:szCs w:val="28"/>
+        </w:rPr>
+        <w:t>(“</w:t>
+      </w:r>
+      <w:r>
+        <w:rPr>
+          <w:rFonts w:ascii="Times New Roman" w:eastAsia="Times New Roman" w:hAnsi="Times New Roman"/>
+          <w:sz w:val="28"/>
+          <w:szCs w:val="28"/>
           <w:lang w:val="en-US"/>
         </w:rPr>
-        <w:t>(“Test Driven Development”)</w:t>
+        <w:t>Test</w:t>
+      </w:r>
+      <w:r>
+        <w:rPr>
+          <w:rFonts w:ascii="Times New Roman" w:eastAsia="Times New Roman" w:hAnsi="Times New Roman"/>
+          <w:sz w:val="28"/>
+          <w:szCs w:val="28"/>
+        </w:rPr>
+        <w:t xml:space="preserve"> </w:t>
+      </w:r>
+      <w:r>
+        <w:rPr>
+          <w:rFonts w:ascii="Times New Roman" w:eastAsia="Times New Roman" w:hAnsi="Times New Roman"/>
+          <w:sz w:val="28"/>
+          <w:szCs w:val="28"/>
+          <w:lang w:val="en-US"/>
+        </w:rPr>
+        <w:t>Driven</w:t>
+      </w:r>
+      <w:r>
+        <w:rPr>
+          <w:rFonts w:ascii="Times New Roman" w:eastAsia="Times New Roman" w:hAnsi="Times New Roman"/>
+          <w:sz w:val="28"/>
+          <w:szCs w:val="28"/>
+        </w:rPr>
+        <w:t xml:space="preserve"> </w:t>
+      </w:r>
+      <w:r>
+        <w:rPr>
+          <w:rFonts w:ascii="Times New Roman" w:eastAsia="Times New Roman" w:hAnsi="Times New Roman"/>
+          <w:sz w:val="28"/>
+          <w:szCs w:val="28"/>
+          <w:lang w:val="en-US"/>
+        </w:rPr>
+        <w:t>Development</w:t>
+      </w:r>
+      <w:r>
+        <w:rPr>
+          <w:rFonts w:ascii="Times New Roman" w:eastAsia="Times New Roman" w:hAnsi="Times New Roman"/>
+          <w:sz w:val="28"/>
+          <w:szCs w:val="28"/>
+        </w:rPr>
+        <w:t>”)</w:t>
       </w:r>
       <w:r>
         <w:rPr>
@@ -1790,7 +1840,16 @@
           <w:szCs w:val="28"/>
           <w:lang w:val="en-US"/>
         </w:rPr>
-        <w:t xml:space="preserve">TDD </w:t>
+        <w:t>TDD</w:t>
+      </w:r>
+      <w:r>
+        <w:rPr>
+          <w:rFonts w:ascii="Times New Roman" w:eastAsia="Times New Roman" w:hAnsi="Times New Roman"/>
+          <w:color w:val="000000"/>
+          <w:sz w:val="28"/>
+          <w:szCs w:val="28"/>
+        </w:rPr>
+        <w:t xml:space="preserve"> </w:t>
       </w:r>
       <w:r>
         <w:rPr>
@@ -1962,9 +2021,25 @@
           <w:rFonts w:ascii="Times New Roman" w:eastAsia="Times New Roman" w:hAnsi="Times New Roman"/>
           <w:sz w:val="28"/>
           <w:szCs w:val="28"/>
+        </w:rPr>
+        <w:t>“</w:t>
+      </w:r>
+      <w:r>
+        <w:rPr>
+          <w:rFonts w:ascii="Times New Roman" w:eastAsia="Times New Roman" w:hAnsi="Times New Roman"/>
+          <w:sz w:val="28"/>
+          <w:szCs w:val="28"/>
           <w:lang w:val="en-US"/>
         </w:rPr>
-        <w:t>“</w:t>
+        <w:t>Durak</w:t>
+      </w:r>
+      <w:r>
+        <w:rPr>
+          <w:rFonts w:ascii="Times New Roman" w:eastAsia="Times New Roman" w:hAnsi="Times New Roman"/>
+          <w:sz w:val="28"/>
+          <w:szCs w:val="28"/>
+        </w:rPr>
+        <w:t xml:space="preserve"> </w:t>
       </w:r>
       <w:r>
         <w:rPr>
@@ -1973,7 +2048,15 @@
           <w:szCs w:val="28"/>
           <w:lang w:val="en-US"/>
         </w:rPr>
-        <w:t>Durak Card Game</w:t>
+        <w:t>Card</w:t>
+      </w:r>
+      <w:r>
+        <w:rPr>
+          <w:rFonts w:ascii="Times New Roman" w:eastAsia="Times New Roman" w:hAnsi="Times New Roman"/>
+          <w:sz w:val="28"/>
+          <w:szCs w:val="28"/>
+        </w:rPr>
+        <w:t xml:space="preserve"> </w:t>
       </w:r>
       <w:r>
         <w:rPr>
@@ -1981,6 +2064,14 @@
           <w:sz w:val="28"/>
           <w:szCs w:val="28"/>
           <w:lang w:val="en-US"/>
+        </w:rPr>
+        <w:t>Game</w:t>
+      </w:r>
+      <w:r>
+        <w:rPr>
+          <w:rFonts w:ascii="Times New Roman" w:eastAsia="Times New Roman" w:hAnsi="Times New Roman"/>
+          <w:sz w:val="28"/>
+          <w:szCs w:val="28"/>
         </w:rPr>
         <w:t xml:space="preserve">”, </w:t>
       </w:r>
@@ -2056,7 +2147,256 @@
           <w:sz w:val="28"/>
           <w:szCs w:val="28"/>
         </w:rPr>
-        <w:t>Данное программное обеспечение представляет собой версию карточной игры «Дурак» для консоли. …</w:t>
+        <w:t>Данное программное обеспечение представляет собой версию карточной игры «Дурак» для консоли.</w:t>
+      </w:r>
+    </w:p>
+    <w:p>
+      <w:pPr>
+        <w:spacing w:after="0" w:line="360" w:lineRule="auto"/>
+        <w:ind w:firstLine="708"/>
+        <w:jc w:val="both"/>
+        <w:rPr>
+          <w:rFonts w:ascii="Times New Roman" w:eastAsia="Times New Roman" w:hAnsi="Times New Roman"/>
+          <w:sz w:val="28"/>
+          <w:szCs w:val="28"/>
+        </w:rPr>
+      </w:pPr>
+      <w:r>
+        <w:rPr>
+          <w:rFonts w:ascii="Times New Roman" w:eastAsia="Times New Roman" w:hAnsi="Times New Roman"/>
+          <w:sz w:val="28"/>
+          <w:szCs w:val="28"/>
+        </w:rPr>
+        <w:t xml:space="preserve">В «Дурака» играют, используя колоду из 36 карт (числа от 2 до 5, которые обычно встречаются в колоде из 52 карт, не включены). После перетасовки целой колоды каждый из игроков получает по 6 карт. </w:t>
+      </w:r>
+    </w:p>
+    <w:p>
+      <w:pPr>
+        <w:spacing w:after="0" w:line="360" w:lineRule="auto"/>
+        <w:ind w:firstLine="708"/>
+        <w:jc w:val="both"/>
+        <w:rPr>
+          <w:rFonts w:ascii="Times New Roman" w:eastAsia="Times New Roman" w:hAnsi="Times New Roman"/>
+          <w:sz w:val="28"/>
+          <w:szCs w:val="28"/>
+        </w:rPr>
+      </w:pPr>
+      <w:r>
+        <w:rPr>
+          <w:rFonts w:ascii="Times New Roman" w:eastAsia="Times New Roman" w:hAnsi="Times New Roman"/>
+          <w:sz w:val="28"/>
+          <w:szCs w:val="28"/>
+        </w:rPr>
+        <w:t>Далее из верхней части колоды тянется карта для того, чтобы определить масть козыря, затем помещается в нижнюю часть колоды так, чтобы её было видно всем игрокам, причем эту карту всё ещё можно вытянуть в процессе игры.</w:t>
+      </w:r>
+    </w:p>
+    <w:p>
+      <w:pPr>
+        <w:spacing w:after="0" w:line="360" w:lineRule="auto"/>
+        <w:ind w:firstLine="708"/>
+        <w:jc w:val="both"/>
+        <w:rPr>
+          <w:rFonts w:ascii="Times New Roman" w:eastAsia="Times New Roman" w:hAnsi="Times New Roman"/>
+          <w:sz w:val="28"/>
+          <w:szCs w:val="28"/>
+        </w:rPr>
+      </w:pPr>
+      <w:r>
+        <w:rPr>
+          <w:rFonts w:ascii="Times New Roman" w:eastAsia="Times New Roman" w:hAnsi="Times New Roman"/>
+          <w:sz w:val="28"/>
+          <w:szCs w:val="28"/>
+        </w:rPr>
+        <w:t>В представленной реализации данной игры присутствуют 2 игрока, которые по очереди атакуют и защищаются. Атакующий игрок начинает свой ход с любой из своих (коих в среднем шесть) карт лицевой стороной вверх для того, чтобы защищающийся понимал, чем ему отбивать атаку.</w:t>
+      </w:r>
+    </w:p>
+    <w:p>
+      <w:pPr>
+        <w:spacing w:after="0" w:line="360" w:lineRule="auto"/>
+        <w:ind w:firstLine="708"/>
+        <w:jc w:val="both"/>
+        <w:rPr>
+          <w:rFonts w:ascii="Times New Roman" w:eastAsia="Times New Roman" w:hAnsi="Times New Roman"/>
+          <w:sz w:val="28"/>
+          <w:szCs w:val="28"/>
+        </w:rPr>
+      </w:pPr>
+      <w:r>
+        <w:rPr>
+          <w:rFonts w:ascii="Times New Roman" w:eastAsia="Times New Roman" w:hAnsi="Times New Roman"/>
+          <w:sz w:val="28"/>
+          <w:szCs w:val="28"/>
+        </w:rPr>
+        <w:t>Защита происходит следующим образом:</w:t>
+      </w:r>
+    </w:p>
+    <w:p>
+      <w:pPr>
+        <w:pStyle w:val="a4"/>
+        <w:numPr>
+          <w:ilvl w:val="0"/>
+          <w:numId w:val="12"/>
+        </w:numPr>
+        <w:spacing w:after="0" w:line="360" w:lineRule="auto"/>
+        <w:jc w:val="both"/>
+        <w:rPr>
+          <w:rFonts w:ascii="Times New Roman" w:eastAsia="Times New Roman" w:hAnsi="Times New Roman"/>
+          <w:sz w:val="28"/>
+          <w:szCs w:val="28"/>
+        </w:rPr>
+      </w:pPr>
+      <w:r>
+        <w:rPr>
+          <w:rFonts w:ascii="Times New Roman" w:eastAsia="Times New Roman" w:hAnsi="Times New Roman"/>
+          <w:sz w:val="28"/>
+          <w:szCs w:val="28"/>
+        </w:rPr>
+        <w:t xml:space="preserve">Карты козырной масти могут быть отбиты только </w:t>
+      </w:r>
+      <w:r>
+        <w:rPr>
+          <w:rFonts w:ascii="Times New Roman" w:eastAsia="Times New Roman" w:hAnsi="Times New Roman"/>
+          <w:sz w:val="28"/>
+          <w:szCs w:val="28"/>
+        </w:rPr>
+        <w:t>картами той же козырной масти, но более высокого ранга.</w:t>
+      </w:r>
+    </w:p>
+    <w:p>
+      <w:pPr>
+        <w:pStyle w:val="a4"/>
+        <w:numPr>
+          <w:ilvl w:val="0"/>
+          <w:numId w:val="12"/>
+        </w:numPr>
+        <w:spacing w:after="0" w:line="360" w:lineRule="auto"/>
+        <w:jc w:val="both"/>
+        <w:rPr>
+          <w:rFonts w:ascii="Times New Roman" w:eastAsia="Times New Roman" w:hAnsi="Times New Roman"/>
+          <w:sz w:val="28"/>
+          <w:szCs w:val="28"/>
+        </w:rPr>
+      </w:pPr>
+      <w:r>
+        <w:rPr>
+          <w:rFonts w:ascii="Times New Roman" w:eastAsia="Times New Roman" w:hAnsi="Times New Roman"/>
+          <w:sz w:val="28"/>
+          <w:szCs w:val="28"/>
+        </w:rPr>
+        <w:t>Карту не козырной масти можно отбить любой картой, чья масть – козырная.</w:t>
+      </w:r>
+    </w:p>
+    <w:p>
+      <w:pPr>
+        <w:pStyle w:val="a4"/>
+        <w:numPr>
+          <w:ilvl w:val="0"/>
+          <w:numId w:val="12"/>
+        </w:numPr>
+        <w:spacing w:after="0" w:line="360" w:lineRule="auto"/>
+        <w:jc w:val="both"/>
+        <w:rPr>
+          <w:rFonts w:ascii="Times New Roman" w:eastAsia="Times New Roman" w:hAnsi="Times New Roman"/>
+          <w:sz w:val="28"/>
+          <w:szCs w:val="28"/>
+        </w:rPr>
+      </w:pPr>
+      <w:r>
+        <w:rPr>
+          <w:rFonts w:ascii="Times New Roman" w:eastAsia="Times New Roman" w:hAnsi="Times New Roman"/>
+          <w:sz w:val="28"/>
+          <w:szCs w:val="28"/>
+        </w:rPr>
+        <w:t>Все карты могут быть отбиты любой картой той же масти, но более высокого ранга.</w:t>
+      </w:r>
+    </w:p>
+    <w:p>
+      <w:pPr>
+        <w:spacing w:after="0" w:line="360" w:lineRule="auto"/>
+        <w:ind w:firstLine="708"/>
+        <w:jc w:val="both"/>
+        <w:rPr>
+          <w:rFonts w:ascii="Times New Roman" w:eastAsia="Times New Roman" w:hAnsi="Times New Roman"/>
+          <w:sz w:val="28"/>
+          <w:szCs w:val="28"/>
+        </w:rPr>
+      </w:pPr>
+      <w:r>
+        <w:rPr>
+          <w:rFonts w:ascii="Times New Roman" w:eastAsia="Times New Roman" w:hAnsi="Times New Roman"/>
+          <w:sz w:val="28"/>
+          <w:szCs w:val="28"/>
+        </w:rPr>
+        <w:t xml:space="preserve">После хотя бы одной успешной защиты атакующий игрок может или объявить свою атаку оконченной (отбитой), или продолжить атаковать своими картами. Единственной правило проведения атаки новыми картами состоит в </w:t>
+      </w:r>
+      <w:r>
+        <w:rPr>
+          <w:rFonts w:ascii="Times New Roman" w:eastAsia="Times New Roman" w:hAnsi="Times New Roman"/>
+          <w:sz w:val="28"/>
+          <w:szCs w:val="28"/>
+        </w:rPr>
+        <w:lastRenderedPageBreak/>
+        <w:t>том, что они должны иметь тот же ранг, что и какая-либо карта, уже находящаяся на столе начатого раунда.</w:t>
+      </w:r>
+    </w:p>
+    <w:p>
+      <w:pPr>
+        <w:spacing w:after="0" w:line="360" w:lineRule="auto"/>
+        <w:ind w:firstLine="708"/>
+        <w:jc w:val="both"/>
+        <w:rPr>
+          <w:rFonts w:ascii="Times New Roman" w:eastAsia="Times New Roman" w:hAnsi="Times New Roman"/>
+          <w:sz w:val="28"/>
+          <w:szCs w:val="28"/>
+        </w:rPr>
+      </w:pPr>
+      <w:r>
+        <w:rPr>
+          <w:rFonts w:ascii="Times New Roman" w:eastAsia="Times New Roman" w:hAnsi="Times New Roman"/>
+          <w:sz w:val="28"/>
+          <w:szCs w:val="28"/>
+        </w:rPr>
+        <w:t>По окончанию раунда, атакующий игрок вытягивает карты для того, чтобы восполнить свою колоду, до тех пор, пока карт в колоде не станет шесть, после чего по тому же принципу карты тянет защищающийся игрок.</w:t>
+      </w:r>
+    </w:p>
+    <w:p>
+      <w:pPr>
+        <w:spacing w:after="0" w:line="360" w:lineRule="auto"/>
+        <w:ind w:firstLine="708"/>
+        <w:jc w:val="both"/>
+        <w:rPr>
+          <w:rFonts w:ascii="Times New Roman" w:eastAsia="Times New Roman" w:hAnsi="Times New Roman"/>
+          <w:sz w:val="28"/>
+          <w:szCs w:val="28"/>
+        </w:rPr>
+      </w:pPr>
+      <w:r>
+        <w:rPr>
+          <w:rFonts w:ascii="Times New Roman" w:eastAsia="Times New Roman" w:hAnsi="Times New Roman"/>
+          <w:sz w:val="28"/>
+          <w:szCs w:val="28"/>
+        </w:rPr>
+        <w:t>Нападающим в новом раунде будет тот, кто одержал победу в предыдущем – либо атакующий, вынудивший защищающегося забрать карты, либо защищающийся, успешно отбивший все карты атакующего.</w:t>
+      </w:r>
+    </w:p>
+    <w:p>
+      <w:pPr>
+        <w:spacing w:after="0" w:line="360" w:lineRule="auto"/>
+        <w:ind w:firstLine="708"/>
+        <w:jc w:val="both"/>
+        <w:rPr>
+          <w:rFonts w:ascii="Times New Roman" w:eastAsia="Times New Roman" w:hAnsi="Times New Roman"/>
+          <w:sz w:val="28"/>
+          <w:szCs w:val="28"/>
+        </w:rPr>
+      </w:pPr>
+      <w:r>
+        <w:rPr>
+          <w:rFonts w:ascii="Times New Roman" w:eastAsia="Times New Roman" w:hAnsi="Times New Roman"/>
+          <w:sz w:val="28"/>
+          <w:szCs w:val="28"/>
+        </w:rPr>
+        <w:t>Игра продолжается до тех пор, пока колода не закончится, и игроки не сбросят все свои карты.</w:t>
       </w:r>
     </w:p>
     <w:p>
@@ -2373,9 +2713,59 @@
           <w:rFonts w:ascii="Times New Roman" w:eastAsia="Times New Roman" w:hAnsi="Times New Roman"/>
           <w:sz w:val="28"/>
           <w:szCs w:val="28"/>
+        </w:rPr>
+        <w:t>(“</w:t>
+      </w:r>
+      <w:r>
+        <w:rPr>
+          <w:rFonts w:ascii="Times New Roman" w:eastAsia="Times New Roman" w:hAnsi="Times New Roman"/>
+          <w:sz w:val="28"/>
+          <w:szCs w:val="28"/>
           <w:lang w:val="en-US"/>
         </w:rPr>
-        <w:t>(“Test Driven Development”);</w:t>
+        <w:t>Test</w:t>
+      </w:r>
+      <w:r>
+        <w:rPr>
+          <w:rFonts w:ascii="Times New Roman" w:eastAsia="Times New Roman" w:hAnsi="Times New Roman"/>
+          <w:sz w:val="28"/>
+          <w:szCs w:val="28"/>
+        </w:rPr>
+        <w:t xml:space="preserve"> </w:t>
+      </w:r>
+      <w:r>
+        <w:rPr>
+          <w:rFonts w:ascii="Times New Roman" w:eastAsia="Times New Roman" w:hAnsi="Times New Roman"/>
+          <w:sz w:val="28"/>
+          <w:szCs w:val="28"/>
+          <w:lang w:val="en-US"/>
+        </w:rPr>
+        <w:t>Driven</w:t>
+      </w:r>
+      <w:r>
+        <w:rPr>
+          <w:rFonts w:ascii="Times New Roman" w:eastAsia="Times New Roman" w:hAnsi="Times New Roman"/>
+          <w:sz w:val="28"/>
+          <w:szCs w:val="28"/>
+        </w:rPr>
+        <w:t xml:space="preserve"> </w:t>
+      </w:r>
+      <w:r>
+        <w:rPr>
+          <w:rFonts w:ascii="Times New Roman" w:eastAsia="Times New Roman" w:hAnsi="Times New Roman"/>
+          <w:sz w:val="28"/>
+          <w:szCs w:val="28"/>
+          <w:lang w:val="en-US"/>
+        </w:rPr>
+        <w:t>Development</w:t>
+      </w:r>
+      <w:r>
+        <w:rPr>
+          <w:rFonts w:ascii="Times New Roman" w:eastAsia="Times New Roman" w:hAnsi="Times New Roman"/>
+          <w:sz w:val="28"/>
+          <w:szCs w:val="28"/>
+        </w:rPr>
+        <w:t>”);</w:t>
       </w:r>
     </w:p>
     <w:p>
@@ -2443,7 +2833,7 @@
 </file>
 
 <file path=word/endnotes.xml><?xml version="1.0" encoding="utf-8"?>
-<w:endnotes xmlns:wpc="http://schemas.microsoft.com/office/word/2010/wordprocessingCanvas" xmlns:cx="http://schemas.microsoft.com/office/drawing/2014/chartex" xmlns:cx1="http://schemas.microsoft.com/office/drawing/2015/9/8/chartex" xmlns:cx2="http://schemas.microsoft.com/office/drawing/2015/10/21/chartex" xmlns:cx3="http://schemas.microsoft.com/office/drawing/2016/5/9/chartex" xmlns:cx4="http://schemas.microsoft.com/office/drawing/2016/5/10/chartex" xmlns:cx5="http://schemas.microsoft.com/office/drawing/2016/5/11/chartex" xmlns:cx6="http://schemas.microsoft.com/office/drawing/2016/5/12/chartex" xmlns:cx7="http://schemas.microsoft.com/office/drawing/2016/5/13/chartex" xmlns:cx8="http://schemas.microsoft.com/office/drawing/2016/5/14/chartex" xmlns:mc="http://schemas.openxmlformats.org/markup-compatibility/2006" xmlns:aink="http://schemas.microsoft.com/office/drawing/2016/ink" xmlns:am3d="http://schemas.microsoft.com/office/drawing/2017/model3d" xmlns:o="urn:schemas-microsoft-com:office:office" xmlns:r="http://schemas.openxmlformats.org/officeDocument/2006/relationships" xmlns:m="http://schemas.openxmlformats.org/officeDocument/2006/math" xmlns:v="urn:schemas-microsoft-com:vml" xmlns:wp14="http://schemas.microsoft.com/office/word/2010/wordprocessingDrawing" xmlns:wp="http://schemas.openxmlformats.org/drawingml/2006/wordprocessingDrawing" xmlns:w10="urn:schemas-microsoft-com:office:word" xmlns:w="http://schemas.openxmlformats.org/wordprocessingml/2006/main" xmlns:w14="http://schemas.microsoft.com/office/word/2010/wordml" xmlns:w15="http://schemas.microsoft.com/office/word/2012/wordml" xmlns:w16cex="http://schemas.microsoft.com/office/word/2018/wordml/cex" xmlns:w16cid="http://schemas.microsoft.com/office/word/2016/wordml/cid" xmlns:w16="http://schemas.microsoft.com/office/word/2018/wordml" xmlns:w16sdtdh="http://schemas.microsoft.com/office/word/2020/wordml/sdtdatahash" xmlns:w16se="http://schemas.microsoft.com/office/word/2015/wordml/symex" xmlns:wpg="http://schemas.microsoft.com/office/word/2010/wordprocessingGroup" xmlns:wpi="http://schemas.microsoft.com/office/word/2010/wordprocessingInk" xmlns:wne="http://schemas.microsoft.com/office/word/2006/wordml" xmlns:wps="http://schemas.microsoft.com/office/word/2010/wordprocessingShape" mc:Ignorable="w14 w15 w16se w16cid w16 w16cex w16sdtdh wp14">
+<w:endnotes xmlns:wpc="http://schemas.microsoft.com/office/word/2010/wordprocessingCanvas" xmlns:cx="http://schemas.microsoft.com/office/drawing/2014/chartex" xmlns:cx1="http://schemas.microsoft.com/office/drawing/2015/9/8/chartex" xmlns:cx2="http://schemas.microsoft.com/office/drawing/2015/10/21/chartex" xmlns:cx3="http://schemas.microsoft.com/office/drawing/2016/5/9/chartex" xmlns:cx4="http://schemas.microsoft.com/office/drawing/2016/5/10/chartex" xmlns:cx5="http://schemas.microsoft.com/office/drawing/2016/5/11/chartex" xmlns:cx6="http://schemas.microsoft.com/office/drawing/2016/5/12/chartex" xmlns:cx7="http://schemas.microsoft.com/office/drawing/2016/5/13/chartex" xmlns:cx8="http://schemas.microsoft.com/office/drawing/2016/5/14/chartex" xmlns:mc="http://schemas.openxmlformats.org/markup-compatibility/2006" xmlns:aink="http://schemas.microsoft.com/office/drawing/2016/ink" xmlns:am3d="http://schemas.microsoft.com/office/drawing/2017/model3d" xmlns:o="urn:schemas-microsoft-com:office:office" xmlns:r="http://schemas.openxmlformats.org/officeDocument/2006/relationships" xmlns:m="http://schemas.openxmlformats.org/officeDocument/2006/math" xmlns:v="urn:schemas-microsoft-com:vml" xmlns:wp14="http://schemas.microsoft.com/office/word/2010/wordprocessingDrawing" xmlns:wp="http://schemas.openxmlformats.org/drawingml/2006/wordprocessingDrawing" xmlns:w10="urn:schemas-microsoft-com:office:word" xmlns:w="http://schemas.openxmlformats.org/wordprocessingml/2006/main" xmlns:w14="http://schemas.microsoft.com/office/word/2010/wordml" xmlns:w15="http://schemas.microsoft.com/office/word/2012/wordml" xmlns:w16cex="http://schemas.microsoft.com/office/word/2018/wordml/cex" xmlns:w16cid="http://schemas.microsoft.com/office/word/2016/wordml/cid" xmlns:w16="http://schemas.microsoft.com/office/word/2018/wordml" xmlns:w16se="http://schemas.microsoft.com/office/word/2015/wordml/symex" xmlns:wpg="http://schemas.microsoft.com/office/word/2010/wordprocessingGroup" xmlns:wpi="http://schemas.microsoft.com/office/word/2010/wordprocessingInk" xmlns:wne="http://schemas.microsoft.com/office/word/2006/wordml" xmlns:wps="http://schemas.microsoft.com/office/word/2010/wordprocessingShape" mc:Ignorable="w14 w15 w16se w16cid w16 w16cex wp14">
   <w:endnote w:type="separator" w:id="-1">
     <w:p>
       <w:pPr>
@@ -2468,7 +2858,7 @@
 </file>
 
 <file path=word/footer1.xml><?xml version="1.0" encoding="utf-8"?>
-<w:ftr xmlns:wpc="http://schemas.microsoft.com/office/word/2010/wordprocessingCanvas" xmlns:cx="http://schemas.microsoft.com/office/drawing/2014/chartex" xmlns:cx1="http://schemas.microsoft.com/office/drawing/2015/9/8/chartex" xmlns:cx2="http://schemas.microsoft.com/office/drawing/2015/10/21/chartex" xmlns:cx3="http://schemas.microsoft.com/office/drawing/2016/5/9/chartex" xmlns:cx4="http://schemas.microsoft.com/office/drawing/2016/5/10/chartex" xmlns:cx5="http://schemas.microsoft.com/office/drawing/2016/5/11/chartex" xmlns:cx6="http://schemas.microsoft.com/office/drawing/2016/5/12/chartex" xmlns:cx7="http://schemas.microsoft.com/office/drawing/2016/5/13/chartex" xmlns:cx8="http://schemas.microsoft.com/office/drawing/2016/5/14/chartex" xmlns:mc="http://schemas.openxmlformats.org/markup-compatibility/2006" xmlns:aink="http://schemas.microsoft.com/office/drawing/2016/ink" xmlns:am3d="http://schemas.microsoft.com/office/drawing/2017/model3d" xmlns:o="urn:schemas-microsoft-com:office:office" xmlns:r="http://schemas.openxmlformats.org/officeDocument/2006/relationships" xmlns:m="http://schemas.openxmlformats.org/officeDocument/2006/math" xmlns:v="urn:schemas-microsoft-com:vml" xmlns:wp14="http://schemas.microsoft.com/office/word/2010/wordprocessingDrawing" xmlns:wp="http://schemas.openxmlformats.org/drawingml/2006/wordprocessingDrawing" xmlns:w10="urn:schemas-microsoft-com:office:word" xmlns:w="http://schemas.openxmlformats.org/wordprocessingml/2006/main" xmlns:w14="http://schemas.microsoft.com/office/word/2010/wordml" xmlns:w15="http://schemas.microsoft.com/office/word/2012/wordml" xmlns:w16cex="http://schemas.microsoft.com/office/word/2018/wordml/cex" xmlns:w16cid="http://schemas.microsoft.com/office/word/2016/wordml/cid" xmlns:w16="http://schemas.microsoft.com/office/word/2018/wordml" xmlns:w16sdtdh="http://schemas.microsoft.com/office/word/2020/wordml/sdtdatahash" xmlns:w16se="http://schemas.microsoft.com/office/word/2015/wordml/symex" xmlns:wpg="http://schemas.microsoft.com/office/word/2010/wordprocessingGroup" xmlns:wpi="http://schemas.microsoft.com/office/word/2010/wordprocessingInk" xmlns:wne="http://schemas.microsoft.com/office/word/2006/wordml" xmlns:wps="http://schemas.microsoft.com/office/word/2010/wordprocessingShape" mc:Ignorable="w14 w15 w16se w16cid w16 w16cex w16sdtdh wp14">
+<w:ftr xmlns:wpc="http://schemas.microsoft.com/office/word/2010/wordprocessingCanvas" xmlns:cx="http://schemas.microsoft.com/office/drawing/2014/chartex" xmlns:cx1="http://schemas.microsoft.com/office/drawing/2015/9/8/chartex" xmlns:cx2="http://schemas.microsoft.com/office/drawing/2015/10/21/chartex" xmlns:cx3="http://schemas.microsoft.com/office/drawing/2016/5/9/chartex" xmlns:cx4="http://schemas.microsoft.com/office/drawing/2016/5/10/chartex" xmlns:cx5="http://schemas.microsoft.com/office/drawing/2016/5/11/chartex" xmlns:cx6="http://schemas.microsoft.com/office/drawing/2016/5/12/chartex" xmlns:cx7="http://schemas.microsoft.com/office/drawing/2016/5/13/chartex" xmlns:cx8="http://schemas.microsoft.com/office/drawing/2016/5/14/chartex" xmlns:mc="http://schemas.openxmlformats.org/markup-compatibility/2006" xmlns:aink="http://schemas.microsoft.com/office/drawing/2016/ink" xmlns:am3d="http://schemas.microsoft.com/office/drawing/2017/model3d" xmlns:o="urn:schemas-microsoft-com:office:office" xmlns:r="http://schemas.openxmlformats.org/officeDocument/2006/relationships" xmlns:m="http://schemas.openxmlformats.org/officeDocument/2006/math" xmlns:v="urn:schemas-microsoft-com:vml" xmlns:wp14="http://schemas.microsoft.com/office/word/2010/wordprocessingDrawing" xmlns:wp="http://schemas.openxmlformats.org/drawingml/2006/wordprocessingDrawing" xmlns:w10="urn:schemas-microsoft-com:office:word" xmlns:w="http://schemas.openxmlformats.org/wordprocessingml/2006/main" xmlns:w14="http://schemas.microsoft.com/office/word/2010/wordml" xmlns:w15="http://schemas.microsoft.com/office/word/2012/wordml" xmlns:w16cex="http://schemas.microsoft.com/office/word/2018/wordml/cex" xmlns:w16cid="http://schemas.microsoft.com/office/word/2016/wordml/cid" xmlns:w16="http://schemas.microsoft.com/office/word/2018/wordml" xmlns:w16se="http://schemas.microsoft.com/office/word/2015/wordml/symex" xmlns:wpg="http://schemas.microsoft.com/office/word/2010/wordprocessingGroup" xmlns:wpi="http://schemas.microsoft.com/office/word/2010/wordprocessingInk" xmlns:wne="http://schemas.microsoft.com/office/word/2006/wordml" xmlns:wps="http://schemas.microsoft.com/office/word/2010/wordprocessingShape" mc:Ignorable="w14 w15 w16se w16cid w16 w16cex wp14">
   <w:sdt>
     <w:sdtPr>
       <w:id w:val="1306279266"/>
@@ -2542,7 +2932,7 @@
 </file>
 
 <file path=word/footer2.xml><?xml version="1.0" encoding="utf-8"?>
-<w:ftr xmlns:wpc="http://schemas.microsoft.com/office/word/2010/wordprocessingCanvas" xmlns:cx="http://schemas.microsoft.com/office/drawing/2014/chartex" xmlns:cx1="http://schemas.microsoft.com/office/drawing/2015/9/8/chartex" xmlns:cx2="http://schemas.microsoft.com/office/drawing/2015/10/21/chartex" xmlns:cx3="http://schemas.microsoft.com/office/drawing/2016/5/9/chartex" xmlns:cx4="http://schemas.microsoft.com/office/drawing/2016/5/10/chartex" xmlns:cx5="http://schemas.microsoft.com/office/drawing/2016/5/11/chartex" xmlns:cx6="http://schemas.microsoft.com/office/drawing/2016/5/12/chartex" xmlns:cx7="http://schemas.microsoft.com/office/drawing/2016/5/13/chartex" xmlns:cx8="http://schemas.microsoft.com/office/drawing/2016/5/14/chartex" xmlns:mc="http://schemas.openxmlformats.org/markup-compatibility/2006" xmlns:aink="http://schemas.microsoft.com/office/drawing/2016/ink" xmlns:am3d="http://schemas.microsoft.com/office/drawing/2017/model3d" xmlns:o="urn:schemas-microsoft-com:office:office" xmlns:r="http://schemas.openxmlformats.org/officeDocument/2006/relationships" xmlns:m="http://schemas.openxmlformats.org/officeDocument/2006/math" xmlns:v="urn:schemas-microsoft-com:vml" xmlns:wp14="http://schemas.microsoft.com/office/word/2010/wordprocessingDrawing" xmlns:wp="http://schemas.openxmlformats.org/drawingml/2006/wordprocessingDrawing" xmlns:w10="urn:schemas-microsoft-com:office:word" xmlns:w="http://schemas.openxmlformats.org/wordprocessingml/2006/main" xmlns:w14="http://schemas.microsoft.com/office/word/2010/wordml" xmlns:w15="http://schemas.microsoft.com/office/word/2012/wordml" xmlns:w16cex="http://schemas.microsoft.com/office/word/2018/wordml/cex" xmlns:w16cid="http://schemas.microsoft.com/office/word/2016/wordml/cid" xmlns:w16="http://schemas.microsoft.com/office/word/2018/wordml" xmlns:w16sdtdh="http://schemas.microsoft.com/office/word/2020/wordml/sdtdatahash" xmlns:w16se="http://schemas.microsoft.com/office/word/2015/wordml/symex" xmlns:wpg="http://schemas.microsoft.com/office/word/2010/wordprocessingGroup" xmlns:wpi="http://schemas.microsoft.com/office/word/2010/wordprocessingInk" xmlns:wne="http://schemas.microsoft.com/office/word/2006/wordml" xmlns:wps="http://schemas.microsoft.com/office/word/2010/wordprocessingShape" mc:Ignorable="w14 w15 w16se w16cid w16 w16cex w16sdtdh wp14">
+<w:ftr xmlns:wpc="http://schemas.microsoft.com/office/word/2010/wordprocessingCanvas" xmlns:cx="http://schemas.microsoft.com/office/drawing/2014/chartex" xmlns:cx1="http://schemas.microsoft.com/office/drawing/2015/9/8/chartex" xmlns:cx2="http://schemas.microsoft.com/office/drawing/2015/10/21/chartex" xmlns:cx3="http://schemas.microsoft.com/office/drawing/2016/5/9/chartex" xmlns:cx4="http://schemas.microsoft.com/office/drawing/2016/5/10/chartex" xmlns:cx5="http://schemas.microsoft.com/office/drawing/2016/5/11/chartex" xmlns:cx6="http://schemas.microsoft.com/office/drawing/2016/5/12/chartex" xmlns:cx7="http://schemas.microsoft.com/office/drawing/2016/5/13/chartex" xmlns:cx8="http://schemas.microsoft.com/office/drawing/2016/5/14/chartex" xmlns:mc="http://schemas.openxmlformats.org/markup-compatibility/2006" xmlns:aink="http://schemas.microsoft.com/office/drawing/2016/ink" xmlns:am3d="http://schemas.microsoft.com/office/drawing/2017/model3d" xmlns:o="urn:schemas-microsoft-com:office:office" xmlns:r="http://schemas.openxmlformats.org/officeDocument/2006/relationships" xmlns:m="http://schemas.openxmlformats.org/officeDocument/2006/math" xmlns:v="urn:schemas-microsoft-com:vml" xmlns:wp14="http://schemas.microsoft.com/office/word/2010/wordprocessingDrawing" xmlns:wp="http://schemas.openxmlformats.org/drawingml/2006/wordprocessingDrawing" xmlns:w10="urn:schemas-microsoft-com:office:word" xmlns:w="http://schemas.openxmlformats.org/wordprocessingml/2006/main" xmlns:w14="http://schemas.microsoft.com/office/word/2010/wordml" xmlns:w15="http://schemas.microsoft.com/office/word/2012/wordml" xmlns:w16cex="http://schemas.microsoft.com/office/word/2018/wordml/cex" xmlns:w16cid="http://schemas.microsoft.com/office/word/2016/wordml/cid" xmlns:w16="http://schemas.microsoft.com/office/word/2018/wordml" xmlns:w16se="http://schemas.microsoft.com/office/word/2015/wordml/symex" xmlns:wpg="http://schemas.microsoft.com/office/word/2010/wordprocessingGroup" xmlns:wpi="http://schemas.microsoft.com/office/word/2010/wordprocessingInk" xmlns:wne="http://schemas.microsoft.com/office/word/2006/wordml" xmlns:wps="http://schemas.microsoft.com/office/word/2010/wordprocessingShape" mc:Ignorable="w14 w15 w16se w16cid w16 w16cex wp14">
   <w:sdt>
     <w:sdtPr>
       <w:id w:val="1152642134"/>
@@ -2616,7 +3006,7 @@
 </file>
 
 <file path=word/footnotes.xml><?xml version="1.0" encoding="utf-8"?>
-<w:footnotes xmlns:wpc="http://schemas.microsoft.com/office/word/2010/wordprocessingCanvas" xmlns:cx="http://schemas.microsoft.com/office/drawing/2014/chartex" xmlns:cx1="http://schemas.microsoft.com/office/drawing/2015/9/8/chartex" xmlns:cx2="http://schemas.microsoft.com/office/drawing/2015/10/21/chartex" xmlns:cx3="http://schemas.microsoft.com/office/drawing/2016/5/9/chartex" xmlns:cx4="http://schemas.microsoft.com/office/drawing/2016/5/10/chartex" xmlns:cx5="http://schemas.microsoft.com/office/drawing/2016/5/11/chartex" xmlns:cx6="http://schemas.microsoft.com/office/drawing/2016/5/12/chartex" xmlns:cx7="http://schemas.microsoft.com/office/drawing/2016/5/13/chartex" xmlns:cx8="http://schemas.microsoft.com/office/drawing/2016/5/14/chartex" xmlns:mc="http://schemas.openxmlformats.org/markup-compatibility/2006" xmlns:aink="http://schemas.microsoft.com/office/drawing/2016/ink" xmlns:am3d="http://schemas.microsoft.com/office/drawing/2017/model3d" xmlns:o="urn:schemas-microsoft-com:office:office" xmlns:r="http://schemas.openxmlformats.org/officeDocument/2006/relationships" xmlns:m="http://schemas.openxmlformats.org/officeDocument/2006/math" xmlns:v="urn:schemas-microsoft-com:vml" xmlns:wp14="http://schemas.microsoft.com/office/word/2010/wordprocessingDrawing" xmlns:wp="http://schemas.openxmlformats.org/drawingml/2006/wordprocessingDrawing" xmlns:w10="urn:schemas-microsoft-com:office:word" xmlns:w="http://schemas.openxmlformats.org/wordprocessingml/2006/main" xmlns:w14="http://schemas.microsoft.com/office/word/2010/wordml" xmlns:w15="http://schemas.microsoft.com/office/word/2012/wordml" xmlns:w16cex="http://schemas.microsoft.com/office/word/2018/wordml/cex" xmlns:w16cid="http://schemas.microsoft.com/office/word/2016/wordml/cid" xmlns:w16="http://schemas.microsoft.com/office/word/2018/wordml" xmlns:w16sdtdh="http://schemas.microsoft.com/office/word/2020/wordml/sdtdatahash" xmlns:w16se="http://schemas.microsoft.com/office/word/2015/wordml/symex" xmlns:wpg="http://schemas.microsoft.com/office/word/2010/wordprocessingGroup" xmlns:wpi="http://schemas.microsoft.com/office/word/2010/wordprocessingInk" xmlns:wne="http://schemas.microsoft.com/office/word/2006/wordml" xmlns:wps="http://schemas.microsoft.com/office/word/2010/wordprocessingShape" mc:Ignorable="w14 w15 w16se w16cid w16 w16cex w16sdtdh wp14">
+<w:footnotes xmlns:wpc="http://schemas.microsoft.com/office/word/2010/wordprocessingCanvas" xmlns:cx="http://schemas.microsoft.com/office/drawing/2014/chartex" xmlns:cx1="http://schemas.microsoft.com/office/drawing/2015/9/8/chartex" xmlns:cx2="http://schemas.microsoft.com/office/drawing/2015/10/21/chartex" xmlns:cx3="http://schemas.microsoft.com/office/drawing/2016/5/9/chartex" xmlns:cx4="http://schemas.microsoft.com/office/drawing/2016/5/10/chartex" xmlns:cx5="http://schemas.microsoft.com/office/drawing/2016/5/11/chartex" xmlns:cx6="http://schemas.microsoft.com/office/drawing/2016/5/12/chartex" xmlns:cx7="http://schemas.microsoft.com/office/drawing/2016/5/13/chartex" xmlns:cx8="http://schemas.microsoft.com/office/drawing/2016/5/14/chartex" xmlns:mc="http://schemas.openxmlformats.org/markup-compatibility/2006" xmlns:aink="http://schemas.microsoft.com/office/drawing/2016/ink" xmlns:am3d="http://schemas.microsoft.com/office/drawing/2017/model3d" xmlns:o="urn:schemas-microsoft-com:office:office" xmlns:r="http://schemas.openxmlformats.org/officeDocument/2006/relationships" xmlns:m="http://schemas.openxmlformats.org/officeDocument/2006/math" xmlns:v="urn:schemas-microsoft-com:vml" xmlns:wp14="http://schemas.microsoft.com/office/word/2010/wordprocessingDrawing" xmlns:wp="http://schemas.openxmlformats.org/drawingml/2006/wordprocessingDrawing" xmlns:w10="urn:schemas-microsoft-com:office:word" xmlns:w="http://schemas.openxmlformats.org/wordprocessingml/2006/main" xmlns:w14="http://schemas.microsoft.com/office/word/2010/wordml" xmlns:w15="http://schemas.microsoft.com/office/word/2012/wordml" xmlns:w16cex="http://schemas.microsoft.com/office/word/2018/wordml/cex" xmlns:w16cid="http://schemas.microsoft.com/office/word/2016/wordml/cid" xmlns:w16="http://schemas.microsoft.com/office/word/2018/wordml" xmlns:w16se="http://schemas.microsoft.com/office/word/2015/wordml/symex" xmlns:wpg="http://schemas.microsoft.com/office/word/2010/wordprocessingGroup" xmlns:wpi="http://schemas.microsoft.com/office/word/2010/wordprocessingInk" xmlns:wne="http://schemas.microsoft.com/office/word/2006/wordml" xmlns:wps="http://schemas.microsoft.com/office/word/2010/wordprocessingShape" mc:Ignorable="w14 w15 w16se w16cid w16 w16cex wp14">
   <w:footnote w:type="separator" w:id="-1">
     <w:p>
       <w:pPr>
@@ -2641,7 +3031,7 @@
 </file>
 
 <file path=word/numbering.xml><?xml version="1.0" encoding="utf-8"?>
-<w:numbering xmlns:wpc="http://schemas.microsoft.com/office/word/2010/wordprocessingCanvas" xmlns:cx="http://schemas.microsoft.com/office/drawing/2014/chartex" xmlns:cx1="http://schemas.microsoft.com/office/drawing/2015/9/8/chartex" xmlns:cx2="http://schemas.microsoft.com/office/drawing/2015/10/21/chartex" xmlns:cx3="http://schemas.microsoft.com/office/drawing/2016/5/9/chartex" xmlns:cx4="http://schemas.microsoft.com/office/drawing/2016/5/10/chartex" xmlns:cx5="http://schemas.microsoft.com/office/drawing/2016/5/11/chartex" xmlns:cx6="http://schemas.microsoft.com/office/drawing/2016/5/12/chartex" xmlns:cx7="http://schemas.microsoft.com/office/drawing/2016/5/13/chartex" xmlns:cx8="http://schemas.microsoft.com/office/drawing/2016/5/14/chartex" xmlns:mc="http://schemas.openxmlformats.org/markup-compatibility/2006" xmlns:aink="http://schemas.microsoft.com/office/drawing/2016/ink" xmlns:am3d="http://schemas.microsoft.com/office/drawing/2017/model3d" xmlns:o="urn:schemas-microsoft-com:office:office" xmlns:r="http://schemas.openxmlformats.org/officeDocument/2006/relationships" xmlns:m="http://schemas.openxmlformats.org/officeDocument/2006/math" xmlns:v="urn:schemas-microsoft-com:vml" xmlns:wp14="http://schemas.microsoft.com/office/word/2010/wordprocessingDrawing" xmlns:wp="http://schemas.openxmlformats.org/drawingml/2006/wordprocessingDrawing" xmlns:w10="urn:schemas-microsoft-com:office:word" xmlns:w="http://schemas.openxmlformats.org/wordprocessingml/2006/main" xmlns:w14="http://schemas.microsoft.com/office/word/2010/wordml" xmlns:w15="http://schemas.microsoft.com/office/word/2012/wordml" xmlns:w16cex="http://schemas.microsoft.com/office/word/2018/wordml/cex" xmlns:w16cid="http://schemas.microsoft.com/office/word/2016/wordml/cid" xmlns:w16="http://schemas.microsoft.com/office/word/2018/wordml" xmlns:w16sdtdh="http://schemas.microsoft.com/office/word/2020/wordml/sdtdatahash" xmlns:w16se="http://schemas.microsoft.com/office/word/2015/wordml/symex" xmlns:wpg="http://schemas.microsoft.com/office/word/2010/wordprocessingGroup" xmlns:wpi="http://schemas.microsoft.com/office/word/2010/wordprocessingInk" xmlns:wne="http://schemas.microsoft.com/office/word/2006/wordml" xmlns:wps="http://schemas.microsoft.com/office/word/2010/wordprocessingShape" mc:Ignorable="w14 w15 w16se w16cid w16 w16cex w16sdtdh wp14">
+<w:numbering xmlns:wpc="http://schemas.microsoft.com/office/word/2010/wordprocessingCanvas" xmlns:cx="http://schemas.microsoft.com/office/drawing/2014/chartex" xmlns:cx1="http://schemas.microsoft.com/office/drawing/2015/9/8/chartex" xmlns:cx2="http://schemas.microsoft.com/office/drawing/2015/10/21/chartex" xmlns:cx3="http://schemas.microsoft.com/office/drawing/2016/5/9/chartex" xmlns:cx4="http://schemas.microsoft.com/office/drawing/2016/5/10/chartex" xmlns:cx5="http://schemas.microsoft.com/office/drawing/2016/5/11/chartex" xmlns:cx6="http://schemas.microsoft.com/office/drawing/2016/5/12/chartex" xmlns:cx7="http://schemas.microsoft.com/office/drawing/2016/5/13/chartex" xmlns:cx8="http://schemas.microsoft.com/office/drawing/2016/5/14/chartex" xmlns:mc="http://schemas.openxmlformats.org/markup-compatibility/2006" xmlns:aink="http://schemas.microsoft.com/office/drawing/2016/ink" xmlns:am3d="http://schemas.microsoft.com/office/drawing/2017/model3d" xmlns:o="urn:schemas-microsoft-com:office:office" xmlns:r="http://schemas.openxmlformats.org/officeDocument/2006/relationships" xmlns:m="http://schemas.openxmlformats.org/officeDocument/2006/math" xmlns:v="urn:schemas-microsoft-com:vml" xmlns:wp14="http://schemas.microsoft.com/office/word/2010/wordprocessingDrawing" xmlns:wp="http://schemas.openxmlformats.org/drawingml/2006/wordprocessingDrawing" xmlns:w10="urn:schemas-microsoft-com:office:word" xmlns:w="http://schemas.openxmlformats.org/wordprocessingml/2006/main" xmlns:w14="http://schemas.microsoft.com/office/word/2010/wordml" xmlns:w15="http://schemas.microsoft.com/office/word/2012/wordml" xmlns:w16cex="http://schemas.microsoft.com/office/word/2018/wordml/cex" xmlns:w16cid="http://schemas.microsoft.com/office/word/2016/wordml/cid" xmlns:w16="http://schemas.microsoft.com/office/word/2018/wordml" xmlns:w16se="http://schemas.microsoft.com/office/word/2015/wordml/symex" xmlns:wpg="http://schemas.microsoft.com/office/word/2010/wordprocessingGroup" xmlns:wpi="http://schemas.microsoft.com/office/word/2010/wordprocessingInk" xmlns:wne="http://schemas.microsoft.com/office/word/2006/wordml" xmlns:wps="http://schemas.microsoft.com/office/word/2010/wordprocessingShape" mc:Ignorable="w14 w15 w16se w16cid w16 w16cex wp14">
   <w:abstractNum w:abstractNumId="0" w15:restartNumberingAfterBreak="0">
     <w:nsid w:val="0B241B0A"/>
     <w:multiLevelType w:val="multilevel"/>
@@ -2756,6 +3146,119 @@
     </w:lvl>
   </w:abstractNum>
   <w:abstractNum w:abstractNumId="1" w15:restartNumberingAfterBreak="0">
+    <w:nsid w:val="209D4D56"/>
+    <w:multiLevelType w:val="hybridMultilevel"/>
+    <w:tmpl w:val="3A0891F4"/>
+    <w:lvl w:ilvl="0" w:tplc="04190001">
+      <w:start w:val="1"/>
+      <w:numFmt w:val="bullet"/>
+      <w:lvlText w:val=""/>
+      <w:lvlJc w:val="left"/>
+      <w:pPr>
+        <w:ind w:left="1428" w:hanging="360"/>
+      </w:pPr>
+      <w:rPr>
+        <w:rFonts w:ascii="Symbol" w:hAnsi="Symbol" w:hint="default"/>
+      </w:rPr>
+    </w:lvl>
+    <w:lvl w:ilvl="1" w:tplc="04190003" w:tentative="1">
+      <w:start w:val="1"/>
+      <w:numFmt w:val="bullet"/>
+      <w:lvlText w:val="o"/>
+      <w:lvlJc w:val="left"/>
+      <w:pPr>
+        <w:ind w:left="2148" w:hanging="360"/>
+      </w:pPr>
+      <w:rPr>
+        <w:rFonts w:ascii="Courier New" w:hAnsi="Courier New" w:cs="Courier New" w:hint="default"/>
+      </w:rPr>
+    </w:lvl>
+    <w:lvl w:ilvl="2" w:tplc="04190005" w:tentative="1">
+      <w:start w:val="1"/>
+      <w:numFmt w:val="bullet"/>
+      <w:lvlText w:val=""/>
+      <w:lvlJc w:val="left"/>
+      <w:pPr>
+        <w:ind w:left="2868" w:hanging="360"/>
+      </w:pPr>
+      <w:rPr>
+        <w:rFonts w:ascii="Wingdings" w:hAnsi="Wingdings" w:hint="default"/>
+      </w:rPr>
+    </w:lvl>
+    <w:lvl w:ilvl="3" w:tplc="04190001" w:tentative="1">
+      <w:start w:val="1"/>
+      <w:numFmt w:val="bullet"/>
+      <w:lvlText w:val=""/>
+      <w:lvlJc w:val="left"/>
+      <w:pPr>
+        <w:ind w:left="3588" w:hanging="360"/>
+      </w:pPr>
+      <w:rPr>
+        <w:rFonts w:ascii="Symbol" w:hAnsi="Symbol" w:hint="default"/>
+      </w:rPr>
+    </w:lvl>
+    <w:lvl w:ilvl="4" w:tplc="04190003" w:tentative="1">
+      <w:start w:val="1"/>
+      <w:numFmt w:val="bullet"/>
+      <w:lvlText w:val="o"/>
+      <w:lvlJc w:val="left"/>
+      <w:pPr>
+        <w:ind w:left="4308" w:hanging="360"/>
+      </w:pPr>
+      <w:rPr>
+        <w:rFonts w:ascii="Courier New" w:hAnsi="Courier New" w:cs="Courier New" w:hint="default"/>
+      </w:rPr>
+    </w:lvl>
+    <w:lvl w:ilvl="5" w:tplc="04190005" w:tentative="1">
+      <w:start w:val="1"/>
+      <w:numFmt w:val="bullet"/>
+      <w:lvlText w:val=""/>
+      <w:lvlJc w:val="left"/>
+      <w:pPr>
+        <w:ind w:left="5028" w:hanging="360"/>
+      </w:pPr>
+      <w:rPr>
+        <w:rFonts w:ascii="Wingdings" w:hAnsi="Wingdings" w:hint="default"/>
+      </w:rPr>
+    </w:lvl>
+    <w:lvl w:ilvl="6" w:tplc="04190001" w:tentative="1">
+      <w:start w:val="1"/>
+      <w:numFmt w:val="bullet"/>
+      <w:lvlText w:val=""/>
+      <w:lvlJc w:val="left"/>
+      <w:pPr>
+        <w:ind w:left="5748" w:hanging="360"/>
+      </w:pPr>
+      <w:rPr>
+        <w:rFonts w:ascii="Symbol" w:hAnsi="Symbol" w:hint="default"/>
+      </w:rPr>
+    </w:lvl>
+    <w:lvl w:ilvl="7" w:tplc="04190003" w:tentative="1">
+      <w:start w:val="1"/>
+      <w:numFmt w:val="bullet"/>
+      <w:lvlText w:val="o"/>
+      <w:lvlJc w:val="left"/>
+      <w:pPr>
+        <w:ind w:left="6468" w:hanging="360"/>
+      </w:pPr>
+      <w:rPr>
+        <w:rFonts w:ascii="Courier New" w:hAnsi="Courier New" w:cs="Courier New" w:hint="default"/>
+      </w:rPr>
+    </w:lvl>
+    <w:lvl w:ilvl="8" w:tplc="04190005" w:tentative="1">
+      <w:start w:val="1"/>
+      <w:numFmt w:val="bullet"/>
+      <w:lvlText w:val=""/>
+      <w:lvlJc w:val="left"/>
+      <w:pPr>
+        <w:ind w:left="7188" w:hanging="360"/>
+      </w:pPr>
+      <w:rPr>
+        <w:rFonts w:ascii="Wingdings" w:hAnsi="Wingdings" w:hint="default"/>
+      </w:rPr>
+    </w:lvl>
+  </w:abstractNum>
+  <w:abstractNum w:abstractNumId="2" w15:restartNumberingAfterBreak="0">
     <w:nsid w:val="236464A1"/>
     <w:multiLevelType w:val="multilevel"/>
     <w:tmpl w:val="734E1C94"/>
@@ -2868,7 +3371,7 @@
       </w:rPr>
     </w:lvl>
   </w:abstractNum>
-  <w:abstractNum w:abstractNumId="2" w15:restartNumberingAfterBreak="0">
+  <w:abstractNum w:abstractNumId="3" w15:restartNumberingAfterBreak="0">
     <w:nsid w:val="2A4D0082"/>
     <w:multiLevelType w:val="multilevel"/>
     <w:tmpl w:val="4A145EBA"/>
@@ -2981,7 +3484,7 @@
       </w:rPr>
     </w:lvl>
   </w:abstractNum>
-  <w:abstractNum w:abstractNumId="3" w15:restartNumberingAfterBreak="0">
+  <w:abstractNum w:abstractNumId="4" w15:restartNumberingAfterBreak="0">
     <w:nsid w:val="2BA62D1C"/>
     <w:multiLevelType w:val="multilevel"/>
     <w:tmpl w:val="9C3C3B24"/>
@@ -3094,7 +3597,7 @@
       </w:rPr>
     </w:lvl>
   </w:abstractNum>
-  <w:abstractNum w:abstractNumId="4" w15:restartNumberingAfterBreak="0">
+  <w:abstractNum w:abstractNumId="5" w15:restartNumberingAfterBreak="0">
     <w:nsid w:val="4317059A"/>
     <w:multiLevelType w:val="multilevel"/>
     <w:tmpl w:val="4250575C"/>
@@ -3207,7 +3710,7 @@
       </w:rPr>
     </w:lvl>
   </w:abstractNum>
-  <w:abstractNum w:abstractNumId="5" w15:restartNumberingAfterBreak="0">
+  <w:abstractNum w:abstractNumId="6" w15:restartNumberingAfterBreak="0">
     <w:nsid w:val="44F82851"/>
     <w:multiLevelType w:val="multilevel"/>
     <w:tmpl w:val="BF52599E"/>
@@ -3320,7 +3823,7 @@
       </w:rPr>
     </w:lvl>
   </w:abstractNum>
-  <w:abstractNum w:abstractNumId="6" w15:restartNumberingAfterBreak="0">
+  <w:abstractNum w:abstractNumId="7" w15:restartNumberingAfterBreak="0">
     <w:nsid w:val="457E232B"/>
     <w:multiLevelType w:val="multilevel"/>
     <w:tmpl w:val="D1AC6482"/>
@@ -3406,7 +3909,7 @@
       </w:pPr>
     </w:lvl>
   </w:abstractNum>
-  <w:abstractNum w:abstractNumId="7" w15:restartNumberingAfterBreak="0">
+  <w:abstractNum w:abstractNumId="8" w15:restartNumberingAfterBreak="0">
     <w:nsid w:val="480249C3"/>
     <w:multiLevelType w:val="hybridMultilevel"/>
     <w:tmpl w:val="E78810C0"/>
@@ -3519,7 +4022,7 @@
       </w:rPr>
     </w:lvl>
   </w:abstractNum>
-  <w:abstractNum w:abstractNumId="8" w15:restartNumberingAfterBreak="0">
+  <w:abstractNum w:abstractNumId="9" w15:restartNumberingAfterBreak="0">
     <w:nsid w:val="591543B7"/>
     <w:multiLevelType w:val="hybridMultilevel"/>
     <w:tmpl w:val="F7E6F376"/>
@@ -3605,7 +4108,7 @@
       </w:pPr>
     </w:lvl>
   </w:abstractNum>
-  <w:abstractNum w:abstractNumId="9" w15:restartNumberingAfterBreak="0">
+  <w:abstractNum w:abstractNumId="10" w15:restartNumberingAfterBreak="0">
     <w:nsid w:val="6277430E"/>
     <w:multiLevelType w:val="multilevel"/>
     <w:tmpl w:val="4FCE1A9C"/>
@@ -3718,7 +4221,7 @@
       </w:rPr>
     </w:lvl>
   </w:abstractNum>
-  <w:abstractNum w:abstractNumId="10" w15:restartNumberingAfterBreak="0">
+  <w:abstractNum w:abstractNumId="11" w15:restartNumberingAfterBreak="0">
     <w:nsid w:val="65EF4360"/>
     <w:multiLevelType w:val="multilevel"/>
     <w:tmpl w:val="D8C48BB2"/>
@@ -3835,40 +4338,43 @@
     <w:abstractNumId w:val="0"/>
   </w:num>
   <w:num w:numId="2">
+    <w:abstractNumId w:val="6"/>
+  </w:num>
+  <w:num w:numId="3">
+    <w:abstractNumId w:val="7"/>
+  </w:num>
+  <w:num w:numId="4">
+    <w:abstractNumId w:val="2"/>
+  </w:num>
+  <w:num w:numId="5">
+    <w:abstractNumId w:val="11"/>
+  </w:num>
+  <w:num w:numId="6">
+    <w:abstractNumId w:val="10"/>
+  </w:num>
+  <w:num w:numId="7">
+    <w:abstractNumId w:val="4"/>
+  </w:num>
+  <w:num w:numId="8">
+    <w:abstractNumId w:val="3"/>
+  </w:num>
+  <w:num w:numId="9">
     <w:abstractNumId w:val="5"/>
   </w:num>
-  <w:num w:numId="3">
-    <w:abstractNumId w:val="6"/>
-  </w:num>
-  <w:num w:numId="4">
-    <w:abstractNumId w:val="1"/>
-  </w:num>
-  <w:num w:numId="5">
-    <w:abstractNumId w:val="10"/>
-  </w:num>
-  <w:num w:numId="6">
+  <w:num w:numId="10">
     <w:abstractNumId w:val="9"/>
   </w:num>
-  <w:num w:numId="7">
-    <w:abstractNumId w:val="3"/>
-  </w:num>
-  <w:num w:numId="8">
-    <w:abstractNumId w:val="2"/>
-  </w:num>
-  <w:num w:numId="9">
-    <w:abstractNumId w:val="4"/>
-  </w:num>
-  <w:num w:numId="10">
+  <w:num w:numId="11">
     <w:abstractNumId w:val="8"/>
   </w:num>
-  <w:num w:numId="11">
-    <w:abstractNumId w:val="7"/>
+  <w:num w:numId="12">
+    <w:abstractNumId w:val="1"/>
   </w:num>
 </w:numbering>
 </file>
 
 <file path=word/styles.xml><?xml version="1.0" encoding="utf-8"?>
-<w:styles xmlns:mc="http://schemas.openxmlformats.org/markup-compatibility/2006" xmlns:r="http://schemas.openxmlformats.org/officeDocument/2006/relationships" xmlns:w="http://schemas.openxmlformats.org/wordprocessingml/2006/main" xmlns:w14="http://schemas.microsoft.com/office/word/2010/wordml" xmlns:w15="http://schemas.microsoft.com/office/word/2012/wordml" xmlns:w16cex="http://schemas.microsoft.com/office/word/2018/wordml/cex" xmlns:w16cid="http://schemas.microsoft.com/office/word/2016/wordml/cid" xmlns:w16="http://schemas.microsoft.com/office/word/2018/wordml" xmlns:w16sdtdh="http://schemas.microsoft.com/office/word/2020/wordml/sdtdatahash" xmlns:w16se="http://schemas.microsoft.com/office/word/2015/wordml/symex" mc:Ignorable="w14 w15 w16se w16cid w16 w16cex w16sdtdh">
+<w:styles xmlns:mc="http://schemas.openxmlformats.org/markup-compatibility/2006" xmlns:r="http://schemas.openxmlformats.org/officeDocument/2006/relationships" xmlns:w="http://schemas.openxmlformats.org/wordprocessingml/2006/main" xmlns:w14="http://schemas.microsoft.com/office/word/2010/wordml" xmlns:w15="http://schemas.microsoft.com/office/word/2012/wordml" xmlns:w16cex="http://schemas.microsoft.com/office/word/2018/wordml/cex" xmlns:w16cid="http://schemas.microsoft.com/office/word/2016/wordml/cid" xmlns:w16="http://schemas.microsoft.com/office/word/2018/wordml" xmlns:w16se="http://schemas.microsoft.com/office/word/2015/wordml/symex" mc:Ignorable="w14 w15 w16se w16cid w16 w16cex">
   <w:docDefaults>
     <w:rPrDefault>
       <w:rPr>
@@ -4991,28 +5497,28 @@
 </file>
 
 <file path=customXml/item1.xml><?xml version="1.0" encoding="utf-8"?>
+<b:Sources xmlns:b="http://schemas.openxmlformats.org/officeDocument/2006/bibliography" xmlns="http://schemas.openxmlformats.org/officeDocument/2006/bibliography" SelectedStyle="\APASixthEditionOfficeOnline.xsl" StyleName="APA" Version="6"/>
+</file>
+
+<file path=customXml/item2.xml><?xml version="1.0" encoding="utf-8"?>
 <go:gDocsCustomXmlDataStorage xmlns:go="http://customooxmlschemas.google.com/" xmlns:r="http://schemas.openxmlformats.org/officeDocument/2006/relationships">
   <go:docsCustomData xmlns:go="http://customooxmlschemas.google.com/" roundtripDataSignature="AMtx7mheHbvKyHPf4ZX/acAZebKZoEsCoA==">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</go:docsCustomData>
 </go:gDocsCustomXmlDataStorage>
 </file>
 
-<file path=customXml/item2.xml><?xml version="1.0" encoding="utf-8"?>
-<b:Sources xmlns:b="http://schemas.openxmlformats.org/officeDocument/2006/bibliography" xmlns="http://schemas.openxmlformats.org/officeDocument/2006/bibliography" SelectedStyle="\APASixthEditionOfficeOnline.xsl" StyleName="APA" Version="6"/>
+<file path=customXml/itemProps1.xml><?xml version="1.0" encoding="utf-8"?>
+<ds:datastoreItem xmlns:ds="http://schemas.openxmlformats.org/officeDocument/2006/customXml" ds:itemID="{010CBC8A-1A85-43F1-AB11-4C46D21B65E5}">
+  <ds:schemaRefs>
+    <ds:schemaRef ds:uri="http://schemas.openxmlformats.org/officeDocument/2006/bibliography"/>
+  </ds:schemaRefs>
+</ds:datastoreItem>
 </file>
 
-<file path=customXml/itemProps1.xml><?xml version="1.0" encoding="utf-8"?>
+<file path=customXml/itemProps2.xml><?xml version="1.0" encoding="utf-8"?>
 <ds:datastoreItem xmlns:ds="http://schemas.openxmlformats.org/officeDocument/2006/customXml" ds:itemID="{11111111-1234-1234-1234-123412341234}">
   <ds:schemaRefs>
     <ds:schemaRef ds:uri="http://customooxmlschemas.google.com/"/>
     <ds:schemaRef ds:uri="http://schemas.openxmlformats.org/officeDocument/2006/relationships"/>
   </ds:schemaRefs>
 </ds:datastoreItem>
-</file>
-
-<file path=customXml/itemProps2.xml><?xml version="1.0" encoding="utf-8"?>
-<ds:datastoreItem xmlns:ds="http://schemas.openxmlformats.org/officeDocument/2006/customXml" ds:itemID="{010CBC8A-1A85-43F1-AB11-4C46D21B65E5}">
-  <ds:schemaRefs>
-    <ds:schemaRef ds:uri="http://schemas.openxmlformats.org/officeDocument/2006/bibliography"/>
-  </ds:schemaRefs>
-</ds:datastoreItem>
 </file>
</xml_diff>

<commit_message>
Updated document by completing a description
</commit_message>
<xml_diff>
--- a/Практическая работа №3/ПР №3 ИКБО-06-19 группа 6.docx
+++ b/Практическая работа №3/ПР №3 ИКБО-06-19 группа 6.docx
@@ -1084,7 +1084,7 @@
       <w:bookmarkStart w:id="3" w:name="_Toc84067615"/>
       <w:bookmarkStart w:id="4" w:name="_Toc85216580"/>
       <w:bookmarkStart w:id="5" w:name="_Toc85376664"/>
-      <w:bookmarkStart w:id="6" w:name="_Toc85381160"/>
+      <w:bookmarkStart w:id="6" w:name="_Toc85409723"/>
       <w:bookmarkEnd w:id="0"/>
       <w:r>
         <w:rPr>
@@ -1145,8 +1145,7 @@
           <w:r>
             <w:fldChar w:fldCharType="separate"/>
           </w:r>
-          <w:hyperlink w:anchor="_Toc85381160" w:history="1"/>
-          <w:hyperlink w:anchor="_Toc85381161" w:history="1">
+          <w:hyperlink w:anchor="_Toc85409724" w:history="1">
             <w:r>
               <w:rPr>
                 <w:rStyle w:val="a6"/>
@@ -1170,7 +1169,7 @@
               <w:rPr>
                 <w:webHidden/>
               </w:rPr>
-              <w:instrText xml:space="preserve"> PAGEREF _Toc85381161 \h </w:instrText>
+              <w:instrText xml:space="preserve"> PAGEREF _Toc85409724 \h </w:instrText>
             </w:r>
             <w:r>
               <w:rPr>
@@ -1206,7 +1205,7 @@
               <w:szCs w:val="22"/>
             </w:rPr>
           </w:pPr>
-          <w:hyperlink w:anchor="_Toc85381162" w:history="1">
+          <w:hyperlink w:anchor="_Toc85409725" w:history="1">
             <w:r>
               <w:rPr>
                 <w:rStyle w:val="a6"/>
@@ -1230,7 +1229,7 @@
               <w:rPr>
                 <w:webHidden/>
               </w:rPr>
-              <w:instrText xml:space="preserve"> PAGEREF _Toc85381162 \h </w:instrText>
+              <w:instrText xml:space="preserve"> PAGEREF _Toc85409725 \h </w:instrText>
             </w:r>
             <w:r>
               <w:rPr>
@@ -1267,7 +1266,7 @@
               <w:szCs w:val="22"/>
             </w:rPr>
           </w:pPr>
-          <w:hyperlink w:anchor="_Toc85381163" w:history="1">
+          <w:hyperlink w:anchor="_Toc85409726" w:history="1">
             <w:r>
               <w:rPr>
                 <w:rStyle w:val="a6"/>
@@ -1297,7 +1296,7 @@
               <w:rPr>
                 <w:webHidden/>
               </w:rPr>
-              <w:instrText xml:space="preserve"> PAGEREF _Toc85381163 \h </w:instrText>
+              <w:instrText xml:space="preserve"> PAGEREF _Toc85409726 \h </w:instrText>
             </w:r>
             <w:r>
               <w:rPr>
@@ -1334,7 +1333,7 @@
               <w:szCs w:val="22"/>
             </w:rPr>
           </w:pPr>
-          <w:hyperlink w:anchor="_Toc85381164" w:history="1">
+          <w:hyperlink w:anchor="_Toc85409727" w:history="1">
             <w:r>
               <w:rPr>
                 <w:rStyle w:val="a6"/>
@@ -1346,6 +1345,73 @@
               <w:rPr>
                 <w:rStyle w:val="a6"/>
               </w:rPr>
+              <w:t>Описание игры</w:t>
+            </w:r>
+            <w:r>
+              <w:rPr>
+                <w:webHidden/>
+              </w:rPr>
+              <w:tab/>
+            </w:r>
+            <w:r>
+              <w:rPr>
+                <w:webHidden/>
+              </w:rPr>
+              <w:fldChar w:fldCharType="begin"/>
+            </w:r>
+            <w:r>
+              <w:rPr>
+                <w:webHidden/>
+              </w:rPr>
+              <w:instrText xml:space="preserve"> PAGEREF _Toc85409727 \h </w:instrText>
+            </w:r>
+            <w:r>
+              <w:rPr>
+                <w:webHidden/>
+              </w:rPr>
+            </w:r>
+            <w:r>
+              <w:rPr>
+                <w:webHidden/>
+              </w:rPr>
+              <w:fldChar w:fldCharType="separate"/>
+            </w:r>
+            <w:r>
+              <w:rPr>
+                <w:webHidden/>
+              </w:rPr>
+              <w:t>4</w:t>
+            </w:r>
+            <w:r>
+              <w:rPr>
+                <w:webHidden/>
+              </w:rPr>
+              <w:fldChar w:fldCharType="end"/>
+            </w:r>
+          </w:hyperlink>
+        </w:p>
+        <w:p>
+          <w:pPr>
+            <w:pStyle w:val="21"/>
+            <w:rPr>
+              <w:rFonts w:asciiTheme="minorHAnsi" w:eastAsiaTheme="minorEastAsia" w:hAnsiTheme="minorHAnsi" w:cstheme="minorBidi"/>
+              <w:bCs w:val="0"/>
+              <w:sz w:val="22"/>
+              <w:szCs w:val="22"/>
+            </w:rPr>
+          </w:pPr>
+          <w:hyperlink w:anchor="_Toc85409728" w:history="1">
+            <w:r>
+              <w:rPr>
+                <w:rStyle w:val="a6"/>
+                <w:b/>
+              </w:rPr>
+              <w:t xml:space="preserve">2.3 </w:t>
+            </w:r>
+            <w:r>
+              <w:rPr>
+                <w:rStyle w:val="a6"/>
+              </w:rPr>
               <w:t>Описание ПО</w:t>
             </w:r>
             <w:r>
@@ -1364,7 +1430,7 @@
               <w:rPr>
                 <w:webHidden/>
               </w:rPr>
-              <w:instrText xml:space="preserve"> PAGEREF _Toc85381164 \h </w:instrText>
+              <w:instrText xml:space="preserve"> PAGEREF _Toc85409728 \h </w:instrText>
             </w:r>
             <w:r>
               <w:rPr>
@@ -1381,7 +1447,7 @@
               <w:rPr>
                 <w:webHidden/>
               </w:rPr>
-              <w:t>4</w:t>
+              <w:t>5</w:t>
             </w:r>
             <w:r>
               <w:rPr>
@@ -1400,7 +1466,7 @@
               <w:szCs w:val="22"/>
             </w:rPr>
           </w:pPr>
-          <w:hyperlink w:anchor="_Toc85381165" w:history="1">
+          <w:hyperlink w:anchor="_Toc85409729" w:history="1">
             <w:r>
               <w:rPr>
                 <w:rStyle w:val="a6"/>
@@ -1424,7 +1490,7 @@
               <w:rPr>
                 <w:webHidden/>
               </w:rPr>
-              <w:instrText xml:space="preserve"> PAGEREF _Toc85381165 \h </w:instrText>
+              <w:instrText xml:space="preserve"> PAGEREF _Toc85409729 \h </w:instrText>
             </w:r>
             <w:r>
               <w:rPr>
@@ -1441,7 +1507,7 @@
               <w:rPr>
                 <w:webHidden/>
               </w:rPr>
-              <w:t>5</w:t>
+              <w:t>6</w:t>
             </w:r>
             <w:r>
               <w:rPr>
@@ -1460,7 +1526,7 @@
               <w:szCs w:val="22"/>
             </w:rPr>
           </w:pPr>
-          <w:hyperlink w:anchor="_Toc85381166" w:history="1">
+          <w:hyperlink w:anchor="_Toc85409730" w:history="1">
             <w:r>
               <w:rPr>
                 <w:rStyle w:val="a6"/>
@@ -1484,7 +1550,7 @@
               <w:rPr>
                 <w:webHidden/>
               </w:rPr>
-              <w:instrText xml:space="preserve"> PAGEREF _Toc85381166 \h </w:instrText>
+              <w:instrText xml:space="preserve"> PAGEREF _Toc85409730 \h </w:instrText>
             </w:r>
             <w:r>
               <w:rPr>
@@ -1501,7 +1567,7 @@
               <w:rPr>
                 <w:webHidden/>
               </w:rPr>
-              <w:t>6</w:t>
+              <w:t>7</w:t>
             </w:r>
             <w:r>
               <w:rPr>
@@ -1515,7 +1581,7 @@
           <w:pPr>
             <w:pStyle w:val="11"/>
           </w:pPr>
-          <w:hyperlink w:anchor="_Toc85381167" w:history="1">
+          <w:hyperlink w:anchor="_Toc85409731" w:history="1">
             <w:r>
               <w:rPr>
                 <w:rStyle w:val="a6"/>
@@ -1539,7 +1605,7 @@
               <w:rPr>
                 <w:webHidden/>
               </w:rPr>
-              <w:instrText xml:space="preserve"> PAGEREF _Toc85381167 \h </w:instrText>
+              <w:instrText xml:space="preserve"> PAGEREF _Toc85409731 \h </w:instrText>
             </w:r>
             <w:r>
               <w:rPr>
@@ -1556,7 +1622,7 @@
               <w:rPr>
                 <w:webHidden/>
               </w:rPr>
-              <w:t>7</w:t>
+              <w:t>8</w:t>
             </w:r>
             <w:r>
               <w:rPr>
@@ -1605,7 +1671,7 @@
           <w:szCs w:val="36"/>
         </w:rPr>
       </w:pPr>
-      <w:bookmarkStart w:id="7" w:name="_Toc85381161"/>
+      <w:bookmarkStart w:id="7" w:name="_Toc85409724"/>
       <w:r>
         <w:rPr>
           <w:rFonts w:ascii="Times New Roman" w:eastAsia="Times New Roman" w:hAnsi="Times New Roman" w:cs="Times New Roman"/>
@@ -1808,7 +1874,36 @@
           <w:sz w:val="28"/>
           <w:szCs w:val="28"/>
         </w:rPr>
-        <w:t xml:space="preserve"> После прохождения всех подготовленных тестов необходимо перейти к следующему циклу разработки ПО.</w:t>
+        <w:t xml:space="preserve"> После прохождения всех подготовленных тестов необходимо </w:t>
+      </w:r>
+      <w:proofErr w:type="spellStart"/>
+      <w:r>
+        <w:rPr>
+          <w:rFonts w:ascii="Times New Roman" w:eastAsia="Times New Roman" w:hAnsi="Times New Roman"/>
+          <w:color w:val="000000"/>
+          <w:sz w:val="28"/>
+          <w:szCs w:val="28"/>
+        </w:rPr>
+        <w:t>отрефакторить</w:t>
+      </w:r>
+      <w:proofErr w:type="spellEnd"/>
+      <w:r>
+        <w:rPr>
+          <w:rFonts w:ascii="Times New Roman" w:eastAsia="Times New Roman" w:hAnsi="Times New Roman"/>
+          <w:color w:val="000000"/>
+          <w:sz w:val="28"/>
+          <w:szCs w:val="28"/>
+        </w:rPr>
+        <w:t xml:space="preserve"> полученный код, и далее </w:t>
+      </w:r>
+      <w:r>
+        <w:rPr>
+          <w:rFonts w:ascii="Times New Roman" w:eastAsia="Times New Roman" w:hAnsi="Times New Roman"/>
+          <w:color w:val="000000"/>
+          <w:sz w:val="28"/>
+          <w:szCs w:val="28"/>
+        </w:rPr>
+        <w:t>перейти к следующему циклу разработки ПО.</w:t>
       </w:r>
     </w:p>
     <w:p>
@@ -1830,35 +1925,25 @@
           <w:sz w:val="28"/>
           <w:szCs w:val="28"/>
         </w:rPr>
-        <w:t xml:space="preserve">В отличие от метода разработки, при котором сначала пишется код, а потом тест к нему, в методологии </w:t>
-      </w:r>
-      <w:r>
-        <w:rPr>
-          <w:rFonts w:ascii="Times New Roman" w:eastAsia="Times New Roman" w:hAnsi="Times New Roman"/>
-          <w:color w:val="000000"/>
-          <w:sz w:val="28"/>
-          <w:szCs w:val="28"/>
-          <w:lang w:val="en-US"/>
-        </w:rPr>
-        <w:t>TDD</w:t>
-      </w:r>
-      <w:r>
-        <w:rPr>
-          <w:rFonts w:ascii="Times New Roman" w:eastAsia="Times New Roman" w:hAnsi="Times New Roman"/>
-          <w:color w:val="000000"/>
-          <w:sz w:val="28"/>
-          <w:szCs w:val="28"/>
-        </w:rPr>
-        <w:t xml:space="preserve"> </w:t>
-      </w:r>
-      <w:r>
-        <w:rPr>
-          <w:rFonts w:ascii="Times New Roman" w:eastAsia="Times New Roman" w:hAnsi="Times New Roman"/>
-          <w:color w:val="000000"/>
-          <w:sz w:val="28"/>
-          <w:szCs w:val="28"/>
-        </w:rPr>
-        <w:t>сначала необходимо написать тест, а потом код к нему.</w:t>
+        <w:t xml:space="preserve">Эта методология позволяет добиться создания пригодного для автоматического тестирования приложения и очень хорошего покрытия кода тестами, так как ТЗ переводится на язык автоматических тестов, то есть всё, что программа должна делать, проверяется. Также TDD часто упрощает программную реализацию: так как исключается избыточность </w:t>
+      </w:r>
+      <w:r>
+        <w:rPr>
+          <w:rFonts w:ascii="Times New Roman" w:eastAsia="Times New Roman" w:hAnsi="Times New Roman"/>
+          <w:color w:val="000000"/>
+          <w:sz w:val="28"/>
+          <w:szCs w:val="28"/>
+        </w:rPr>
+        <w:t>–</w:t>
+      </w:r>
+      <w:r>
+        <w:rPr>
+          <w:rFonts w:ascii="Times New Roman" w:eastAsia="Times New Roman" w:hAnsi="Times New Roman"/>
+          <w:color w:val="000000"/>
+          <w:sz w:val="28"/>
+          <w:szCs w:val="28"/>
+        </w:rPr>
+        <w:t xml:space="preserve"> если компонент проходит тест, то он считается готовым. Если же существующие тесты проходят, но работает компонент не так, как ожидается, то это значит, что тесты пока не отражают всех требований и это повод добавить новые тесты.</w:t>
       </w:r>
     </w:p>
     <w:p>
@@ -1880,7 +1965,35 @@
           <w:sz w:val="28"/>
           <w:szCs w:val="28"/>
         </w:rPr>
-        <w:t>…</w:t>
+        <w:t xml:space="preserve">В отличие от метода разработки, при котором сначала пишется код, а потом тест к нему, в методологии </w:t>
+      </w:r>
+      <w:r>
+        <w:rPr>
+          <w:rFonts w:ascii="Times New Roman" w:eastAsia="Times New Roman" w:hAnsi="Times New Roman"/>
+          <w:color w:val="000000"/>
+          <w:sz w:val="28"/>
+          <w:szCs w:val="28"/>
+          <w:lang w:val="en-US"/>
+        </w:rPr>
+        <w:t>TDD</w:t>
+      </w:r>
+      <w:r>
+        <w:rPr>
+          <w:rFonts w:ascii="Times New Roman" w:eastAsia="Times New Roman" w:hAnsi="Times New Roman"/>
+          <w:color w:val="000000"/>
+          <w:sz w:val="28"/>
+          <w:szCs w:val="28"/>
+        </w:rPr>
+        <w:t xml:space="preserve"> </w:t>
+      </w:r>
+      <w:r>
+        <w:rPr>
+          <w:rFonts w:ascii="Times New Roman" w:eastAsia="Times New Roman" w:hAnsi="Times New Roman"/>
+          <w:color w:val="000000"/>
+          <w:sz w:val="28"/>
+          <w:szCs w:val="28"/>
+        </w:rPr>
+        <w:t>сначала необходимо написать тест, а потом код к нему.</w:t>
       </w:r>
     </w:p>
     <w:p>
@@ -1917,7 +2030,7 @@
           <w:szCs w:val="36"/>
         </w:rPr>
       </w:pPr>
-      <w:bookmarkStart w:id="8" w:name="_Toc85381162"/>
+      <w:bookmarkStart w:id="8" w:name="_Toc85409725"/>
       <w:r>
         <w:rPr>
           <w:rFonts w:ascii="Times New Roman" w:eastAsia="Times New Roman" w:hAnsi="Times New Roman" w:cs="Times New Roman"/>
@@ -1964,7 +2077,7 @@
           <w:szCs w:val="32"/>
         </w:rPr>
       </w:pPr>
-      <w:bookmarkStart w:id="9" w:name="_Toc85381163"/>
+      <w:bookmarkStart w:id="9" w:name="_Toc85409726"/>
       <w:r>
         <w:rPr>
           <w:rFonts w:ascii="Times New Roman" w:eastAsia="Times New Roman" w:hAnsi="Times New Roman" w:cs="Times New Roman"/>
@@ -2024,6 +2137,7 @@
         </w:rPr>
         <w:t>“</w:t>
       </w:r>
+      <w:proofErr w:type="spellStart"/>
       <w:r>
         <w:rPr>
           <w:rFonts w:ascii="Times New Roman" w:eastAsia="Times New Roman" w:hAnsi="Times New Roman"/>
@@ -2033,6 +2147,7 @@
         </w:rPr>
         <w:t>Durak</w:t>
       </w:r>
+      <w:proofErr w:type="spellEnd"/>
       <w:r>
         <w:rPr>
           <w:rFonts w:ascii="Times New Roman" w:eastAsia="Times New Roman" w:hAnsi="Times New Roman"/>
@@ -2097,7 +2212,7 @@
           <w:szCs w:val="32"/>
         </w:rPr>
       </w:pPr>
-      <w:bookmarkStart w:id="10" w:name="_Toc85381164"/>
+      <w:bookmarkStart w:id="10" w:name="_Toc85409727"/>
       <w:r>
         <w:rPr>
           <w:rFonts w:ascii="Times New Roman" w:eastAsia="Times New Roman" w:hAnsi="Times New Roman" w:cs="Times New Roman"/>
@@ -2106,17 +2221,17 @@
           <w:sz w:val="32"/>
           <w:szCs w:val="32"/>
         </w:rPr>
-        <w:t>2</w:t>
+        <w:t xml:space="preserve">2.2 </w:t>
       </w:r>
       <w:r>
         <w:rPr>
           <w:rFonts w:ascii="Times New Roman" w:eastAsia="Times New Roman" w:hAnsi="Times New Roman" w:cs="Times New Roman"/>
-          <w:b/>
+          <w:bCs/>
           <w:color w:val="000000"/>
           <w:sz w:val="32"/>
           <w:szCs w:val="32"/>
         </w:rPr>
-        <w:t xml:space="preserve">.2 </w:t>
+        <w:t xml:space="preserve">Описание </w:t>
       </w:r>
       <w:r>
         <w:rPr>
@@ -2126,29 +2241,9 @@
           <w:sz w:val="32"/>
           <w:szCs w:val="32"/>
         </w:rPr>
-        <w:t>Описание ПО</w:t>
+        <w:t>игры</w:t>
       </w:r>
       <w:bookmarkEnd w:id="10"/>
-    </w:p>
-    <w:p>
-      <w:pPr>
-        <w:spacing w:after="0" w:line="360" w:lineRule="auto"/>
-        <w:ind w:firstLine="708"/>
-        <w:jc w:val="both"/>
-        <w:rPr>
-          <w:rFonts w:ascii="Times New Roman" w:eastAsia="Times New Roman" w:hAnsi="Times New Roman"/>
-          <w:sz w:val="28"/>
-          <w:szCs w:val="28"/>
-        </w:rPr>
-      </w:pPr>
-      <w:r>
-        <w:rPr>
-          <w:rFonts w:ascii="Times New Roman" w:eastAsia="Times New Roman" w:hAnsi="Times New Roman"/>
-          <w:sz w:val="28"/>
-          <w:szCs w:val="28"/>
-        </w:rPr>
-        <w:t>Данное программное обеспечение представляет собой версию карточной игры «Дурак» для консоли.</w:t>
-      </w:r>
     </w:p>
     <w:p>
       <w:pPr>
@@ -2251,15 +2346,7 @@
           <w:sz w:val="28"/>
           <w:szCs w:val="28"/>
         </w:rPr>
-        <w:t xml:space="preserve">Карты козырной масти могут быть отбиты только </w:t>
-      </w:r>
-      <w:r>
-        <w:rPr>
-          <w:rFonts w:ascii="Times New Roman" w:eastAsia="Times New Roman" w:hAnsi="Times New Roman"/>
-          <w:sz w:val="28"/>
-          <w:szCs w:val="28"/>
-        </w:rPr>
-        <w:t>картами той же козырной масти, но более высокого ранга.</w:t>
+        <w:t>Карты козырной масти могут быть отбиты только картами той же козырной масти, но более высокого ранга.</w:t>
       </w:r>
     </w:p>
     <w:p>
@@ -2327,16 +2414,7 @@
           <w:sz w:val="28"/>
           <w:szCs w:val="28"/>
         </w:rPr>
-        <w:t xml:space="preserve">После хотя бы одной успешной защиты атакующий игрок может или объявить свою атаку оконченной (отбитой), или продолжить атаковать своими картами. Единственной правило проведения атаки новыми картами состоит в </w:t>
-      </w:r>
-      <w:r>
-        <w:rPr>
-          <w:rFonts w:ascii="Times New Roman" w:eastAsia="Times New Roman" w:hAnsi="Times New Roman"/>
-          <w:sz w:val="28"/>
-          <w:szCs w:val="28"/>
-        </w:rPr>
-        <w:lastRenderedPageBreak/>
-        <w:t>том, что они должны иметь тот же ранг, что и какая-либо карта, уже находящаяся на столе начатого раунда.</w:t>
+        <w:t>После хотя бы одной успешной защиты атакующий игрок может или объявить свою атаку оконченной (отбитой), или продолжить атаковать своими картами. Единственной правило проведения атаки новыми картами состоит в том, что они должны иметь тот же ранг, что и какая-либо карта, уже находящаяся на столе начатого раунда.</w:t>
       </w:r>
     </w:p>
     <w:p>
@@ -2356,6 +2434,7 @@
           <w:sz w:val="28"/>
           <w:szCs w:val="28"/>
         </w:rPr>
+        <w:lastRenderedPageBreak/>
         <w:t>По окончанию раунда, атакующий игрок вытягивает карты для того, чтобы восполнить свою колоду, до тех пор, пока карт в колоде не станет шесть, после чего по тому же принципу карты тянет защищающийся игрок.</w:t>
       </w:r>
     </w:p>
@@ -2380,6 +2459,82 @@
       </w:r>
     </w:p>
     <w:p>
+      <w:r>
+        <w:rPr>
+          <w:rFonts w:ascii="Times New Roman" w:eastAsia="Times New Roman" w:hAnsi="Times New Roman"/>
+          <w:sz w:val="28"/>
+          <w:szCs w:val="28"/>
+        </w:rPr>
+        <w:t>Игра продолжается до тех пор, пока колода не закончится, и игроки не сбросят все свои карты.</w:t>
+      </w:r>
+    </w:p>
+    <w:p>
+      <w:pPr>
+        <w:pStyle w:val="2"/>
+        <w:spacing w:before="240" w:line="360" w:lineRule="auto"/>
+        <w:jc w:val="center"/>
+        <w:rPr>
+          <w:rFonts w:ascii="Times New Roman" w:eastAsia="Times New Roman" w:hAnsi="Times New Roman" w:cs="Times New Roman"/>
+          <w:bCs/>
+          <w:color w:val="000000"/>
+          <w:sz w:val="32"/>
+          <w:szCs w:val="32"/>
+        </w:rPr>
+      </w:pPr>
+      <w:bookmarkStart w:id="11" w:name="_Toc85409728"/>
+      <w:r>
+        <w:rPr>
+          <w:rFonts w:ascii="Times New Roman" w:eastAsia="Times New Roman" w:hAnsi="Times New Roman" w:cs="Times New Roman"/>
+          <w:b/>
+          <w:color w:val="000000"/>
+          <w:sz w:val="32"/>
+          <w:szCs w:val="32"/>
+        </w:rPr>
+        <w:t>2</w:t>
+      </w:r>
+      <w:r>
+        <w:rPr>
+          <w:rFonts w:ascii="Times New Roman" w:eastAsia="Times New Roman" w:hAnsi="Times New Roman" w:cs="Times New Roman"/>
+          <w:b/>
+          <w:color w:val="000000"/>
+          <w:sz w:val="32"/>
+          <w:szCs w:val="32"/>
+        </w:rPr>
+        <w:t>.</w:t>
+      </w:r>
+      <w:r>
+        <w:rPr>
+          <w:rFonts w:ascii="Times New Roman" w:eastAsia="Times New Roman" w:hAnsi="Times New Roman" w:cs="Times New Roman"/>
+          <w:b/>
+          <w:color w:val="000000"/>
+          <w:sz w:val="32"/>
+          <w:szCs w:val="32"/>
+        </w:rPr>
+        <w:t>3</w:t>
+      </w:r>
+      <w:r>
+        <w:rPr>
+          <w:rFonts w:ascii="Times New Roman" w:eastAsia="Times New Roman" w:hAnsi="Times New Roman" w:cs="Times New Roman"/>
+          <w:b/>
+          <w:color w:val="000000"/>
+          <w:sz w:val="32"/>
+          <w:szCs w:val="32"/>
+        </w:rPr>
+        <w:t xml:space="preserve"> </w:t>
+      </w:r>
+      <w:r>
+        <w:rPr>
+          <w:rFonts w:ascii="Times New Roman" w:eastAsia="Times New Roman" w:hAnsi="Times New Roman" w:cs="Times New Roman"/>
+          <w:bCs/>
+          <w:color w:val="000000"/>
+          <w:sz w:val="32"/>
+          <w:szCs w:val="32"/>
+        </w:rPr>
+        <w:t>Описание ПО</w:t>
+      </w:r>
+      <w:bookmarkEnd w:id="11"/>
+    </w:p>
+    <w:p>
       <w:pPr>
         <w:spacing w:after="0" w:line="360" w:lineRule="auto"/>
         <w:ind w:firstLine="708"/>
@@ -2396,7 +2551,293 @@
           <w:sz w:val="28"/>
           <w:szCs w:val="28"/>
         </w:rPr>
-        <w:t>Игра продолжается до тех пор, пока колода не закончится, и игроки не сбросят все свои карты.</w:t>
+        <w:t>Данное программное обеспечение представляет собой версию карточной игры «Дурак» для консоли.</w:t>
+      </w:r>
+    </w:p>
+    <w:p>
+      <w:pPr>
+        <w:spacing w:after="0" w:line="360" w:lineRule="auto"/>
+        <w:ind w:firstLine="708"/>
+        <w:jc w:val="both"/>
+        <w:rPr>
+          <w:rFonts w:ascii="Times New Roman" w:eastAsia="Times New Roman" w:hAnsi="Times New Roman"/>
+          <w:sz w:val="28"/>
+          <w:szCs w:val="28"/>
+        </w:rPr>
+      </w:pPr>
+      <w:r>
+        <w:rPr>
+          <w:rFonts w:ascii="Times New Roman" w:eastAsia="Times New Roman" w:hAnsi="Times New Roman"/>
+          <w:sz w:val="28"/>
+          <w:szCs w:val="28"/>
+        </w:rPr>
+        <w:t xml:space="preserve">Классами реализованного приложения являются </w:t>
+      </w:r>
+      <w:r>
+        <w:rPr>
+          <w:rFonts w:ascii="Times New Roman" w:eastAsia="Times New Roman" w:hAnsi="Times New Roman"/>
+          <w:sz w:val="28"/>
+          <w:szCs w:val="28"/>
+        </w:rPr>
+        <w:t>“</w:t>
+      </w:r>
+      <w:r>
+        <w:rPr>
+          <w:rFonts w:ascii="Times New Roman" w:eastAsia="Times New Roman" w:hAnsi="Times New Roman"/>
+          <w:sz w:val="28"/>
+          <w:szCs w:val="28"/>
+          <w:lang w:val="en-US"/>
+        </w:rPr>
+        <w:t>Card</w:t>
+      </w:r>
+      <w:r>
+        <w:rPr>
+          <w:rFonts w:ascii="Times New Roman" w:eastAsia="Times New Roman" w:hAnsi="Times New Roman"/>
+          <w:sz w:val="28"/>
+          <w:szCs w:val="28"/>
+        </w:rPr>
+        <w:t>”, “</w:t>
+      </w:r>
+      <w:r>
+        <w:rPr>
+          <w:rFonts w:ascii="Times New Roman" w:eastAsia="Times New Roman" w:hAnsi="Times New Roman"/>
+          <w:sz w:val="28"/>
+          <w:szCs w:val="28"/>
+          <w:lang w:val="en-US"/>
+        </w:rPr>
+        <w:t>Deck</w:t>
+      </w:r>
+      <w:r>
+        <w:rPr>
+          <w:rFonts w:ascii="Times New Roman" w:eastAsia="Times New Roman" w:hAnsi="Times New Roman"/>
+          <w:sz w:val="28"/>
+          <w:szCs w:val="28"/>
+        </w:rPr>
+        <w:t>”, “</w:t>
+      </w:r>
+      <w:r>
+        <w:rPr>
+          <w:rFonts w:ascii="Times New Roman" w:eastAsia="Times New Roman" w:hAnsi="Times New Roman"/>
+          <w:sz w:val="28"/>
+          <w:szCs w:val="28"/>
+          <w:lang w:val="en-US"/>
+        </w:rPr>
+        <w:t>Hand</w:t>
+      </w:r>
+      <w:r>
+        <w:rPr>
+          <w:rFonts w:ascii="Times New Roman" w:eastAsia="Times New Roman" w:hAnsi="Times New Roman"/>
+          <w:sz w:val="28"/>
+          <w:szCs w:val="28"/>
+        </w:rPr>
+        <w:t>”, “</w:t>
+      </w:r>
+      <w:r>
+        <w:rPr>
+          <w:rFonts w:ascii="Times New Roman" w:eastAsia="Times New Roman" w:hAnsi="Times New Roman"/>
+          <w:sz w:val="28"/>
+          <w:szCs w:val="28"/>
+          <w:lang w:val="en-US"/>
+        </w:rPr>
+        <w:t>Player</w:t>
+      </w:r>
+      <w:r>
+        <w:rPr>
+          <w:rFonts w:ascii="Times New Roman" w:eastAsia="Times New Roman" w:hAnsi="Times New Roman"/>
+          <w:sz w:val="28"/>
+          <w:szCs w:val="28"/>
+        </w:rPr>
+        <w:t>”, “</w:t>
+      </w:r>
+      <w:r>
+        <w:rPr>
+          <w:rFonts w:ascii="Times New Roman" w:eastAsia="Times New Roman" w:hAnsi="Times New Roman"/>
+          <w:sz w:val="28"/>
+          <w:szCs w:val="28"/>
+          <w:lang w:val="en-US"/>
+        </w:rPr>
+        <w:t>Pair</w:t>
+      </w:r>
+      <w:r>
+        <w:rPr>
+          <w:rFonts w:ascii="Times New Roman" w:eastAsia="Times New Roman" w:hAnsi="Times New Roman"/>
+          <w:sz w:val="28"/>
+          <w:szCs w:val="28"/>
+        </w:rPr>
+        <w:t>”, “</w:t>
+      </w:r>
+      <w:r>
+        <w:rPr>
+          <w:rFonts w:ascii="Times New Roman" w:eastAsia="Times New Roman" w:hAnsi="Times New Roman"/>
+          <w:sz w:val="28"/>
+          <w:szCs w:val="28"/>
+          <w:lang w:val="en-US"/>
+        </w:rPr>
+        <w:t>Field</w:t>
+      </w:r>
+      <w:r>
+        <w:rPr>
+          <w:rFonts w:ascii="Times New Roman" w:eastAsia="Times New Roman" w:hAnsi="Times New Roman"/>
+          <w:sz w:val="28"/>
+          <w:szCs w:val="28"/>
+        </w:rPr>
+        <w:t xml:space="preserve">”. </w:t>
+      </w:r>
+      <w:r>
+        <w:rPr>
+          <w:rFonts w:ascii="Times New Roman" w:eastAsia="Times New Roman" w:hAnsi="Times New Roman"/>
+          <w:sz w:val="28"/>
+          <w:szCs w:val="28"/>
+        </w:rPr>
+        <w:t xml:space="preserve">Также, в пакете </w:t>
+      </w:r>
+      <w:r>
+        <w:rPr>
+          <w:rFonts w:ascii="Times New Roman" w:eastAsia="Times New Roman" w:hAnsi="Times New Roman"/>
+          <w:sz w:val="28"/>
+          <w:szCs w:val="28"/>
+        </w:rPr>
+        <w:t>“</w:t>
+      </w:r>
+      <w:proofErr w:type="spellStart"/>
+      <w:r>
+        <w:rPr>
+          <w:rFonts w:ascii="Times New Roman" w:eastAsia="Times New Roman" w:hAnsi="Times New Roman"/>
+          <w:sz w:val="28"/>
+          <w:szCs w:val="28"/>
+        </w:rPr>
+        <w:t>cardstatic</w:t>
+      </w:r>
+      <w:proofErr w:type="spellEnd"/>
+      <w:r>
+        <w:rPr>
+          <w:rFonts w:ascii="Times New Roman" w:eastAsia="Times New Roman" w:hAnsi="Times New Roman"/>
+          <w:sz w:val="28"/>
+          <w:szCs w:val="28"/>
+        </w:rPr>
+        <w:t>” есть класс “</w:t>
+      </w:r>
+      <w:proofErr w:type="spellStart"/>
+      <w:r>
+        <w:rPr>
+          <w:rFonts w:ascii="Times New Roman" w:eastAsia="Times New Roman" w:hAnsi="Times New Roman"/>
+          <w:sz w:val="28"/>
+          <w:szCs w:val="28"/>
+        </w:rPr>
+        <w:t>Static</w:t>
+      </w:r>
+      <w:proofErr w:type="spellEnd"/>
+      <w:r>
+        <w:rPr>
+          <w:rFonts w:ascii="Times New Roman" w:eastAsia="Times New Roman" w:hAnsi="Times New Roman"/>
+          <w:sz w:val="28"/>
+          <w:szCs w:val="28"/>
+        </w:rPr>
+        <w:t xml:space="preserve">”, который управляет поведением карт. </w:t>
+      </w:r>
+    </w:p>
+    <w:p>
+      <w:pPr>
+        <w:spacing w:after="0" w:line="360" w:lineRule="auto"/>
+        <w:ind w:firstLine="708"/>
+        <w:jc w:val="both"/>
+        <w:rPr>
+          <w:rFonts w:ascii="Times New Roman" w:eastAsia="Times New Roman" w:hAnsi="Times New Roman"/>
+          <w:sz w:val="28"/>
+          <w:szCs w:val="28"/>
+        </w:rPr>
+      </w:pPr>
+      <w:r>
+        <w:rPr>
+          <w:rFonts w:ascii="Times New Roman" w:eastAsia="Times New Roman" w:hAnsi="Times New Roman"/>
+          <w:sz w:val="28"/>
+          <w:szCs w:val="28"/>
+        </w:rPr>
+        <w:t xml:space="preserve">«Дурак» </w:t>
+      </w:r>
+      <w:r>
+        <w:rPr>
+          <w:rFonts w:ascii="Times New Roman" w:eastAsia="Times New Roman" w:hAnsi="Times New Roman"/>
+          <w:sz w:val="28"/>
+          <w:szCs w:val="28"/>
+        </w:rPr>
+        <w:t xml:space="preserve">также </w:t>
+      </w:r>
+      <w:r>
+        <w:rPr>
+          <w:rFonts w:ascii="Times New Roman" w:eastAsia="Times New Roman" w:hAnsi="Times New Roman"/>
+          <w:sz w:val="28"/>
+          <w:szCs w:val="28"/>
+        </w:rPr>
+        <w:t>содержит компоненты, регулирующие игровой процесс.</w:t>
+      </w:r>
+      <w:r>
+        <w:rPr>
+          <w:rFonts w:ascii="Times New Roman" w:eastAsia="Times New Roman" w:hAnsi="Times New Roman"/>
+          <w:sz w:val="28"/>
+          <w:szCs w:val="28"/>
+        </w:rPr>
+        <w:t xml:space="preserve"> Так, </w:t>
+      </w:r>
+      <w:r>
+        <w:rPr>
+          <w:rFonts w:ascii="Times New Roman" w:eastAsia="Times New Roman" w:hAnsi="Times New Roman"/>
+          <w:sz w:val="28"/>
+          <w:szCs w:val="28"/>
+        </w:rPr>
+        <w:t>“</w:t>
+      </w:r>
+      <w:proofErr w:type="spellStart"/>
+      <w:r>
+        <w:rPr>
+          <w:rFonts w:ascii="Times New Roman" w:eastAsia="Times New Roman" w:hAnsi="Times New Roman"/>
+          <w:sz w:val="28"/>
+          <w:szCs w:val="28"/>
+        </w:rPr>
+        <w:t>Driver</w:t>
+      </w:r>
+      <w:proofErr w:type="spellEnd"/>
+      <w:r>
+        <w:rPr>
+          <w:rFonts w:ascii="Times New Roman" w:eastAsia="Times New Roman" w:hAnsi="Times New Roman"/>
+          <w:sz w:val="28"/>
+          <w:szCs w:val="28"/>
+        </w:rPr>
+        <w:t>” запускает игру путем создания экземпляра класса “</w:t>
+      </w:r>
+      <w:proofErr w:type="spellStart"/>
+      <w:r>
+        <w:rPr>
+          <w:rFonts w:ascii="Times New Roman" w:eastAsia="Times New Roman" w:hAnsi="Times New Roman"/>
+          <w:sz w:val="28"/>
+          <w:szCs w:val="28"/>
+        </w:rPr>
+        <w:t>Durak</w:t>
+      </w:r>
+      <w:proofErr w:type="spellEnd"/>
+      <w:r>
+        <w:rPr>
+          <w:rFonts w:ascii="Times New Roman" w:eastAsia="Times New Roman" w:hAnsi="Times New Roman"/>
+          <w:sz w:val="28"/>
+          <w:szCs w:val="28"/>
+        </w:rPr>
+        <w:t xml:space="preserve">”, </w:t>
+      </w:r>
+      <w:r>
+        <w:rPr>
+          <w:rFonts w:ascii="Times New Roman" w:eastAsia="Times New Roman" w:hAnsi="Times New Roman"/>
+          <w:sz w:val="28"/>
+          <w:szCs w:val="28"/>
+        </w:rPr>
+        <w:t>непосредственно инициирующего</w:t>
+      </w:r>
+      <w:r>
+        <w:rPr>
+          <w:rFonts w:ascii="Times New Roman" w:eastAsia="Times New Roman" w:hAnsi="Times New Roman"/>
+          <w:sz w:val="28"/>
+          <w:szCs w:val="28"/>
+        </w:rPr>
+        <w:t xml:space="preserve"> запуск игры.</w:t>
       </w:r>
     </w:p>
     <w:p>
@@ -2442,7 +2883,7 @@
           <w:docGrid w:linePitch="299"/>
         </w:sectPr>
       </w:pPr>
-      <w:bookmarkStart w:id="11" w:name="_Toc85381165"/>
+      <w:bookmarkStart w:id="12" w:name="_Toc85409729"/>
       <w:r>
         <w:rPr>
           <w:rFonts w:ascii="Times New Roman" w:eastAsia="Times New Roman" w:hAnsi="Times New Roman" w:cs="Times New Roman"/>
@@ -2484,7 +2925,7 @@
         </w:rPr>
         <w:t>Демонстрация работоспособности ПО</w:t>
       </w:r>
-      <w:bookmarkEnd w:id="11"/>
+      <w:bookmarkEnd w:id="12"/>
     </w:p>
     <w:p>
       <w:pPr>
@@ -2540,7 +2981,7 @@
           <w:color w:val="000000"/>
         </w:rPr>
       </w:pPr>
-      <w:bookmarkStart w:id="12" w:name="_Toc85381166"/>
+      <w:bookmarkStart w:id="13" w:name="_Toc85409730"/>
       <w:r>
         <w:rPr>
           <w:rFonts w:ascii="Times New Roman" w:eastAsia="Times New Roman" w:hAnsi="Times New Roman" w:cs="Times New Roman"/>
@@ -2562,7 +3003,7 @@
         </w:rPr>
         <w:t>Результат работы в системе контроля версий</w:t>
       </w:r>
-      <w:bookmarkEnd w:id="12"/>
+      <w:bookmarkEnd w:id="13"/>
     </w:p>
     <w:p>
       <w:pPr>
@@ -2619,7 +3060,7 @@
           <w:szCs w:val="36"/>
         </w:rPr>
       </w:pPr>
-      <w:bookmarkStart w:id="13" w:name="_Toc85381167"/>
+      <w:bookmarkStart w:id="14" w:name="_Toc85409731"/>
       <w:r>
         <w:rPr>
           <w:rFonts w:ascii="Times New Roman" w:eastAsia="Times New Roman" w:hAnsi="Times New Roman" w:cs="Times New Roman"/>
@@ -2651,7 +3092,7 @@
         </w:rPr>
         <w:t>Заключение</w:t>
       </w:r>
-      <w:bookmarkEnd w:id="13"/>
+      <w:bookmarkEnd w:id="14"/>
     </w:p>
     <w:p>
       <w:pPr>
@@ -2664,8 +3105,8 @@
           <w:szCs w:val="28"/>
         </w:rPr>
       </w:pPr>
-      <w:bookmarkStart w:id="14" w:name="_heading=h.i25ztmuzudi4" w:colFirst="0" w:colLast="0"/>
-      <w:bookmarkEnd w:id="14"/>
+      <w:bookmarkStart w:id="15" w:name="_heading=h.i25ztmuzudi4" w:colFirst="0" w:colLast="0"/>
+      <w:bookmarkEnd w:id="15"/>
       <w:r>
         <w:rPr>
           <w:rFonts w:ascii="Times New Roman" w:eastAsia="Times New Roman" w:hAnsi="Times New Roman"/>
@@ -2674,8 +3115,8 @@
         </w:rPr>
         <w:t>В рамках данной практической работы были изучены</w:t>
       </w:r>
-      <w:bookmarkStart w:id="15" w:name="_heading=h.4qejxzbuv77c" w:colFirst="0" w:colLast="0"/>
-      <w:bookmarkEnd w:id="15"/>
+      <w:bookmarkStart w:id="16" w:name="_heading=h.4qejxzbuv77c" w:colFirst="0" w:colLast="0"/>
+      <w:bookmarkEnd w:id="16"/>
       <w:r>
         <w:rPr>
           <w:rFonts w:ascii="Times New Roman" w:eastAsia="Times New Roman" w:hAnsi="Times New Roman"/>
@@ -5497,28 +5938,28 @@
 </file>
 
 <file path=customXml/item1.xml><?xml version="1.0" encoding="utf-8"?>
-<b:Sources xmlns:b="http://schemas.openxmlformats.org/officeDocument/2006/bibliography" xmlns="http://schemas.openxmlformats.org/officeDocument/2006/bibliography" SelectedStyle="\APASixthEditionOfficeOnline.xsl" StyleName="APA" Version="6"/>
-</file>
-
-<file path=customXml/item2.xml><?xml version="1.0" encoding="utf-8"?>
 <go:gDocsCustomXmlDataStorage xmlns:go="http://customooxmlschemas.google.com/" xmlns:r="http://schemas.openxmlformats.org/officeDocument/2006/relationships">
   <go:docsCustomData xmlns:go="http://customooxmlschemas.google.com/" roundtripDataSignature="AMtx7mheHbvKyHPf4ZX/acAZebKZoEsCoA==">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</go:docsCustomData>
 </go:gDocsCustomXmlDataStorage>
 </file>
 
-<file path=customXml/itemProps1.xml><?xml version="1.0" encoding="utf-8"?>
-<ds:datastoreItem xmlns:ds="http://schemas.openxmlformats.org/officeDocument/2006/customXml" ds:itemID="{010CBC8A-1A85-43F1-AB11-4C46D21B65E5}">
-  <ds:schemaRefs>
-    <ds:schemaRef ds:uri="http://schemas.openxmlformats.org/officeDocument/2006/bibliography"/>
-  </ds:schemaRefs>
-</ds:datastoreItem>
+<file path=customXml/item2.xml><?xml version="1.0" encoding="utf-8"?>
+<b:Sources xmlns:b="http://schemas.openxmlformats.org/officeDocument/2006/bibliography" xmlns="http://schemas.openxmlformats.org/officeDocument/2006/bibliography" SelectedStyle="\APASixthEditionOfficeOnline.xsl" StyleName="APA" Version="6"/>
 </file>
 
-<file path=customXml/itemProps2.xml><?xml version="1.0" encoding="utf-8"?>
+<file path=customXml/itemProps1.xml><?xml version="1.0" encoding="utf-8"?>
 <ds:datastoreItem xmlns:ds="http://schemas.openxmlformats.org/officeDocument/2006/customXml" ds:itemID="{11111111-1234-1234-1234-123412341234}">
   <ds:schemaRefs>
     <ds:schemaRef ds:uri="http://customooxmlschemas.google.com/"/>
     <ds:schemaRef ds:uri="http://schemas.openxmlformats.org/officeDocument/2006/relationships"/>
   </ds:schemaRefs>
 </ds:datastoreItem>
+</file>
+
+<file path=customXml/itemProps2.xml><?xml version="1.0" encoding="utf-8"?>
+<ds:datastoreItem xmlns:ds="http://schemas.openxmlformats.org/officeDocument/2006/customXml" ds:itemID="{010CBC8A-1A85-43F1-AB11-4C46D21B65E5}">
+  <ds:schemaRefs>
+    <ds:schemaRef ds:uri="http://schemas.openxmlformats.org/officeDocument/2006/bibliography"/>
+  </ds:schemaRefs>
+</ds:datastoreItem>
 </file>
</xml_diff>

<commit_message>
Updated document by adding the history of classes and their tests
</commit_message>
<xml_diff>
--- a/Практическая работа №3/ПР №3 ИКБО-06-19 группа 6.docx
+++ b/Практическая работа №3/ПР №3 ИКБО-06-19 группа 6.docx
@@ -1,6 +1,6 @@
 
 <file path=word/document.xml><?xml version="1.0" encoding="utf-8"?>
-<w:document xmlns:wpc="http://schemas.microsoft.com/office/word/2010/wordprocessingCanvas" xmlns:cx="http://schemas.microsoft.com/office/drawing/2014/chartex" xmlns:cx1="http://schemas.microsoft.com/office/drawing/2015/9/8/chartex" xmlns:cx2="http://schemas.microsoft.com/office/drawing/2015/10/21/chartex" xmlns:cx3="http://schemas.microsoft.com/office/drawing/2016/5/9/chartex" xmlns:cx4="http://schemas.microsoft.com/office/drawing/2016/5/10/chartex" xmlns:cx5="http://schemas.microsoft.com/office/drawing/2016/5/11/chartex" xmlns:cx6="http://schemas.microsoft.com/office/drawing/2016/5/12/chartex" xmlns:cx7="http://schemas.microsoft.com/office/drawing/2016/5/13/chartex" xmlns:cx8="http://schemas.microsoft.com/office/drawing/2016/5/14/chartex" xmlns:mc="http://schemas.openxmlformats.org/markup-compatibility/2006" xmlns:aink="http://schemas.microsoft.com/office/drawing/2016/ink" xmlns:am3d="http://schemas.microsoft.com/office/drawing/2017/model3d" xmlns:o="urn:schemas-microsoft-com:office:office" xmlns:r="http://schemas.openxmlformats.org/officeDocument/2006/relationships" xmlns:m="http://schemas.openxmlformats.org/officeDocument/2006/math" xmlns:v="urn:schemas-microsoft-com:vml" xmlns:wp14="http://schemas.microsoft.com/office/word/2010/wordprocessingDrawing" xmlns:wp="http://schemas.openxmlformats.org/drawingml/2006/wordprocessingDrawing" xmlns:w10="urn:schemas-microsoft-com:office:word" xmlns:w="http://schemas.openxmlformats.org/wordprocessingml/2006/main" xmlns:w14="http://schemas.microsoft.com/office/word/2010/wordml" xmlns:w15="http://schemas.microsoft.com/office/word/2012/wordml" xmlns:w16cex="http://schemas.microsoft.com/office/word/2018/wordml/cex" xmlns:w16cid="http://schemas.microsoft.com/office/word/2016/wordml/cid" xmlns:w16="http://schemas.microsoft.com/office/word/2018/wordml" xmlns:w16se="http://schemas.microsoft.com/office/word/2015/wordml/symex" xmlns:wpg="http://schemas.microsoft.com/office/word/2010/wordprocessingGroup" xmlns:wpi="http://schemas.microsoft.com/office/word/2010/wordprocessingInk" xmlns:wne="http://schemas.microsoft.com/office/word/2006/wordml" xmlns:wps="http://schemas.microsoft.com/office/word/2010/wordprocessingShape" mc:Ignorable="w14 w15 w16se w16cid w16 w16cex wp14">
+<w:document xmlns:wpc="http://schemas.microsoft.com/office/word/2010/wordprocessingCanvas" xmlns:cx="http://schemas.microsoft.com/office/drawing/2014/chartex" xmlns:cx1="http://schemas.microsoft.com/office/drawing/2015/9/8/chartex" xmlns:cx2="http://schemas.microsoft.com/office/drawing/2015/10/21/chartex" xmlns:cx3="http://schemas.microsoft.com/office/drawing/2016/5/9/chartex" xmlns:cx4="http://schemas.microsoft.com/office/drawing/2016/5/10/chartex" xmlns:cx5="http://schemas.microsoft.com/office/drawing/2016/5/11/chartex" xmlns:cx6="http://schemas.microsoft.com/office/drawing/2016/5/12/chartex" xmlns:cx7="http://schemas.microsoft.com/office/drawing/2016/5/13/chartex" xmlns:cx8="http://schemas.microsoft.com/office/drawing/2016/5/14/chartex" xmlns:mc="http://schemas.openxmlformats.org/markup-compatibility/2006" xmlns:aink="http://schemas.microsoft.com/office/drawing/2016/ink" xmlns:am3d="http://schemas.microsoft.com/office/drawing/2017/model3d" xmlns:o="urn:schemas-microsoft-com:office:office" xmlns:r="http://schemas.openxmlformats.org/officeDocument/2006/relationships" xmlns:m="http://schemas.openxmlformats.org/officeDocument/2006/math" xmlns:v="urn:schemas-microsoft-com:vml" xmlns:wp14="http://schemas.microsoft.com/office/word/2010/wordprocessingDrawing" xmlns:wp="http://schemas.openxmlformats.org/drawingml/2006/wordprocessingDrawing" xmlns:w10="urn:schemas-microsoft-com:office:word" xmlns:w="http://schemas.openxmlformats.org/wordprocessingml/2006/main" xmlns:w14="http://schemas.microsoft.com/office/word/2010/wordml" xmlns:w15="http://schemas.microsoft.com/office/word/2012/wordml" xmlns:w16cex="http://schemas.microsoft.com/office/word/2018/wordml/cex" xmlns:w16cid="http://schemas.microsoft.com/office/word/2016/wordml/cid" xmlns:w16="http://schemas.microsoft.com/office/word/2018/wordml" xmlns:w16sdtdh="http://schemas.microsoft.com/office/word/2020/wordml/sdtdatahash" xmlns:w16se="http://schemas.microsoft.com/office/word/2015/wordml/symex" xmlns:wpg="http://schemas.microsoft.com/office/word/2010/wordprocessingGroup" xmlns:wpi="http://schemas.microsoft.com/office/word/2010/wordprocessingInk" xmlns:wne="http://schemas.microsoft.com/office/word/2006/wordml" xmlns:wps="http://schemas.microsoft.com/office/word/2010/wordprocessingShape" mc:Ignorable="w14 w15 w16se w16cid w16 w16cex w16sdtdh wp14">
   <w:body>
     <w:tbl>
       <w:tblPr>
@@ -247,7 +247,7 @@
                     </wp:inline>
                   </w:drawing>
                 </mc:Choice>
-                <mc:Fallback xmlns:w16sdtdh="http://schemas.microsoft.com/office/word/2020/wordml/sdtdatahash">
+                <mc:Fallback>
                   <w:pict>
                     <v:shapetype w14:anchorId="37A37D7A" id="_x0000_t32" coordsize="21600,21600" o:spt="32" o:oned="t" path="m,l21600,21600e" filled="f">
                       <v:path arrowok="t" fillok="f" o:connecttype="none"/>
@@ -2785,25 +2785,7 @@
           <w:sz w:val="28"/>
           <w:szCs w:val="28"/>
         </w:rPr>
-        <w:t>“</w:t>
-      </w:r>
-      <w:proofErr w:type="spellStart"/>
-      <w:r>
-        <w:rPr>
-          <w:rFonts w:ascii="Times New Roman" w:eastAsia="Times New Roman" w:hAnsi="Times New Roman"/>
-          <w:sz w:val="28"/>
-          <w:szCs w:val="28"/>
-        </w:rPr>
-        <w:t>Driver</w:t>
-      </w:r>
-      <w:proofErr w:type="spellEnd"/>
-      <w:r>
-        <w:rPr>
-          <w:rFonts w:ascii="Times New Roman" w:eastAsia="Times New Roman" w:hAnsi="Times New Roman"/>
-          <w:sz w:val="28"/>
-          <w:szCs w:val="28"/>
-        </w:rPr>
-        <w:t>” запускает игру путем создания экземпляра класса “</w:t>
+        <w:t>“Driver” запускает игру путем создания экземпляра класса “</w:t>
       </w:r>
       <w:proofErr w:type="spellStart"/>
       <w:r>
@@ -3012,37 +2994,1523 @@
         <w:jc w:val="both"/>
         <w:rPr>
           <w:rFonts w:ascii="Times New Roman" w:eastAsia="Times New Roman" w:hAnsi="Times New Roman"/>
-          <w:color w:val="000000"/>
-          <w:sz w:val="28"/>
-          <w:szCs w:val="28"/>
-        </w:rPr>
-      </w:pPr>
-      <w:r>
-        <w:rPr>
-          <w:rFonts w:ascii="Times New Roman" w:eastAsia="Times New Roman" w:hAnsi="Times New Roman"/>
-          <w:sz w:val="28"/>
-          <w:szCs w:val="28"/>
-        </w:rPr>
-        <w:t>…</w:t>
-      </w:r>
-    </w:p>
-    <w:p>
-      <w:pPr>
-        <w:rPr>
-          <w:rFonts w:ascii="Times New Roman" w:eastAsia="Times New Roman" w:hAnsi="Times New Roman"/>
-          <w:b/>
-          <w:color w:val="000000"/>
-          <w:sz w:val="36"/>
-          <w:szCs w:val="36"/>
-        </w:rPr>
-      </w:pPr>
-      <w:r>
-        <w:rPr>
-          <w:rFonts w:ascii="Times New Roman" w:eastAsia="Times New Roman" w:hAnsi="Times New Roman"/>
-          <w:b/>
-          <w:color w:val="000000"/>
-          <w:sz w:val="36"/>
-          <w:szCs w:val="36"/>
+          <w:sz w:val="28"/>
+          <w:szCs w:val="28"/>
+        </w:rPr>
+      </w:pPr>
+      <w:r>
+        <w:rPr>
+          <w:rFonts w:ascii="Times New Roman" w:eastAsia="Times New Roman" w:hAnsi="Times New Roman"/>
+          <w:sz w:val="28"/>
+          <w:szCs w:val="28"/>
+        </w:rPr>
+        <w:t>Сначала были составлены тесты для класса карты игрока</w:t>
+      </w:r>
+      <w:r>
+        <w:rPr>
+          <w:rFonts w:ascii="Times New Roman" w:eastAsia="Times New Roman" w:hAnsi="Times New Roman"/>
+          <w:sz w:val="28"/>
+          <w:szCs w:val="28"/>
+          <w:lang w:val="en-US"/>
+        </w:rPr>
+        <w:t xml:space="preserve"> Card</w:t>
+      </w:r>
+      <w:r>
+        <w:rPr>
+          <w:rFonts w:ascii="Times New Roman" w:eastAsia="Times New Roman" w:hAnsi="Times New Roman"/>
+          <w:sz w:val="28"/>
+          <w:szCs w:val="28"/>
+        </w:rPr>
+        <w:t xml:space="preserve"> с определенной мастью</w:t>
+      </w:r>
+      <w:r>
+        <w:rPr>
+          <w:rFonts w:ascii="Times New Roman" w:eastAsia="Times New Roman" w:hAnsi="Times New Roman"/>
+          <w:sz w:val="28"/>
+          <w:szCs w:val="28"/>
+        </w:rPr>
+        <w:t>, где тестируются определенные, но не реализованные методы класса</w:t>
+      </w:r>
+      <w:r>
+        <w:rPr>
+          <w:rFonts w:ascii="Times New Roman" w:eastAsia="Times New Roman" w:hAnsi="Times New Roman"/>
+          <w:sz w:val="28"/>
+          <w:szCs w:val="28"/>
+        </w:rPr>
+        <w:t>:</w:t>
+      </w:r>
+    </w:p>
+    <w:p>
+      <w:pPr>
+        <w:spacing w:after="0" w:line="360" w:lineRule="auto"/>
+        <w:jc w:val="center"/>
+        <w:rPr>
+          <w:rFonts w:ascii="Times New Roman" w:eastAsia="Times New Roman" w:hAnsi="Times New Roman"/>
+          <w:sz w:val="24"/>
+          <w:szCs w:val="24"/>
+        </w:rPr>
+      </w:pPr>
+      <w:r>
+        <w:rPr>
+          <w:rFonts w:ascii="Times New Roman" w:eastAsia="Times New Roman" w:hAnsi="Times New Roman"/>
+          <w:noProof/>
+          <w:sz w:val="24"/>
+          <w:szCs w:val="24"/>
+        </w:rPr>
+        <w:drawing>
+          <wp:inline distT="0" distB="0" distL="0" distR="0" wp14:anchorId="66EF1A7E" wp14:editId="45587B27">
+            <wp:extent cx="6119495" cy="3486150"/>
+            <wp:effectExtent l="0" t="0" r="0" b="0"/>
+            <wp:docPr id="1" name="Рисунок 1"/>
+            <wp:cNvGraphicFramePr>
+              <a:graphicFrameLocks xmlns:a="http://schemas.openxmlformats.org/drawingml/2006/main" noChangeAspect="1"/>
+            </wp:cNvGraphicFramePr>
+            <a:graphic xmlns:a="http://schemas.openxmlformats.org/drawingml/2006/main">
+              <a:graphicData uri="http://schemas.openxmlformats.org/drawingml/2006/picture">
+                <pic:pic xmlns:pic="http://schemas.openxmlformats.org/drawingml/2006/picture">
+                  <pic:nvPicPr>
+                    <pic:cNvPr id="1" name="Рисунок 1"/>
+                    <pic:cNvPicPr/>
+                  </pic:nvPicPr>
+                  <pic:blipFill>
+                    <a:blip r:embed="rId11" cstate="print">
+                      <a:extLst>
+                        <a:ext uri="{28A0092B-C50C-407E-A947-70E740481C1C}">
+                          <a14:useLocalDpi xmlns:a14="http://schemas.microsoft.com/office/drawing/2010/main" val="0"/>
+                        </a:ext>
+                      </a:extLst>
+                    </a:blip>
+                    <a:stretch>
+                      <a:fillRect/>
+                    </a:stretch>
+                  </pic:blipFill>
+                  <pic:spPr>
+                    <a:xfrm>
+                      <a:off x="0" y="0"/>
+                      <a:ext cx="6119495" cy="3486150"/>
+                    </a:xfrm>
+                    <a:prstGeom prst="rect">
+                      <a:avLst/>
+                    </a:prstGeom>
+                  </pic:spPr>
+                </pic:pic>
+              </a:graphicData>
+            </a:graphic>
+          </wp:inline>
+        </w:drawing>
+      </w:r>
+      <w:r>
+        <w:rPr>
+          <w:rFonts w:ascii="Times New Roman" w:eastAsia="Times New Roman" w:hAnsi="Times New Roman"/>
+          <w:sz w:val="24"/>
+          <w:szCs w:val="24"/>
+        </w:rPr>
+        <w:br/>
+        <w:t xml:space="preserve">Рисунок 1 – </w:t>
+      </w:r>
+      <w:r>
+        <w:rPr>
+          <w:rFonts w:ascii="Times New Roman" w:eastAsia="Times New Roman" w:hAnsi="Times New Roman"/>
+          <w:sz w:val="24"/>
+          <w:szCs w:val="24"/>
+        </w:rPr>
+        <w:t>Подготовленные т</w:t>
+      </w:r>
+      <w:r>
+        <w:rPr>
+          <w:rFonts w:ascii="Times New Roman" w:eastAsia="Times New Roman" w:hAnsi="Times New Roman"/>
+          <w:sz w:val="24"/>
+          <w:szCs w:val="24"/>
+        </w:rPr>
+        <w:t>есты для класса карты игрока</w:t>
+      </w:r>
+    </w:p>
+    <w:p>
+      <w:pPr>
+        <w:spacing w:before="240" w:after="0" w:line="360" w:lineRule="auto"/>
+        <w:ind w:firstLine="708"/>
+        <w:jc w:val="both"/>
+        <w:rPr>
+          <w:rFonts w:ascii="Times New Roman" w:eastAsia="Times New Roman" w:hAnsi="Times New Roman"/>
+          <w:sz w:val="28"/>
+          <w:szCs w:val="28"/>
+        </w:rPr>
+      </w:pPr>
+      <w:r>
+        <w:rPr>
+          <w:rFonts w:ascii="Times New Roman" w:eastAsia="Times New Roman" w:hAnsi="Times New Roman"/>
+          <w:sz w:val="28"/>
+          <w:szCs w:val="28"/>
+        </w:rPr>
+        <w:t>Далее, по составленным тестам был написан код для методов класса:</w:t>
+      </w:r>
+    </w:p>
+    <w:p>
+      <w:pPr>
+        <w:spacing w:after="0" w:line="360" w:lineRule="auto"/>
+        <w:jc w:val="center"/>
+        <w:rPr>
+          <w:rFonts w:ascii="Times New Roman" w:eastAsia="Times New Roman" w:hAnsi="Times New Roman"/>
+          <w:sz w:val="24"/>
+          <w:szCs w:val="24"/>
+        </w:rPr>
+      </w:pPr>
+      <w:r>
+        <w:rPr>
+          <w:rFonts w:ascii="Times New Roman" w:eastAsia="Times New Roman" w:hAnsi="Times New Roman"/>
+          <w:noProof/>
+          <w:sz w:val="24"/>
+          <w:szCs w:val="24"/>
+        </w:rPr>
+        <w:drawing>
+          <wp:inline distT="0" distB="0" distL="0" distR="0" wp14:anchorId="07BDECCD" wp14:editId="1F5D9075">
+            <wp:extent cx="6119495" cy="3201035"/>
+            <wp:effectExtent l="0" t="0" r="0" b="0"/>
+            <wp:docPr id="2" name="Рисунок 2"/>
+            <wp:cNvGraphicFramePr>
+              <a:graphicFrameLocks xmlns:a="http://schemas.openxmlformats.org/drawingml/2006/main" noChangeAspect="1"/>
+            </wp:cNvGraphicFramePr>
+            <a:graphic xmlns:a="http://schemas.openxmlformats.org/drawingml/2006/main">
+              <a:graphicData uri="http://schemas.openxmlformats.org/drawingml/2006/picture">
+                <pic:pic xmlns:pic="http://schemas.openxmlformats.org/drawingml/2006/picture">
+                  <pic:nvPicPr>
+                    <pic:cNvPr id="2" name="Рисунок 2"/>
+                    <pic:cNvPicPr/>
+                  </pic:nvPicPr>
+                  <pic:blipFill>
+                    <a:blip r:embed="rId12" cstate="print">
+                      <a:extLst>
+                        <a:ext uri="{28A0092B-C50C-407E-A947-70E740481C1C}">
+                          <a14:useLocalDpi xmlns:a14="http://schemas.microsoft.com/office/drawing/2010/main" val="0"/>
+                        </a:ext>
+                      </a:extLst>
+                    </a:blip>
+                    <a:stretch>
+                      <a:fillRect/>
+                    </a:stretch>
+                  </pic:blipFill>
+                  <pic:spPr>
+                    <a:xfrm>
+                      <a:off x="0" y="0"/>
+                      <a:ext cx="6119495" cy="3201035"/>
+                    </a:xfrm>
+                    <a:prstGeom prst="rect">
+                      <a:avLst/>
+                    </a:prstGeom>
+                  </pic:spPr>
+                </pic:pic>
+              </a:graphicData>
+            </a:graphic>
+          </wp:inline>
+        </w:drawing>
+      </w:r>
+      <w:r>
+        <w:rPr>
+          <w:rFonts w:ascii="Times New Roman" w:eastAsia="Times New Roman" w:hAnsi="Times New Roman"/>
+          <w:sz w:val="24"/>
+          <w:szCs w:val="24"/>
+        </w:rPr>
+        <w:br/>
+        <w:t xml:space="preserve">Рисунок 2 – </w:t>
+      </w:r>
+      <w:r>
+        <w:rPr>
+          <w:rFonts w:ascii="Times New Roman" w:eastAsia="Times New Roman" w:hAnsi="Times New Roman"/>
+          <w:sz w:val="24"/>
+          <w:szCs w:val="24"/>
+        </w:rPr>
+        <w:t>Изменения в классе карты игрока</w:t>
+      </w:r>
+    </w:p>
+    <w:p>
+      <w:pPr>
+        <w:spacing w:before="240" w:after="0" w:line="360" w:lineRule="auto"/>
+        <w:ind w:firstLine="708"/>
+        <w:jc w:val="both"/>
+        <w:rPr>
+          <w:rFonts w:ascii="Times New Roman" w:eastAsia="Times New Roman" w:hAnsi="Times New Roman"/>
+          <w:sz w:val="28"/>
+          <w:szCs w:val="28"/>
+        </w:rPr>
+      </w:pPr>
+      <w:r>
+        <w:rPr>
+          <w:rFonts w:ascii="Times New Roman" w:eastAsia="Times New Roman" w:hAnsi="Times New Roman"/>
+          <w:sz w:val="28"/>
+          <w:szCs w:val="28"/>
+        </w:rPr>
+        <w:lastRenderedPageBreak/>
+        <w:t xml:space="preserve">Затем, были составлены тесты для класса </w:t>
+      </w:r>
+      <w:r>
+        <w:rPr>
+          <w:rFonts w:ascii="Times New Roman" w:eastAsia="Times New Roman" w:hAnsi="Times New Roman"/>
+          <w:sz w:val="28"/>
+          <w:szCs w:val="28"/>
+        </w:rPr>
+        <w:t xml:space="preserve">пары карт </w:t>
+      </w:r>
+      <w:r>
+        <w:rPr>
+          <w:rFonts w:ascii="Times New Roman" w:eastAsia="Times New Roman" w:hAnsi="Times New Roman"/>
+          <w:sz w:val="28"/>
+          <w:szCs w:val="28"/>
+          <w:lang w:val="en-US"/>
+        </w:rPr>
+        <w:t>Pair</w:t>
+      </w:r>
+      <w:r>
+        <w:rPr>
+          <w:rFonts w:ascii="Times New Roman" w:eastAsia="Times New Roman" w:hAnsi="Times New Roman"/>
+          <w:sz w:val="28"/>
+          <w:szCs w:val="28"/>
+        </w:rPr>
+        <w:t xml:space="preserve"> с определенными для него методами:</w:t>
+      </w:r>
+    </w:p>
+    <w:p>
+      <w:pPr>
+        <w:spacing w:after="0" w:line="360" w:lineRule="auto"/>
+        <w:jc w:val="center"/>
+        <w:rPr>
+          <w:rFonts w:ascii="Times New Roman" w:eastAsia="Times New Roman" w:hAnsi="Times New Roman"/>
+          <w:sz w:val="24"/>
+          <w:szCs w:val="24"/>
+        </w:rPr>
+      </w:pPr>
+      <w:r>
+        <w:rPr>
+          <w:rFonts w:ascii="Times New Roman" w:eastAsia="Times New Roman" w:hAnsi="Times New Roman"/>
+          <w:noProof/>
+          <w:sz w:val="24"/>
+          <w:szCs w:val="24"/>
+        </w:rPr>
+        <w:drawing>
+          <wp:inline distT="0" distB="0" distL="0" distR="0" wp14:anchorId="35EE7293" wp14:editId="11DD8F43">
+            <wp:extent cx="6119495" cy="3358515"/>
+            <wp:effectExtent l="0" t="0" r="0" b="0"/>
+            <wp:docPr id="3" name="Рисунок 3"/>
+            <wp:cNvGraphicFramePr>
+              <a:graphicFrameLocks xmlns:a="http://schemas.openxmlformats.org/drawingml/2006/main" noChangeAspect="1"/>
+            </wp:cNvGraphicFramePr>
+            <a:graphic xmlns:a="http://schemas.openxmlformats.org/drawingml/2006/main">
+              <a:graphicData uri="http://schemas.openxmlformats.org/drawingml/2006/picture">
+                <pic:pic xmlns:pic="http://schemas.openxmlformats.org/drawingml/2006/picture">
+                  <pic:nvPicPr>
+                    <pic:cNvPr id="3" name="Рисунок 3"/>
+                    <pic:cNvPicPr/>
+                  </pic:nvPicPr>
+                  <pic:blipFill>
+                    <a:blip r:embed="rId13" cstate="print">
+                      <a:extLst>
+                        <a:ext uri="{28A0092B-C50C-407E-A947-70E740481C1C}">
+                          <a14:useLocalDpi xmlns:a14="http://schemas.microsoft.com/office/drawing/2010/main" val="0"/>
+                        </a:ext>
+                      </a:extLst>
+                    </a:blip>
+                    <a:stretch>
+                      <a:fillRect/>
+                    </a:stretch>
+                  </pic:blipFill>
+                  <pic:spPr>
+                    <a:xfrm>
+                      <a:off x="0" y="0"/>
+                      <a:ext cx="6119495" cy="3358515"/>
+                    </a:xfrm>
+                    <a:prstGeom prst="rect">
+                      <a:avLst/>
+                    </a:prstGeom>
+                  </pic:spPr>
+                </pic:pic>
+              </a:graphicData>
+            </a:graphic>
+          </wp:inline>
+        </w:drawing>
+      </w:r>
+      <w:r>
+        <w:rPr>
+          <w:rFonts w:ascii="Times New Roman" w:eastAsia="Times New Roman" w:hAnsi="Times New Roman"/>
+          <w:sz w:val="24"/>
+          <w:szCs w:val="24"/>
+        </w:rPr>
+        <w:br/>
+        <w:t xml:space="preserve">Рисунок 3 – </w:t>
+      </w:r>
+      <w:r>
+        <w:rPr>
+          <w:rFonts w:ascii="Times New Roman" w:eastAsia="Times New Roman" w:hAnsi="Times New Roman"/>
+          <w:sz w:val="24"/>
+          <w:szCs w:val="24"/>
+        </w:rPr>
+        <w:t>Подготовленные т</w:t>
+      </w:r>
+      <w:r>
+        <w:rPr>
+          <w:rFonts w:ascii="Times New Roman" w:eastAsia="Times New Roman" w:hAnsi="Times New Roman"/>
+          <w:sz w:val="24"/>
+          <w:szCs w:val="24"/>
+        </w:rPr>
+        <w:t>есты для класса пары карт</w:t>
+      </w:r>
+    </w:p>
+    <w:p>
+      <w:pPr>
+        <w:spacing w:before="240" w:after="0" w:line="360" w:lineRule="auto"/>
+        <w:ind w:firstLine="708"/>
+        <w:jc w:val="both"/>
+        <w:rPr>
+          <w:rFonts w:ascii="Times New Roman" w:eastAsia="Times New Roman" w:hAnsi="Times New Roman"/>
+          <w:sz w:val="28"/>
+          <w:szCs w:val="28"/>
+        </w:rPr>
+      </w:pPr>
+      <w:r>
+        <w:rPr>
+          <w:rFonts w:ascii="Times New Roman" w:eastAsia="Times New Roman" w:hAnsi="Times New Roman"/>
+          <w:sz w:val="28"/>
+          <w:szCs w:val="28"/>
+        </w:rPr>
+        <w:t>Далее, по составленным тестам был написан код для методов класса:</w:t>
+      </w:r>
+    </w:p>
+    <w:p>
+      <w:pPr>
+        <w:spacing w:after="0" w:line="360" w:lineRule="auto"/>
+        <w:jc w:val="center"/>
+        <w:rPr>
+          <w:rFonts w:ascii="Times New Roman" w:eastAsia="Times New Roman" w:hAnsi="Times New Roman"/>
+          <w:sz w:val="24"/>
+          <w:szCs w:val="24"/>
+        </w:rPr>
+      </w:pPr>
+      <w:r>
+        <w:rPr>
+          <w:rFonts w:ascii="Times New Roman" w:eastAsia="Times New Roman" w:hAnsi="Times New Roman"/>
+          <w:noProof/>
+          <w:sz w:val="24"/>
+          <w:szCs w:val="24"/>
+        </w:rPr>
+        <w:drawing>
+          <wp:inline distT="0" distB="0" distL="0" distR="0" wp14:anchorId="62BE71D7" wp14:editId="2FCCBE37">
+            <wp:extent cx="6119495" cy="3131820"/>
+            <wp:effectExtent l="0" t="0" r="0" b="0"/>
+            <wp:docPr id="4" name="Рисунок 4"/>
+            <wp:cNvGraphicFramePr>
+              <a:graphicFrameLocks xmlns:a="http://schemas.openxmlformats.org/drawingml/2006/main" noChangeAspect="1"/>
+            </wp:cNvGraphicFramePr>
+            <a:graphic xmlns:a="http://schemas.openxmlformats.org/drawingml/2006/main">
+              <a:graphicData uri="http://schemas.openxmlformats.org/drawingml/2006/picture">
+                <pic:pic xmlns:pic="http://schemas.openxmlformats.org/drawingml/2006/picture">
+                  <pic:nvPicPr>
+                    <pic:cNvPr id="4" name="Рисунок 4"/>
+                    <pic:cNvPicPr/>
+                  </pic:nvPicPr>
+                  <pic:blipFill>
+                    <a:blip r:embed="rId14" cstate="print">
+                      <a:extLst>
+                        <a:ext uri="{28A0092B-C50C-407E-A947-70E740481C1C}">
+                          <a14:useLocalDpi xmlns:a14="http://schemas.microsoft.com/office/drawing/2010/main" val="0"/>
+                        </a:ext>
+                      </a:extLst>
+                    </a:blip>
+                    <a:stretch>
+                      <a:fillRect/>
+                    </a:stretch>
+                  </pic:blipFill>
+                  <pic:spPr>
+                    <a:xfrm>
+                      <a:off x="0" y="0"/>
+                      <a:ext cx="6119495" cy="3131820"/>
+                    </a:xfrm>
+                    <a:prstGeom prst="rect">
+                      <a:avLst/>
+                    </a:prstGeom>
+                  </pic:spPr>
+                </pic:pic>
+              </a:graphicData>
+            </a:graphic>
+          </wp:inline>
+        </w:drawing>
+      </w:r>
+      <w:r>
+        <w:rPr>
+          <w:rFonts w:ascii="Times New Roman" w:eastAsia="Times New Roman" w:hAnsi="Times New Roman"/>
+          <w:sz w:val="24"/>
+          <w:szCs w:val="24"/>
+        </w:rPr>
+        <w:br/>
+        <w:t xml:space="preserve">Рисунок 4 – </w:t>
+      </w:r>
+      <w:r>
+        <w:rPr>
+          <w:rFonts w:ascii="Times New Roman" w:eastAsia="Times New Roman" w:hAnsi="Times New Roman"/>
+          <w:sz w:val="24"/>
+          <w:szCs w:val="24"/>
+        </w:rPr>
+        <w:t>Изменения в классе пары карт</w:t>
+      </w:r>
+    </w:p>
+    <w:p>
+      <w:pPr>
+        <w:spacing w:before="240" w:after="0" w:line="360" w:lineRule="auto"/>
+        <w:ind w:firstLine="708"/>
+        <w:jc w:val="both"/>
+        <w:rPr>
+          <w:rFonts w:ascii="Times New Roman" w:eastAsia="Times New Roman" w:hAnsi="Times New Roman"/>
+          <w:sz w:val="28"/>
+          <w:szCs w:val="28"/>
+        </w:rPr>
+      </w:pPr>
+    </w:p>
+    <w:p>
+      <w:pPr>
+        <w:spacing w:before="240" w:after="0" w:line="360" w:lineRule="auto"/>
+        <w:ind w:firstLine="708"/>
+        <w:jc w:val="both"/>
+        <w:rPr>
+          <w:rFonts w:ascii="Times New Roman" w:eastAsia="Times New Roman" w:hAnsi="Times New Roman"/>
+          <w:sz w:val="28"/>
+          <w:szCs w:val="28"/>
+        </w:rPr>
+      </w:pPr>
+      <w:r>
+        <w:rPr>
+          <w:rFonts w:ascii="Times New Roman" w:eastAsia="Times New Roman" w:hAnsi="Times New Roman"/>
+          <w:sz w:val="28"/>
+          <w:szCs w:val="28"/>
+        </w:rPr>
+        <w:lastRenderedPageBreak/>
+        <w:t xml:space="preserve">Затем, были составлены тесты для класса </w:t>
+      </w:r>
+      <w:r>
+        <w:rPr>
+          <w:rFonts w:ascii="Times New Roman" w:eastAsia="Times New Roman" w:hAnsi="Times New Roman"/>
+          <w:sz w:val="28"/>
+          <w:szCs w:val="28"/>
+          <w:lang w:val="en-US"/>
+        </w:rPr>
+        <w:t>Field</w:t>
+      </w:r>
+      <w:r>
+        <w:rPr>
+          <w:rFonts w:ascii="Times New Roman" w:eastAsia="Times New Roman" w:hAnsi="Times New Roman"/>
+          <w:sz w:val="28"/>
+          <w:szCs w:val="28"/>
+        </w:rPr>
+        <w:t xml:space="preserve"> с определенными для него методами</w:t>
+      </w:r>
+      <w:r>
+        <w:rPr>
+          <w:rFonts w:ascii="Times New Roman" w:eastAsia="Times New Roman" w:hAnsi="Times New Roman"/>
+          <w:sz w:val="28"/>
+          <w:szCs w:val="28"/>
+        </w:rPr>
+        <w:t>:</w:t>
+      </w:r>
+    </w:p>
+    <w:p>
+      <w:pPr>
+        <w:spacing w:after="0" w:line="360" w:lineRule="auto"/>
+        <w:jc w:val="center"/>
+        <w:rPr>
+          <w:rFonts w:ascii="Times New Roman" w:eastAsia="Times New Roman" w:hAnsi="Times New Roman"/>
+          <w:sz w:val="24"/>
+          <w:szCs w:val="24"/>
+        </w:rPr>
+      </w:pPr>
+      <w:r>
+        <w:rPr>
+          <w:rFonts w:ascii="Times New Roman" w:eastAsia="Times New Roman" w:hAnsi="Times New Roman"/>
+          <w:noProof/>
+          <w:sz w:val="24"/>
+          <w:szCs w:val="24"/>
+        </w:rPr>
+        <w:drawing>
+          <wp:inline distT="0" distB="0" distL="0" distR="0" wp14:anchorId="4FC37C72" wp14:editId="1DB51811">
+            <wp:extent cx="6119495" cy="3568700"/>
+            <wp:effectExtent l="0" t="0" r="0" b="0"/>
+            <wp:docPr id="5" name="Рисунок 5"/>
+            <wp:cNvGraphicFramePr>
+              <a:graphicFrameLocks xmlns:a="http://schemas.openxmlformats.org/drawingml/2006/main" noChangeAspect="1"/>
+            </wp:cNvGraphicFramePr>
+            <a:graphic xmlns:a="http://schemas.openxmlformats.org/drawingml/2006/main">
+              <a:graphicData uri="http://schemas.openxmlformats.org/drawingml/2006/picture">
+                <pic:pic xmlns:pic="http://schemas.openxmlformats.org/drawingml/2006/picture">
+                  <pic:nvPicPr>
+                    <pic:cNvPr id="5" name="Рисунок 5"/>
+                    <pic:cNvPicPr/>
+                  </pic:nvPicPr>
+                  <pic:blipFill>
+                    <a:blip r:embed="rId15" cstate="print">
+                      <a:extLst>
+                        <a:ext uri="{28A0092B-C50C-407E-A947-70E740481C1C}">
+                          <a14:useLocalDpi xmlns:a14="http://schemas.microsoft.com/office/drawing/2010/main" val="0"/>
+                        </a:ext>
+                      </a:extLst>
+                    </a:blip>
+                    <a:stretch>
+                      <a:fillRect/>
+                    </a:stretch>
+                  </pic:blipFill>
+                  <pic:spPr>
+                    <a:xfrm>
+                      <a:off x="0" y="0"/>
+                      <a:ext cx="6119495" cy="3568700"/>
+                    </a:xfrm>
+                    <a:prstGeom prst="rect">
+                      <a:avLst/>
+                    </a:prstGeom>
+                  </pic:spPr>
+                </pic:pic>
+              </a:graphicData>
+            </a:graphic>
+          </wp:inline>
+        </w:drawing>
+      </w:r>
+      <w:r>
+        <w:rPr>
+          <w:rFonts w:ascii="Times New Roman" w:eastAsia="Times New Roman" w:hAnsi="Times New Roman"/>
+          <w:sz w:val="24"/>
+          <w:szCs w:val="24"/>
+        </w:rPr>
+        <w:br/>
+        <w:t xml:space="preserve">Рисунок 5 – </w:t>
+      </w:r>
+      <w:r>
+        <w:rPr>
+          <w:rFonts w:ascii="Times New Roman" w:eastAsia="Times New Roman" w:hAnsi="Times New Roman"/>
+          <w:sz w:val="24"/>
+          <w:szCs w:val="24"/>
+        </w:rPr>
+        <w:t xml:space="preserve">Подготовленные тесты для класса </w:t>
+      </w:r>
+      <w:r>
+        <w:rPr>
+          <w:rFonts w:ascii="Times New Roman" w:eastAsia="Times New Roman" w:hAnsi="Times New Roman"/>
+          <w:sz w:val="24"/>
+          <w:szCs w:val="24"/>
+          <w:lang w:val="en-US"/>
+        </w:rPr>
+        <w:t>Field</w:t>
+      </w:r>
+    </w:p>
+    <w:p>
+      <w:pPr>
+        <w:spacing w:before="240" w:after="0" w:line="360" w:lineRule="auto"/>
+        <w:ind w:firstLine="708"/>
+        <w:jc w:val="both"/>
+        <w:rPr>
+          <w:rFonts w:ascii="Times New Roman" w:eastAsia="Times New Roman" w:hAnsi="Times New Roman"/>
+          <w:sz w:val="28"/>
+          <w:szCs w:val="28"/>
+        </w:rPr>
+      </w:pPr>
+      <w:r>
+        <w:rPr>
+          <w:rFonts w:ascii="Times New Roman" w:eastAsia="Times New Roman" w:hAnsi="Times New Roman"/>
+          <w:sz w:val="28"/>
+          <w:szCs w:val="28"/>
+        </w:rPr>
+        <w:t>Далее, по составленным тестам был написан код для методов класса:</w:t>
+      </w:r>
+    </w:p>
+    <w:p>
+      <w:pPr>
+        <w:spacing w:after="0" w:line="360" w:lineRule="auto"/>
+        <w:jc w:val="center"/>
+        <w:rPr>
+          <w:rFonts w:ascii="Times New Roman" w:eastAsia="Times New Roman" w:hAnsi="Times New Roman"/>
+          <w:sz w:val="24"/>
+          <w:szCs w:val="24"/>
+        </w:rPr>
+      </w:pPr>
+      <w:r>
+        <w:rPr>
+          <w:rFonts w:ascii="Times New Roman" w:eastAsia="Times New Roman" w:hAnsi="Times New Roman"/>
+          <w:noProof/>
+          <w:sz w:val="24"/>
+          <w:szCs w:val="24"/>
+        </w:rPr>
+        <w:drawing>
+          <wp:inline distT="0" distB="0" distL="0" distR="0" wp14:anchorId="5F8AF408" wp14:editId="452AC784">
+            <wp:extent cx="6119495" cy="3213100"/>
+            <wp:effectExtent l="0" t="0" r="0" b="6350"/>
+            <wp:docPr id="6" name="Рисунок 6"/>
+            <wp:cNvGraphicFramePr>
+              <a:graphicFrameLocks xmlns:a="http://schemas.openxmlformats.org/drawingml/2006/main" noChangeAspect="1"/>
+            </wp:cNvGraphicFramePr>
+            <a:graphic xmlns:a="http://schemas.openxmlformats.org/drawingml/2006/main">
+              <a:graphicData uri="http://schemas.openxmlformats.org/drawingml/2006/picture">
+                <pic:pic xmlns:pic="http://schemas.openxmlformats.org/drawingml/2006/picture">
+                  <pic:nvPicPr>
+                    <pic:cNvPr id="6" name="Рисунок 6"/>
+                    <pic:cNvPicPr/>
+                  </pic:nvPicPr>
+                  <pic:blipFill>
+                    <a:blip r:embed="rId16" cstate="print">
+                      <a:extLst>
+                        <a:ext uri="{28A0092B-C50C-407E-A947-70E740481C1C}">
+                          <a14:useLocalDpi xmlns:a14="http://schemas.microsoft.com/office/drawing/2010/main" val="0"/>
+                        </a:ext>
+                      </a:extLst>
+                    </a:blip>
+                    <a:stretch>
+                      <a:fillRect/>
+                    </a:stretch>
+                  </pic:blipFill>
+                  <pic:spPr>
+                    <a:xfrm>
+                      <a:off x="0" y="0"/>
+                      <a:ext cx="6119495" cy="3213100"/>
+                    </a:xfrm>
+                    <a:prstGeom prst="rect">
+                      <a:avLst/>
+                    </a:prstGeom>
+                  </pic:spPr>
+                </pic:pic>
+              </a:graphicData>
+            </a:graphic>
+          </wp:inline>
+        </w:drawing>
+      </w:r>
+      <w:r>
+        <w:rPr>
+          <w:rFonts w:ascii="Times New Roman" w:eastAsia="Times New Roman" w:hAnsi="Times New Roman"/>
+          <w:sz w:val="24"/>
+          <w:szCs w:val="24"/>
+        </w:rPr>
+        <w:br/>
+        <w:t xml:space="preserve">Рисунок 6 – </w:t>
+      </w:r>
+      <w:r>
+        <w:rPr>
+          <w:rFonts w:ascii="Times New Roman" w:eastAsia="Times New Roman" w:hAnsi="Times New Roman"/>
+          <w:sz w:val="24"/>
+          <w:szCs w:val="24"/>
+        </w:rPr>
+        <w:t xml:space="preserve">Изменения в классе </w:t>
+      </w:r>
+      <w:r>
+        <w:rPr>
+          <w:rFonts w:ascii="Times New Roman" w:eastAsia="Times New Roman" w:hAnsi="Times New Roman"/>
+          <w:sz w:val="24"/>
+          <w:szCs w:val="24"/>
+          <w:lang w:val="en-US"/>
+        </w:rPr>
+        <w:t>Field</w:t>
+      </w:r>
+    </w:p>
+    <w:p>
+      <w:pPr>
+        <w:spacing w:before="240" w:after="0" w:line="360" w:lineRule="auto"/>
+        <w:ind w:firstLine="708"/>
+        <w:jc w:val="both"/>
+        <w:rPr>
+          <w:rFonts w:ascii="Times New Roman" w:eastAsia="Times New Roman" w:hAnsi="Times New Roman"/>
+          <w:sz w:val="28"/>
+          <w:szCs w:val="28"/>
+        </w:rPr>
+      </w:pPr>
+    </w:p>
+    <w:p>
+      <w:pPr>
+        <w:spacing w:before="240" w:after="0" w:line="360" w:lineRule="auto"/>
+        <w:ind w:firstLine="708"/>
+        <w:jc w:val="both"/>
+        <w:rPr>
+          <w:rFonts w:ascii="Times New Roman" w:eastAsia="Times New Roman" w:hAnsi="Times New Roman"/>
+          <w:sz w:val="28"/>
+          <w:szCs w:val="28"/>
+        </w:rPr>
+      </w:pPr>
+      <w:r>
+        <w:rPr>
+          <w:rFonts w:ascii="Times New Roman" w:eastAsia="Times New Roman" w:hAnsi="Times New Roman"/>
+          <w:sz w:val="28"/>
+          <w:szCs w:val="28"/>
+        </w:rPr>
+        <w:lastRenderedPageBreak/>
+        <w:t xml:space="preserve">Затем, были составлены тесты для класса </w:t>
+      </w:r>
+      <w:r>
+        <w:rPr>
+          <w:rFonts w:ascii="Times New Roman" w:eastAsia="Times New Roman" w:hAnsi="Times New Roman"/>
+          <w:sz w:val="28"/>
+          <w:szCs w:val="28"/>
+        </w:rPr>
+        <w:t>набора карт игрока</w:t>
+      </w:r>
+      <w:r>
+        <w:rPr>
+          <w:rFonts w:ascii="Times New Roman" w:eastAsia="Times New Roman" w:hAnsi="Times New Roman"/>
+          <w:sz w:val="28"/>
+          <w:szCs w:val="28"/>
+        </w:rPr>
+        <w:t xml:space="preserve"> </w:t>
+      </w:r>
+      <w:r>
+        <w:rPr>
+          <w:rFonts w:ascii="Times New Roman" w:eastAsia="Times New Roman" w:hAnsi="Times New Roman"/>
+          <w:sz w:val="28"/>
+          <w:szCs w:val="28"/>
+          <w:lang w:val="en-US"/>
+        </w:rPr>
+        <w:t>Hand</w:t>
+      </w:r>
+      <w:r>
+        <w:rPr>
+          <w:rFonts w:ascii="Times New Roman" w:eastAsia="Times New Roman" w:hAnsi="Times New Roman"/>
+          <w:sz w:val="28"/>
+          <w:szCs w:val="28"/>
+        </w:rPr>
+        <w:t xml:space="preserve"> с определенными для него методами</w:t>
+      </w:r>
+      <w:r>
+        <w:rPr>
+          <w:rFonts w:ascii="Times New Roman" w:eastAsia="Times New Roman" w:hAnsi="Times New Roman"/>
+          <w:sz w:val="28"/>
+          <w:szCs w:val="28"/>
+        </w:rPr>
+        <w:t>:</w:t>
+      </w:r>
+    </w:p>
+    <w:p>
+      <w:pPr>
+        <w:spacing w:after="0" w:line="360" w:lineRule="auto"/>
+        <w:jc w:val="center"/>
+        <w:rPr>
+          <w:rFonts w:ascii="Times New Roman" w:eastAsia="Times New Roman" w:hAnsi="Times New Roman"/>
+          <w:sz w:val="24"/>
+          <w:szCs w:val="24"/>
+        </w:rPr>
+      </w:pPr>
+      <w:r>
+        <w:rPr>
+          <w:rFonts w:ascii="Times New Roman" w:eastAsia="Times New Roman" w:hAnsi="Times New Roman"/>
+          <w:noProof/>
+          <w:sz w:val="24"/>
+          <w:szCs w:val="24"/>
+        </w:rPr>
+        <w:drawing>
+          <wp:inline distT="0" distB="0" distL="0" distR="0" wp14:anchorId="13A70B73" wp14:editId="11D2E0BA">
+            <wp:extent cx="6119495" cy="3547110"/>
+            <wp:effectExtent l="0" t="0" r="0" b="0"/>
+            <wp:docPr id="7" name="Рисунок 7"/>
+            <wp:cNvGraphicFramePr>
+              <a:graphicFrameLocks xmlns:a="http://schemas.openxmlformats.org/drawingml/2006/main" noChangeAspect="1"/>
+            </wp:cNvGraphicFramePr>
+            <a:graphic xmlns:a="http://schemas.openxmlformats.org/drawingml/2006/main">
+              <a:graphicData uri="http://schemas.openxmlformats.org/drawingml/2006/picture">
+                <pic:pic xmlns:pic="http://schemas.openxmlformats.org/drawingml/2006/picture">
+                  <pic:nvPicPr>
+                    <pic:cNvPr id="7" name="Рисунок 7"/>
+                    <pic:cNvPicPr/>
+                  </pic:nvPicPr>
+                  <pic:blipFill>
+                    <a:blip r:embed="rId17" cstate="print">
+                      <a:extLst>
+                        <a:ext uri="{28A0092B-C50C-407E-A947-70E740481C1C}">
+                          <a14:useLocalDpi xmlns:a14="http://schemas.microsoft.com/office/drawing/2010/main" val="0"/>
+                        </a:ext>
+                      </a:extLst>
+                    </a:blip>
+                    <a:stretch>
+                      <a:fillRect/>
+                    </a:stretch>
+                  </pic:blipFill>
+                  <pic:spPr>
+                    <a:xfrm>
+                      <a:off x="0" y="0"/>
+                      <a:ext cx="6119495" cy="3547110"/>
+                    </a:xfrm>
+                    <a:prstGeom prst="rect">
+                      <a:avLst/>
+                    </a:prstGeom>
+                  </pic:spPr>
+                </pic:pic>
+              </a:graphicData>
+            </a:graphic>
+          </wp:inline>
+        </w:drawing>
+      </w:r>
+      <w:r>
+        <w:rPr>
+          <w:rFonts w:ascii="Times New Roman" w:eastAsia="Times New Roman" w:hAnsi="Times New Roman"/>
+          <w:sz w:val="24"/>
+          <w:szCs w:val="24"/>
+        </w:rPr>
+        <w:br/>
+        <w:t xml:space="preserve">Рисунок 7 – </w:t>
+      </w:r>
+      <w:r>
+        <w:rPr>
+          <w:rFonts w:ascii="Times New Roman" w:eastAsia="Times New Roman" w:hAnsi="Times New Roman"/>
+          <w:sz w:val="24"/>
+          <w:szCs w:val="24"/>
+        </w:rPr>
+        <w:t xml:space="preserve">Подготовленные тесты для класса набора карт игрока </w:t>
+      </w:r>
+      <w:r>
+        <w:rPr>
+          <w:rFonts w:ascii="Times New Roman" w:eastAsia="Times New Roman" w:hAnsi="Times New Roman"/>
+          <w:sz w:val="24"/>
+          <w:szCs w:val="24"/>
+          <w:lang w:val="en-US"/>
+        </w:rPr>
+        <w:t>Hand</w:t>
+      </w:r>
+    </w:p>
+    <w:p>
+      <w:pPr>
+        <w:spacing w:before="240" w:after="0" w:line="360" w:lineRule="auto"/>
+        <w:ind w:firstLine="708"/>
+        <w:jc w:val="both"/>
+        <w:rPr>
+          <w:rFonts w:ascii="Times New Roman" w:eastAsia="Times New Roman" w:hAnsi="Times New Roman"/>
+          <w:sz w:val="28"/>
+          <w:szCs w:val="28"/>
+        </w:rPr>
+      </w:pPr>
+      <w:r>
+        <w:rPr>
+          <w:rFonts w:ascii="Times New Roman" w:eastAsia="Times New Roman" w:hAnsi="Times New Roman"/>
+          <w:sz w:val="28"/>
+          <w:szCs w:val="28"/>
+        </w:rPr>
+        <w:t>Далее, по составленным тестам был написан код для методов класса:</w:t>
+      </w:r>
+    </w:p>
+    <w:p>
+      <w:pPr>
+        <w:spacing w:after="0" w:line="360" w:lineRule="auto"/>
+        <w:jc w:val="center"/>
+        <w:rPr>
+          <w:rFonts w:ascii="Times New Roman" w:eastAsia="Times New Roman" w:hAnsi="Times New Roman"/>
+          <w:sz w:val="24"/>
+          <w:szCs w:val="24"/>
+        </w:rPr>
+      </w:pPr>
+      <w:r>
+        <w:rPr>
+          <w:rFonts w:ascii="Times New Roman" w:eastAsia="Times New Roman" w:hAnsi="Times New Roman"/>
+          <w:noProof/>
+          <w:sz w:val="24"/>
+          <w:szCs w:val="24"/>
+        </w:rPr>
+        <w:drawing>
+          <wp:inline distT="0" distB="0" distL="0" distR="0" wp14:anchorId="7181092D" wp14:editId="6EE1E98E">
+            <wp:extent cx="6119495" cy="3194050"/>
+            <wp:effectExtent l="0" t="0" r="0" b="6350"/>
+            <wp:docPr id="8" name="Рисунок 8"/>
+            <wp:cNvGraphicFramePr>
+              <a:graphicFrameLocks xmlns:a="http://schemas.openxmlformats.org/drawingml/2006/main" noChangeAspect="1"/>
+            </wp:cNvGraphicFramePr>
+            <a:graphic xmlns:a="http://schemas.openxmlformats.org/drawingml/2006/main">
+              <a:graphicData uri="http://schemas.openxmlformats.org/drawingml/2006/picture">
+                <pic:pic xmlns:pic="http://schemas.openxmlformats.org/drawingml/2006/picture">
+                  <pic:nvPicPr>
+                    <pic:cNvPr id="8" name="Рисунок 8"/>
+                    <pic:cNvPicPr/>
+                  </pic:nvPicPr>
+                  <pic:blipFill>
+                    <a:blip r:embed="rId18" cstate="print">
+                      <a:extLst>
+                        <a:ext uri="{28A0092B-C50C-407E-A947-70E740481C1C}">
+                          <a14:useLocalDpi xmlns:a14="http://schemas.microsoft.com/office/drawing/2010/main" val="0"/>
+                        </a:ext>
+                      </a:extLst>
+                    </a:blip>
+                    <a:stretch>
+                      <a:fillRect/>
+                    </a:stretch>
+                  </pic:blipFill>
+                  <pic:spPr>
+                    <a:xfrm>
+                      <a:off x="0" y="0"/>
+                      <a:ext cx="6119495" cy="3194050"/>
+                    </a:xfrm>
+                    <a:prstGeom prst="rect">
+                      <a:avLst/>
+                    </a:prstGeom>
+                  </pic:spPr>
+                </pic:pic>
+              </a:graphicData>
+            </a:graphic>
+          </wp:inline>
+        </w:drawing>
+      </w:r>
+      <w:r>
+        <w:rPr>
+          <w:rFonts w:ascii="Times New Roman" w:eastAsia="Times New Roman" w:hAnsi="Times New Roman"/>
+          <w:sz w:val="24"/>
+          <w:szCs w:val="24"/>
+        </w:rPr>
+        <w:br/>
+        <w:t xml:space="preserve">Рисунок 8 – </w:t>
+      </w:r>
+      <w:r>
+        <w:rPr>
+          <w:rFonts w:ascii="Times New Roman" w:eastAsia="Times New Roman" w:hAnsi="Times New Roman"/>
+          <w:sz w:val="24"/>
+          <w:szCs w:val="24"/>
+        </w:rPr>
+        <w:t>Изменения в классе набора карт игрока</w:t>
+      </w:r>
+    </w:p>
+    <w:p>
+      <w:pPr>
+        <w:spacing w:before="240" w:after="0" w:line="360" w:lineRule="auto"/>
+        <w:ind w:firstLine="708"/>
+        <w:jc w:val="both"/>
+        <w:rPr>
+          <w:rFonts w:ascii="Times New Roman" w:eastAsia="Times New Roman" w:hAnsi="Times New Roman"/>
+          <w:sz w:val="28"/>
+          <w:szCs w:val="28"/>
+        </w:rPr>
+      </w:pPr>
+    </w:p>
+    <w:p>
+      <w:pPr>
+        <w:spacing w:before="240" w:after="0" w:line="360" w:lineRule="auto"/>
+        <w:ind w:firstLine="708"/>
+        <w:jc w:val="both"/>
+        <w:rPr>
+          <w:rFonts w:ascii="Times New Roman" w:eastAsia="Times New Roman" w:hAnsi="Times New Roman"/>
+          <w:sz w:val="28"/>
+          <w:szCs w:val="28"/>
+        </w:rPr>
+      </w:pPr>
+      <w:r>
+        <w:rPr>
+          <w:rFonts w:ascii="Times New Roman" w:eastAsia="Times New Roman" w:hAnsi="Times New Roman"/>
+          <w:sz w:val="28"/>
+          <w:szCs w:val="28"/>
+        </w:rPr>
+        <w:lastRenderedPageBreak/>
+        <w:t xml:space="preserve">Затем, были составлены тесты для класса </w:t>
+      </w:r>
+      <w:r>
+        <w:rPr>
+          <w:rFonts w:ascii="Times New Roman" w:eastAsia="Times New Roman" w:hAnsi="Times New Roman"/>
+          <w:sz w:val="28"/>
+          <w:szCs w:val="28"/>
+        </w:rPr>
+        <w:t xml:space="preserve">колоды </w:t>
+      </w:r>
+      <w:r>
+        <w:rPr>
+          <w:rFonts w:ascii="Times New Roman" w:eastAsia="Times New Roman" w:hAnsi="Times New Roman"/>
+          <w:sz w:val="28"/>
+          <w:szCs w:val="28"/>
+        </w:rPr>
+        <w:t xml:space="preserve">карт </w:t>
+      </w:r>
+      <w:r>
+        <w:rPr>
+          <w:rFonts w:ascii="Times New Roman" w:eastAsia="Times New Roman" w:hAnsi="Times New Roman"/>
+          <w:sz w:val="28"/>
+          <w:szCs w:val="28"/>
+          <w:lang w:val="en-US"/>
+        </w:rPr>
+        <w:t>Deck</w:t>
+      </w:r>
+      <w:r>
+        <w:rPr>
+          <w:rFonts w:ascii="Times New Roman" w:eastAsia="Times New Roman" w:hAnsi="Times New Roman"/>
+          <w:sz w:val="28"/>
+          <w:szCs w:val="28"/>
+        </w:rPr>
+        <w:t xml:space="preserve"> с определенными для него методами</w:t>
+      </w:r>
+      <w:r>
+        <w:rPr>
+          <w:rFonts w:ascii="Times New Roman" w:eastAsia="Times New Roman" w:hAnsi="Times New Roman"/>
+          <w:sz w:val="28"/>
+          <w:szCs w:val="28"/>
+        </w:rPr>
+        <w:t>:</w:t>
+      </w:r>
+    </w:p>
+    <w:p>
+      <w:pPr>
+        <w:spacing w:after="0" w:line="360" w:lineRule="auto"/>
+        <w:jc w:val="center"/>
+        <w:rPr>
+          <w:rFonts w:ascii="Times New Roman" w:eastAsia="Times New Roman" w:hAnsi="Times New Roman"/>
+          <w:sz w:val="24"/>
+          <w:szCs w:val="24"/>
+        </w:rPr>
+      </w:pPr>
+      <w:r>
+        <w:rPr>
+          <w:rFonts w:ascii="Times New Roman" w:eastAsia="Times New Roman" w:hAnsi="Times New Roman"/>
+          <w:noProof/>
+          <w:sz w:val="24"/>
+          <w:szCs w:val="24"/>
+        </w:rPr>
+        <w:drawing>
+          <wp:inline distT="0" distB="0" distL="0" distR="0" wp14:anchorId="20B17883" wp14:editId="6B4AC20C">
+            <wp:extent cx="6119495" cy="3524250"/>
+            <wp:effectExtent l="0" t="0" r="0" b="0"/>
+            <wp:docPr id="9" name="Рисунок 9"/>
+            <wp:cNvGraphicFramePr>
+              <a:graphicFrameLocks xmlns:a="http://schemas.openxmlformats.org/drawingml/2006/main" noChangeAspect="1"/>
+            </wp:cNvGraphicFramePr>
+            <a:graphic xmlns:a="http://schemas.openxmlformats.org/drawingml/2006/main">
+              <a:graphicData uri="http://schemas.openxmlformats.org/drawingml/2006/picture">
+                <pic:pic xmlns:pic="http://schemas.openxmlformats.org/drawingml/2006/picture">
+                  <pic:nvPicPr>
+                    <pic:cNvPr id="9" name="Рисунок 9"/>
+                    <pic:cNvPicPr/>
+                  </pic:nvPicPr>
+                  <pic:blipFill>
+                    <a:blip r:embed="rId19" cstate="print">
+                      <a:extLst>
+                        <a:ext uri="{28A0092B-C50C-407E-A947-70E740481C1C}">
+                          <a14:useLocalDpi xmlns:a14="http://schemas.microsoft.com/office/drawing/2010/main" val="0"/>
+                        </a:ext>
+                      </a:extLst>
+                    </a:blip>
+                    <a:stretch>
+                      <a:fillRect/>
+                    </a:stretch>
+                  </pic:blipFill>
+                  <pic:spPr>
+                    <a:xfrm>
+                      <a:off x="0" y="0"/>
+                      <a:ext cx="6119495" cy="3524250"/>
+                    </a:xfrm>
+                    <a:prstGeom prst="rect">
+                      <a:avLst/>
+                    </a:prstGeom>
+                  </pic:spPr>
+                </pic:pic>
+              </a:graphicData>
+            </a:graphic>
+          </wp:inline>
+        </w:drawing>
+      </w:r>
+      <w:r>
+        <w:rPr>
+          <w:rFonts w:ascii="Times New Roman" w:eastAsia="Times New Roman" w:hAnsi="Times New Roman"/>
+          <w:sz w:val="24"/>
+          <w:szCs w:val="24"/>
+        </w:rPr>
+        <w:br/>
+        <w:t xml:space="preserve">Рисунок 9 – </w:t>
+      </w:r>
+      <w:r>
+        <w:rPr>
+          <w:rFonts w:ascii="Times New Roman" w:eastAsia="Times New Roman" w:hAnsi="Times New Roman"/>
+          <w:sz w:val="24"/>
+          <w:szCs w:val="24"/>
+        </w:rPr>
+        <w:t xml:space="preserve">Подготовленные тесты для класса колоды карт </w:t>
+      </w:r>
+      <w:r>
+        <w:rPr>
+          <w:rFonts w:ascii="Times New Roman" w:eastAsia="Times New Roman" w:hAnsi="Times New Roman"/>
+          <w:sz w:val="24"/>
+          <w:szCs w:val="24"/>
+          <w:lang w:val="en-US"/>
+        </w:rPr>
+        <w:t>Deck</w:t>
+      </w:r>
+    </w:p>
+    <w:p>
+      <w:pPr>
+        <w:spacing w:before="240" w:after="0" w:line="360" w:lineRule="auto"/>
+        <w:ind w:firstLine="708"/>
+        <w:jc w:val="both"/>
+        <w:rPr>
+          <w:rFonts w:ascii="Times New Roman" w:eastAsia="Times New Roman" w:hAnsi="Times New Roman"/>
+          <w:sz w:val="28"/>
+          <w:szCs w:val="28"/>
+        </w:rPr>
+      </w:pPr>
+      <w:r>
+        <w:rPr>
+          <w:rFonts w:ascii="Times New Roman" w:eastAsia="Times New Roman" w:hAnsi="Times New Roman"/>
+          <w:sz w:val="28"/>
+          <w:szCs w:val="28"/>
+        </w:rPr>
+        <w:t>Далее, по составленным тестам был написан код для методов класса:</w:t>
+      </w:r>
+    </w:p>
+    <w:p>
+      <w:pPr>
+        <w:spacing w:after="0" w:line="360" w:lineRule="auto"/>
+        <w:jc w:val="center"/>
+        <w:rPr>
+          <w:rFonts w:ascii="Times New Roman" w:eastAsia="Times New Roman" w:hAnsi="Times New Roman"/>
+          <w:sz w:val="24"/>
+          <w:szCs w:val="24"/>
+        </w:rPr>
+      </w:pPr>
+      <w:r>
+        <w:rPr>
+          <w:rFonts w:ascii="Times New Roman" w:eastAsia="Times New Roman" w:hAnsi="Times New Roman"/>
+          <w:noProof/>
+          <w:sz w:val="24"/>
+          <w:szCs w:val="24"/>
+        </w:rPr>
+        <w:drawing>
+          <wp:inline distT="0" distB="0" distL="0" distR="0" wp14:anchorId="5435E719" wp14:editId="7574A244">
+            <wp:extent cx="6119495" cy="3211830"/>
+            <wp:effectExtent l="0" t="0" r="0" b="7620"/>
+            <wp:docPr id="10" name="Рисунок 10"/>
+            <wp:cNvGraphicFramePr>
+              <a:graphicFrameLocks xmlns:a="http://schemas.openxmlformats.org/drawingml/2006/main" noChangeAspect="1"/>
+            </wp:cNvGraphicFramePr>
+            <a:graphic xmlns:a="http://schemas.openxmlformats.org/drawingml/2006/main">
+              <a:graphicData uri="http://schemas.openxmlformats.org/drawingml/2006/picture">
+                <pic:pic xmlns:pic="http://schemas.openxmlformats.org/drawingml/2006/picture">
+                  <pic:nvPicPr>
+                    <pic:cNvPr id="10" name="Рисунок 10"/>
+                    <pic:cNvPicPr/>
+                  </pic:nvPicPr>
+                  <pic:blipFill>
+                    <a:blip r:embed="rId20" cstate="print">
+                      <a:extLst>
+                        <a:ext uri="{28A0092B-C50C-407E-A947-70E740481C1C}">
+                          <a14:useLocalDpi xmlns:a14="http://schemas.microsoft.com/office/drawing/2010/main" val="0"/>
+                        </a:ext>
+                      </a:extLst>
+                    </a:blip>
+                    <a:stretch>
+                      <a:fillRect/>
+                    </a:stretch>
+                  </pic:blipFill>
+                  <pic:spPr>
+                    <a:xfrm>
+                      <a:off x="0" y="0"/>
+                      <a:ext cx="6119495" cy="3211830"/>
+                    </a:xfrm>
+                    <a:prstGeom prst="rect">
+                      <a:avLst/>
+                    </a:prstGeom>
+                  </pic:spPr>
+                </pic:pic>
+              </a:graphicData>
+            </a:graphic>
+          </wp:inline>
+        </w:drawing>
+      </w:r>
+      <w:r>
+        <w:rPr>
+          <w:rFonts w:ascii="Times New Roman" w:eastAsia="Times New Roman" w:hAnsi="Times New Roman"/>
+          <w:sz w:val="24"/>
+          <w:szCs w:val="24"/>
+        </w:rPr>
+        <w:br/>
+        <w:t xml:space="preserve">Рисунок 10 – </w:t>
+      </w:r>
+      <w:r>
+        <w:rPr>
+          <w:rFonts w:ascii="Times New Roman" w:eastAsia="Times New Roman" w:hAnsi="Times New Roman"/>
+          <w:sz w:val="24"/>
+          <w:szCs w:val="24"/>
+        </w:rPr>
+        <w:t xml:space="preserve">Изменения в классе колоды карт </w:t>
+      </w:r>
+      <w:r>
+        <w:rPr>
+          <w:rFonts w:ascii="Times New Roman" w:eastAsia="Times New Roman" w:hAnsi="Times New Roman"/>
+          <w:sz w:val="24"/>
+          <w:szCs w:val="24"/>
+          <w:lang w:val="en-US"/>
+        </w:rPr>
+        <w:t>Deck</w:t>
+      </w:r>
+    </w:p>
+    <w:p>
+      <w:pPr>
+        <w:spacing w:before="240" w:after="0" w:line="360" w:lineRule="auto"/>
+        <w:ind w:firstLine="708"/>
+        <w:jc w:val="both"/>
+        <w:rPr>
+          <w:rFonts w:ascii="Times New Roman" w:eastAsia="Times New Roman" w:hAnsi="Times New Roman"/>
+          <w:sz w:val="28"/>
+          <w:szCs w:val="28"/>
+        </w:rPr>
+      </w:pPr>
+    </w:p>
+    <w:p>
+      <w:pPr>
+        <w:spacing w:before="240" w:after="0" w:line="360" w:lineRule="auto"/>
+        <w:ind w:firstLine="708"/>
+        <w:jc w:val="both"/>
+        <w:rPr>
+          <w:rFonts w:ascii="Times New Roman" w:eastAsia="Times New Roman" w:hAnsi="Times New Roman"/>
+          <w:sz w:val="28"/>
+          <w:szCs w:val="28"/>
+        </w:rPr>
+      </w:pPr>
+      <w:r>
+        <w:rPr>
+          <w:rFonts w:ascii="Times New Roman" w:eastAsia="Times New Roman" w:hAnsi="Times New Roman"/>
+          <w:sz w:val="28"/>
+          <w:szCs w:val="28"/>
+        </w:rPr>
+        <w:lastRenderedPageBreak/>
+        <w:t xml:space="preserve">Затем, были составлены тесты для класса </w:t>
+      </w:r>
+      <w:r>
+        <w:rPr>
+          <w:rFonts w:ascii="Times New Roman" w:eastAsia="Times New Roman" w:hAnsi="Times New Roman"/>
+          <w:sz w:val="28"/>
+          <w:szCs w:val="28"/>
+        </w:rPr>
+        <w:t xml:space="preserve">игрока </w:t>
+      </w:r>
+      <w:r>
+        <w:rPr>
+          <w:rFonts w:ascii="Times New Roman" w:eastAsia="Times New Roman" w:hAnsi="Times New Roman"/>
+          <w:sz w:val="28"/>
+          <w:szCs w:val="28"/>
+          <w:lang w:val="en-US"/>
+        </w:rPr>
+        <w:t>Player</w:t>
+      </w:r>
+      <w:r>
+        <w:rPr>
+          <w:rFonts w:ascii="Times New Roman" w:eastAsia="Times New Roman" w:hAnsi="Times New Roman"/>
+          <w:sz w:val="28"/>
+          <w:szCs w:val="28"/>
+        </w:rPr>
+        <w:t xml:space="preserve"> с определенными для него методами</w:t>
+      </w:r>
+      <w:r>
+        <w:rPr>
+          <w:rFonts w:ascii="Times New Roman" w:eastAsia="Times New Roman" w:hAnsi="Times New Roman"/>
+          <w:sz w:val="28"/>
+          <w:szCs w:val="28"/>
+        </w:rPr>
+        <w:t>:</w:t>
+      </w:r>
+    </w:p>
+    <w:p>
+      <w:pPr>
+        <w:spacing w:after="0" w:line="360" w:lineRule="auto"/>
+        <w:jc w:val="center"/>
+        <w:rPr>
+          <w:rFonts w:ascii="Times New Roman" w:eastAsia="Times New Roman" w:hAnsi="Times New Roman"/>
+          <w:sz w:val="24"/>
+          <w:szCs w:val="24"/>
+        </w:rPr>
+      </w:pPr>
+      <w:r>
+        <w:rPr>
+          <w:rFonts w:ascii="Times New Roman" w:eastAsia="Times New Roman" w:hAnsi="Times New Roman"/>
+          <w:noProof/>
+          <w:sz w:val="24"/>
+          <w:szCs w:val="24"/>
+        </w:rPr>
+        <w:drawing>
+          <wp:inline distT="0" distB="0" distL="0" distR="0" wp14:anchorId="74CB7C4A" wp14:editId="63B1EE2E">
+            <wp:extent cx="6119495" cy="3545205"/>
+            <wp:effectExtent l="0" t="0" r="0" b="0"/>
+            <wp:docPr id="11" name="Рисунок 11"/>
+            <wp:cNvGraphicFramePr>
+              <a:graphicFrameLocks xmlns:a="http://schemas.openxmlformats.org/drawingml/2006/main" noChangeAspect="1"/>
+            </wp:cNvGraphicFramePr>
+            <a:graphic xmlns:a="http://schemas.openxmlformats.org/drawingml/2006/main">
+              <a:graphicData uri="http://schemas.openxmlformats.org/drawingml/2006/picture">
+                <pic:pic xmlns:pic="http://schemas.openxmlformats.org/drawingml/2006/picture">
+                  <pic:nvPicPr>
+                    <pic:cNvPr id="11" name="Рисунок 11"/>
+                    <pic:cNvPicPr/>
+                  </pic:nvPicPr>
+                  <pic:blipFill>
+                    <a:blip r:embed="rId21" cstate="print">
+                      <a:extLst>
+                        <a:ext uri="{28A0092B-C50C-407E-A947-70E740481C1C}">
+                          <a14:useLocalDpi xmlns:a14="http://schemas.microsoft.com/office/drawing/2010/main" val="0"/>
+                        </a:ext>
+                      </a:extLst>
+                    </a:blip>
+                    <a:stretch>
+                      <a:fillRect/>
+                    </a:stretch>
+                  </pic:blipFill>
+                  <pic:spPr>
+                    <a:xfrm>
+                      <a:off x="0" y="0"/>
+                      <a:ext cx="6119495" cy="3545205"/>
+                    </a:xfrm>
+                    <a:prstGeom prst="rect">
+                      <a:avLst/>
+                    </a:prstGeom>
+                  </pic:spPr>
+                </pic:pic>
+              </a:graphicData>
+            </a:graphic>
+          </wp:inline>
+        </w:drawing>
+      </w:r>
+      <w:r>
+        <w:rPr>
+          <w:rFonts w:ascii="Times New Roman" w:eastAsia="Times New Roman" w:hAnsi="Times New Roman"/>
+          <w:sz w:val="24"/>
+          <w:szCs w:val="24"/>
+        </w:rPr>
+        <w:br/>
+        <w:t xml:space="preserve">Рисунок 11 – </w:t>
+      </w:r>
+      <w:r>
+        <w:rPr>
+          <w:rFonts w:ascii="Times New Roman" w:eastAsia="Times New Roman" w:hAnsi="Times New Roman"/>
+          <w:sz w:val="24"/>
+          <w:szCs w:val="24"/>
+        </w:rPr>
+        <w:t xml:space="preserve">Подготовленные тесты для класса игрока </w:t>
+      </w:r>
+      <w:r>
+        <w:rPr>
+          <w:rFonts w:ascii="Times New Roman" w:eastAsia="Times New Roman" w:hAnsi="Times New Roman"/>
+          <w:sz w:val="24"/>
+          <w:szCs w:val="24"/>
+          <w:lang w:val="en-US"/>
+        </w:rPr>
+        <w:t>Player</w:t>
+      </w:r>
+    </w:p>
+    <w:p>
+      <w:pPr>
+        <w:spacing w:before="240" w:after="0" w:line="360" w:lineRule="auto"/>
+        <w:ind w:firstLine="708"/>
+        <w:jc w:val="both"/>
+        <w:rPr>
+          <w:rFonts w:ascii="Times New Roman" w:eastAsia="Times New Roman" w:hAnsi="Times New Roman"/>
+          <w:sz w:val="28"/>
+          <w:szCs w:val="28"/>
+        </w:rPr>
+      </w:pPr>
+      <w:r>
+        <w:rPr>
+          <w:rFonts w:ascii="Times New Roman" w:eastAsia="Times New Roman" w:hAnsi="Times New Roman"/>
+          <w:sz w:val="28"/>
+          <w:szCs w:val="28"/>
+        </w:rPr>
+        <w:t>Далее, по составленным тестам был написан код для методов класса:</w:t>
+      </w:r>
+    </w:p>
+    <w:p>
+      <w:pPr>
+        <w:spacing w:after="0" w:line="360" w:lineRule="auto"/>
+        <w:jc w:val="center"/>
+        <w:rPr>
+          <w:rFonts w:ascii="Times New Roman" w:eastAsia="Times New Roman" w:hAnsi="Times New Roman"/>
+          <w:sz w:val="24"/>
+          <w:szCs w:val="24"/>
+        </w:rPr>
+      </w:pPr>
+      <w:r>
+        <w:rPr>
+          <w:rFonts w:ascii="Times New Roman" w:eastAsia="Times New Roman" w:hAnsi="Times New Roman"/>
+          <w:noProof/>
+          <w:sz w:val="24"/>
+          <w:szCs w:val="24"/>
+        </w:rPr>
+        <w:drawing>
+          <wp:inline distT="0" distB="0" distL="0" distR="0" wp14:anchorId="3D500963" wp14:editId="182AF119">
+            <wp:extent cx="6119495" cy="3220085"/>
+            <wp:effectExtent l="0" t="0" r="0" b="0"/>
+            <wp:docPr id="12" name="Рисунок 12"/>
+            <wp:cNvGraphicFramePr>
+              <a:graphicFrameLocks xmlns:a="http://schemas.openxmlformats.org/drawingml/2006/main" noChangeAspect="1"/>
+            </wp:cNvGraphicFramePr>
+            <a:graphic xmlns:a="http://schemas.openxmlformats.org/drawingml/2006/main">
+              <a:graphicData uri="http://schemas.openxmlformats.org/drawingml/2006/picture">
+                <pic:pic xmlns:pic="http://schemas.openxmlformats.org/drawingml/2006/picture">
+                  <pic:nvPicPr>
+                    <pic:cNvPr id="12" name="Рисунок 12"/>
+                    <pic:cNvPicPr/>
+                  </pic:nvPicPr>
+                  <pic:blipFill>
+                    <a:blip r:embed="rId22" cstate="print">
+                      <a:extLst>
+                        <a:ext uri="{28A0092B-C50C-407E-A947-70E740481C1C}">
+                          <a14:useLocalDpi xmlns:a14="http://schemas.microsoft.com/office/drawing/2010/main" val="0"/>
+                        </a:ext>
+                      </a:extLst>
+                    </a:blip>
+                    <a:stretch>
+                      <a:fillRect/>
+                    </a:stretch>
+                  </pic:blipFill>
+                  <pic:spPr>
+                    <a:xfrm>
+                      <a:off x="0" y="0"/>
+                      <a:ext cx="6119495" cy="3220085"/>
+                    </a:xfrm>
+                    <a:prstGeom prst="rect">
+                      <a:avLst/>
+                    </a:prstGeom>
+                  </pic:spPr>
+                </pic:pic>
+              </a:graphicData>
+            </a:graphic>
+          </wp:inline>
+        </w:drawing>
+      </w:r>
+      <w:r>
+        <w:rPr>
+          <w:rFonts w:ascii="Times New Roman" w:eastAsia="Times New Roman" w:hAnsi="Times New Roman"/>
+          <w:sz w:val="24"/>
+          <w:szCs w:val="24"/>
+        </w:rPr>
+        <w:br/>
+        <w:t xml:space="preserve">Рисунок 12 – </w:t>
+      </w:r>
+      <w:r>
+        <w:rPr>
+          <w:rFonts w:ascii="Times New Roman" w:eastAsia="Times New Roman" w:hAnsi="Times New Roman"/>
+          <w:sz w:val="24"/>
+          <w:szCs w:val="24"/>
+        </w:rPr>
+        <w:t xml:space="preserve">Изменения в классе игрока </w:t>
+      </w:r>
+      <w:r>
+        <w:rPr>
+          <w:rFonts w:ascii="Times New Roman" w:eastAsia="Times New Roman" w:hAnsi="Times New Roman"/>
+          <w:sz w:val="24"/>
+          <w:szCs w:val="24"/>
+          <w:lang w:val="en-US"/>
+        </w:rPr>
+        <w:t>Player</w:t>
+      </w:r>
+    </w:p>
+    <w:p>
+      <w:pPr>
+        <w:spacing w:after="0" w:line="360" w:lineRule="auto"/>
+        <w:ind w:firstLine="708"/>
+        <w:jc w:val="both"/>
+        <w:rPr>
+          <w:rFonts w:ascii="Times New Roman" w:eastAsia="Times New Roman" w:hAnsi="Times New Roman"/>
+          <w:color w:val="000000"/>
+          <w:sz w:val="28"/>
+          <w:szCs w:val="28"/>
+        </w:rPr>
+      </w:pPr>
+    </w:p>
+    <w:p>
+      <w:pPr>
+        <w:rPr>
+          <w:rFonts w:ascii="Times New Roman" w:eastAsia="Times New Roman" w:hAnsi="Times New Roman"/>
+          <w:bCs/>
+          <w:color w:val="000000"/>
+          <w:sz w:val="20"/>
+          <w:szCs w:val="20"/>
+        </w:rPr>
+      </w:pPr>
+      <w:r>
+        <w:rPr>
+          <w:rFonts w:ascii="Times New Roman" w:eastAsia="Times New Roman" w:hAnsi="Times New Roman"/>
+          <w:bCs/>
+          <w:color w:val="000000"/>
+          <w:sz w:val="20"/>
+          <w:szCs w:val="20"/>
         </w:rPr>
         <w:br w:type="page"/>
       </w:r>
@@ -3263,7 +4731,7 @@
       </w:r>
     </w:p>
     <w:sectPr>
-      <w:footerReference w:type="default" r:id="rId11"/>
+      <w:footerReference w:type="default" r:id="rId23"/>
       <w:type w:val="continuous"/>
       <w:pgSz w:w="11906" w:h="16838"/>
       <w:pgMar w:top="1134" w:right="851" w:bottom="1134" w:left="1418" w:header="709" w:footer="709" w:gutter="0"/>
@@ -3274,7 +4742,7 @@
 </file>
 
 <file path=word/endnotes.xml><?xml version="1.0" encoding="utf-8"?>
-<w:endnotes xmlns:wpc="http://schemas.microsoft.com/office/word/2010/wordprocessingCanvas" xmlns:cx="http://schemas.microsoft.com/office/drawing/2014/chartex" xmlns:cx1="http://schemas.microsoft.com/office/drawing/2015/9/8/chartex" xmlns:cx2="http://schemas.microsoft.com/office/drawing/2015/10/21/chartex" xmlns:cx3="http://schemas.microsoft.com/office/drawing/2016/5/9/chartex" xmlns:cx4="http://schemas.microsoft.com/office/drawing/2016/5/10/chartex" xmlns:cx5="http://schemas.microsoft.com/office/drawing/2016/5/11/chartex" xmlns:cx6="http://schemas.microsoft.com/office/drawing/2016/5/12/chartex" xmlns:cx7="http://schemas.microsoft.com/office/drawing/2016/5/13/chartex" xmlns:cx8="http://schemas.microsoft.com/office/drawing/2016/5/14/chartex" xmlns:mc="http://schemas.openxmlformats.org/markup-compatibility/2006" xmlns:aink="http://schemas.microsoft.com/office/drawing/2016/ink" xmlns:am3d="http://schemas.microsoft.com/office/drawing/2017/model3d" xmlns:o="urn:schemas-microsoft-com:office:office" xmlns:r="http://schemas.openxmlformats.org/officeDocument/2006/relationships" xmlns:m="http://schemas.openxmlformats.org/officeDocument/2006/math" xmlns:v="urn:schemas-microsoft-com:vml" xmlns:wp14="http://schemas.microsoft.com/office/word/2010/wordprocessingDrawing" xmlns:wp="http://schemas.openxmlformats.org/drawingml/2006/wordprocessingDrawing" xmlns:w10="urn:schemas-microsoft-com:office:word" xmlns:w="http://schemas.openxmlformats.org/wordprocessingml/2006/main" xmlns:w14="http://schemas.microsoft.com/office/word/2010/wordml" xmlns:w15="http://schemas.microsoft.com/office/word/2012/wordml" xmlns:w16cex="http://schemas.microsoft.com/office/word/2018/wordml/cex" xmlns:w16cid="http://schemas.microsoft.com/office/word/2016/wordml/cid" xmlns:w16="http://schemas.microsoft.com/office/word/2018/wordml" xmlns:w16se="http://schemas.microsoft.com/office/word/2015/wordml/symex" xmlns:wpg="http://schemas.microsoft.com/office/word/2010/wordprocessingGroup" xmlns:wpi="http://schemas.microsoft.com/office/word/2010/wordprocessingInk" xmlns:wne="http://schemas.microsoft.com/office/word/2006/wordml" xmlns:wps="http://schemas.microsoft.com/office/word/2010/wordprocessingShape" mc:Ignorable="w14 w15 w16se w16cid w16 w16cex wp14">
+<w:endnotes xmlns:wpc="http://schemas.microsoft.com/office/word/2010/wordprocessingCanvas" xmlns:cx="http://schemas.microsoft.com/office/drawing/2014/chartex" xmlns:cx1="http://schemas.microsoft.com/office/drawing/2015/9/8/chartex" xmlns:cx2="http://schemas.microsoft.com/office/drawing/2015/10/21/chartex" xmlns:cx3="http://schemas.microsoft.com/office/drawing/2016/5/9/chartex" xmlns:cx4="http://schemas.microsoft.com/office/drawing/2016/5/10/chartex" xmlns:cx5="http://schemas.microsoft.com/office/drawing/2016/5/11/chartex" xmlns:cx6="http://schemas.microsoft.com/office/drawing/2016/5/12/chartex" xmlns:cx7="http://schemas.microsoft.com/office/drawing/2016/5/13/chartex" xmlns:cx8="http://schemas.microsoft.com/office/drawing/2016/5/14/chartex" xmlns:mc="http://schemas.openxmlformats.org/markup-compatibility/2006" xmlns:aink="http://schemas.microsoft.com/office/drawing/2016/ink" xmlns:am3d="http://schemas.microsoft.com/office/drawing/2017/model3d" xmlns:o="urn:schemas-microsoft-com:office:office" xmlns:r="http://schemas.openxmlformats.org/officeDocument/2006/relationships" xmlns:m="http://schemas.openxmlformats.org/officeDocument/2006/math" xmlns:v="urn:schemas-microsoft-com:vml" xmlns:wp14="http://schemas.microsoft.com/office/word/2010/wordprocessingDrawing" xmlns:wp="http://schemas.openxmlformats.org/drawingml/2006/wordprocessingDrawing" xmlns:w10="urn:schemas-microsoft-com:office:word" xmlns:w="http://schemas.openxmlformats.org/wordprocessingml/2006/main" xmlns:w14="http://schemas.microsoft.com/office/word/2010/wordml" xmlns:w15="http://schemas.microsoft.com/office/word/2012/wordml" xmlns:w16cex="http://schemas.microsoft.com/office/word/2018/wordml/cex" xmlns:w16cid="http://schemas.microsoft.com/office/word/2016/wordml/cid" xmlns:w16="http://schemas.microsoft.com/office/word/2018/wordml" xmlns:w16sdtdh="http://schemas.microsoft.com/office/word/2020/wordml/sdtdatahash" xmlns:w16se="http://schemas.microsoft.com/office/word/2015/wordml/symex" xmlns:wpg="http://schemas.microsoft.com/office/word/2010/wordprocessingGroup" xmlns:wpi="http://schemas.microsoft.com/office/word/2010/wordprocessingInk" xmlns:wne="http://schemas.microsoft.com/office/word/2006/wordml" xmlns:wps="http://schemas.microsoft.com/office/word/2010/wordprocessingShape" mc:Ignorable="w14 w15 w16se w16cid w16 w16cex w16sdtdh wp14">
   <w:endnote w:type="separator" w:id="-1">
     <w:p>
       <w:pPr>
@@ -3299,7 +4767,7 @@
 </file>
 
 <file path=word/footer1.xml><?xml version="1.0" encoding="utf-8"?>
-<w:ftr xmlns:wpc="http://schemas.microsoft.com/office/word/2010/wordprocessingCanvas" xmlns:cx="http://schemas.microsoft.com/office/drawing/2014/chartex" xmlns:cx1="http://schemas.microsoft.com/office/drawing/2015/9/8/chartex" xmlns:cx2="http://schemas.microsoft.com/office/drawing/2015/10/21/chartex" xmlns:cx3="http://schemas.microsoft.com/office/drawing/2016/5/9/chartex" xmlns:cx4="http://schemas.microsoft.com/office/drawing/2016/5/10/chartex" xmlns:cx5="http://schemas.microsoft.com/office/drawing/2016/5/11/chartex" xmlns:cx6="http://schemas.microsoft.com/office/drawing/2016/5/12/chartex" xmlns:cx7="http://schemas.microsoft.com/office/drawing/2016/5/13/chartex" xmlns:cx8="http://schemas.microsoft.com/office/drawing/2016/5/14/chartex" xmlns:mc="http://schemas.openxmlformats.org/markup-compatibility/2006" xmlns:aink="http://schemas.microsoft.com/office/drawing/2016/ink" xmlns:am3d="http://schemas.microsoft.com/office/drawing/2017/model3d" xmlns:o="urn:schemas-microsoft-com:office:office" xmlns:r="http://schemas.openxmlformats.org/officeDocument/2006/relationships" xmlns:m="http://schemas.openxmlformats.org/officeDocument/2006/math" xmlns:v="urn:schemas-microsoft-com:vml" xmlns:wp14="http://schemas.microsoft.com/office/word/2010/wordprocessingDrawing" xmlns:wp="http://schemas.openxmlformats.org/drawingml/2006/wordprocessingDrawing" xmlns:w10="urn:schemas-microsoft-com:office:word" xmlns:w="http://schemas.openxmlformats.org/wordprocessingml/2006/main" xmlns:w14="http://schemas.microsoft.com/office/word/2010/wordml" xmlns:w15="http://schemas.microsoft.com/office/word/2012/wordml" xmlns:w16cex="http://schemas.microsoft.com/office/word/2018/wordml/cex" xmlns:w16cid="http://schemas.microsoft.com/office/word/2016/wordml/cid" xmlns:w16="http://schemas.microsoft.com/office/word/2018/wordml" xmlns:w16se="http://schemas.microsoft.com/office/word/2015/wordml/symex" xmlns:wpg="http://schemas.microsoft.com/office/word/2010/wordprocessingGroup" xmlns:wpi="http://schemas.microsoft.com/office/word/2010/wordprocessingInk" xmlns:wne="http://schemas.microsoft.com/office/word/2006/wordml" xmlns:wps="http://schemas.microsoft.com/office/word/2010/wordprocessingShape" mc:Ignorable="w14 w15 w16se w16cid w16 w16cex wp14">
+<w:ftr xmlns:wpc="http://schemas.microsoft.com/office/word/2010/wordprocessingCanvas" xmlns:cx="http://schemas.microsoft.com/office/drawing/2014/chartex" xmlns:cx1="http://schemas.microsoft.com/office/drawing/2015/9/8/chartex" xmlns:cx2="http://schemas.microsoft.com/office/drawing/2015/10/21/chartex" xmlns:cx3="http://schemas.microsoft.com/office/drawing/2016/5/9/chartex" xmlns:cx4="http://schemas.microsoft.com/office/drawing/2016/5/10/chartex" xmlns:cx5="http://schemas.microsoft.com/office/drawing/2016/5/11/chartex" xmlns:cx6="http://schemas.microsoft.com/office/drawing/2016/5/12/chartex" xmlns:cx7="http://schemas.microsoft.com/office/drawing/2016/5/13/chartex" xmlns:cx8="http://schemas.microsoft.com/office/drawing/2016/5/14/chartex" xmlns:mc="http://schemas.openxmlformats.org/markup-compatibility/2006" xmlns:aink="http://schemas.microsoft.com/office/drawing/2016/ink" xmlns:am3d="http://schemas.microsoft.com/office/drawing/2017/model3d" xmlns:o="urn:schemas-microsoft-com:office:office" xmlns:r="http://schemas.openxmlformats.org/officeDocument/2006/relationships" xmlns:m="http://schemas.openxmlformats.org/officeDocument/2006/math" xmlns:v="urn:schemas-microsoft-com:vml" xmlns:wp14="http://schemas.microsoft.com/office/word/2010/wordprocessingDrawing" xmlns:wp="http://schemas.openxmlformats.org/drawingml/2006/wordprocessingDrawing" xmlns:w10="urn:schemas-microsoft-com:office:word" xmlns:w="http://schemas.openxmlformats.org/wordprocessingml/2006/main" xmlns:w14="http://schemas.microsoft.com/office/word/2010/wordml" xmlns:w15="http://schemas.microsoft.com/office/word/2012/wordml" xmlns:w16cex="http://schemas.microsoft.com/office/word/2018/wordml/cex" xmlns:w16cid="http://schemas.microsoft.com/office/word/2016/wordml/cid" xmlns:w16="http://schemas.microsoft.com/office/word/2018/wordml" xmlns:w16sdtdh="http://schemas.microsoft.com/office/word/2020/wordml/sdtdatahash" xmlns:w16se="http://schemas.microsoft.com/office/word/2015/wordml/symex" xmlns:wpg="http://schemas.microsoft.com/office/word/2010/wordprocessingGroup" xmlns:wpi="http://schemas.microsoft.com/office/word/2010/wordprocessingInk" xmlns:wne="http://schemas.microsoft.com/office/word/2006/wordml" xmlns:wps="http://schemas.microsoft.com/office/word/2010/wordprocessingShape" mc:Ignorable="w14 w15 w16se w16cid w16 w16cex w16sdtdh wp14">
   <w:sdt>
     <w:sdtPr>
       <w:id w:val="1306279266"/>
@@ -3373,7 +4841,7 @@
 </file>
 
 <file path=word/footer2.xml><?xml version="1.0" encoding="utf-8"?>
-<w:ftr xmlns:wpc="http://schemas.microsoft.com/office/word/2010/wordprocessingCanvas" xmlns:cx="http://schemas.microsoft.com/office/drawing/2014/chartex" xmlns:cx1="http://schemas.microsoft.com/office/drawing/2015/9/8/chartex" xmlns:cx2="http://schemas.microsoft.com/office/drawing/2015/10/21/chartex" xmlns:cx3="http://schemas.microsoft.com/office/drawing/2016/5/9/chartex" xmlns:cx4="http://schemas.microsoft.com/office/drawing/2016/5/10/chartex" xmlns:cx5="http://schemas.microsoft.com/office/drawing/2016/5/11/chartex" xmlns:cx6="http://schemas.microsoft.com/office/drawing/2016/5/12/chartex" xmlns:cx7="http://schemas.microsoft.com/office/drawing/2016/5/13/chartex" xmlns:cx8="http://schemas.microsoft.com/office/drawing/2016/5/14/chartex" xmlns:mc="http://schemas.openxmlformats.org/markup-compatibility/2006" xmlns:aink="http://schemas.microsoft.com/office/drawing/2016/ink" xmlns:am3d="http://schemas.microsoft.com/office/drawing/2017/model3d" xmlns:o="urn:schemas-microsoft-com:office:office" xmlns:r="http://schemas.openxmlformats.org/officeDocument/2006/relationships" xmlns:m="http://schemas.openxmlformats.org/officeDocument/2006/math" xmlns:v="urn:schemas-microsoft-com:vml" xmlns:wp14="http://schemas.microsoft.com/office/word/2010/wordprocessingDrawing" xmlns:wp="http://schemas.openxmlformats.org/drawingml/2006/wordprocessingDrawing" xmlns:w10="urn:schemas-microsoft-com:office:word" xmlns:w="http://schemas.openxmlformats.org/wordprocessingml/2006/main" xmlns:w14="http://schemas.microsoft.com/office/word/2010/wordml" xmlns:w15="http://schemas.microsoft.com/office/word/2012/wordml" xmlns:w16cex="http://schemas.microsoft.com/office/word/2018/wordml/cex" xmlns:w16cid="http://schemas.microsoft.com/office/word/2016/wordml/cid" xmlns:w16="http://schemas.microsoft.com/office/word/2018/wordml" xmlns:w16se="http://schemas.microsoft.com/office/word/2015/wordml/symex" xmlns:wpg="http://schemas.microsoft.com/office/word/2010/wordprocessingGroup" xmlns:wpi="http://schemas.microsoft.com/office/word/2010/wordprocessingInk" xmlns:wne="http://schemas.microsoft.com/office/word/2006/wordml" xmlns:wps="http://schemas.microsoft.com/office/word/2010/wordprocessingShape" mc:Ignorable="w14 w15 w16se w16cid w16 w16cex wp14">
+<w:ftr xmlns:wpc="http://schemas.microsoft.com/office/word/2010/wordprocessingCanvas" xmlns:cx="http://schemas.microsoft.com/office/drawing/2014/chartex" xmlns:cx1="http://schemas.microsoft.com/office/drawing/2015/9/8/chartex" xmlns:cx2="http://schemas.microsoft.com/office/drawing/2015/10/21/chartex" xmlns:cx3="http://schemas.microsoft.com/office/drawing/2016/5/9/chartex" xmlns:cx4="http://schemas.microsoft.com/office/drawing/2016/5/10/chartex" xmlns:cx5="http://schemas.microsoft.com/office/drawing/2016/5/11/chartex" xmlns:cx6="http://schemas.microsoft.com/office/drawing/2016/5/12/chartex" xmlns:cx7="http://schemas.microsoft.com/office/drawing/2016/5/13/chartex" xmlns:cx8="http://schemas.microsoft.com/office/drawing/2016/5/14/chartex" xmlns:mc="http://schemas.openxmlformats.org/markup-compatibility/2006" xmlns:aink="http://schemas.microsoft.com/office/drawing/2016/ink" xmlns:am3d="http://schemas.microsoft.com/office/drawing/2017/model3d" xmlns:o="urn:schemas-microsoft-com:office:office" xmlns:r="http://schemas.openxmlformats.org/officeDocument/2006/relationships" xmlns:m="http://schemas.openxmlformats.org/officeDocument/2006/math" xmlns:v="urn:schemas-microsoft-com:vml" xmlns:wp14="http://schemas.microsoft.com/office/word/2010/wordprocessingDrawing" xmlns:wp="http://schemas.openxmlformats.org/drawingml/2006/wordprocessingDrawing" xmlns:w10="urn:schemas-microsoft-com:office:word" xmlns:w="http://schemas.openxmlformats.org/wordprocessingml/2006/main" xmlns:w14="http://schemas.microsoft.com/office/word/2010/wordml" xmlns:w15="http://schemas.microsoft.com/office/word/2012/wordml" xmlns:w16cex="http://schemas.microsoft.com/office/word/2018/wordml/cex" xmlns:w16cid="http://schemas.microsoft.com/office/word/2016/wordml/cid" xmlns:w16="http://schemas.microsoft.com/office/word/2018/wordml" xmlns:w16sdtdh="http://schemas.microsoft.com/office/word/2020/wordml/sdtdatahash" xmlns:w16se="http://schemas.microsoft.com/office/word/2015/wordml/symex" xmlns:wpg="http://schemas.microsoft.com/office/word/2010/wordprocessingGroup" xmlns:wpi="http://schemas.microsoft.com/office/word/2010/wordprocessingInk" xmlns:wne="http://schemas.microsoft.com/office/word/2006/wordml" xmlns:wps="http://schemas.microsoft.com/office/word/2010/wordprocessingShape" mc:Ignorable="w14 w15 w16se w16cid w16 w16cex w16sdtdh wp14">
   <w:sdt>
     <w:sdtPr>
       <w:id w:val="1152642134"/>
@@ -3447,7 +4915,7 @@
 </file>
 
 <file path=word/footnotes.xml><?xml version="1.0" encoding="utf-8"?>
-<w:footnotes xmlns:wpc="http://schemas.microsoft.com/office/word/2010/wordprocessingCanvas" xmlns:cx="http://schemas.microsoft.com/office/drawing/2014/chartex" xmlns:cx1="http://schemas.microsoft.com/office/drawing/2015/9/8/chartex" xmlns:cx2="http://schemas.microsoft.com/office/drawing/2015/10/21/chartex" xmlns:cx3="http://schemas.microsoft.com/office/drawing/2016/5/9/chartex" xmlns:cx4="http://schemas.microsoft.com/office/drawing/2016/5/10/chartex" xmlns:cx5="http://schemas.microsoft.com/office/drawing/2016/5/11/chartex" xmlns:cx6="http://schemas.microsoft.com/office/drawing/2016/5/12/chartex" xmlns:cx7="http://schemas.microsoft.com/office/drawing/2016/5/13/chartex" xmlns:cx8="http://schemas.microsoft.com/office/drawing/2016/5/14/chartex" xmlns:mc="http://schemas.openxmlformats.org/markup-compatibility/2006" xmlns:aink="http://schemas.microsoft.com/office/drawing/2016/ink" xmlns:am3d="http://schemas.microsoft.com/office/drawing/2017/model3d" xmlns:o="urn:schemas-microsoft-com:office:office" xmlns:r="http://schemas.openxmlformats.org/officeDocument/2006/relationships" xmlns:m="http://schemas.openxmlformats.org/officeDocument/2006/math" xmlns:v="urn:schemas-microsoft-com:vml" xmlns:wp14="http://schemas.microsoft.com/office/word/2010/wordprocessingDrawing" xmlns:wp="http://schemas.openxmlformats.org/drawingml/2006/wordprocessingDrawing" xmlns:w10="urn:schemas-microsoft-com:office:word" xmlns:w="http://schemas.openxmlformats.org/wordprocessingml/2006/main" xmlns:w14="http://schemas.microsoft.com/office/word/2010/wordml" xmlns:w15="http://schemas.microsoft.com/office/word/2012/wordml" xmlns:w16cex="http://schemas.microsoft.com/office/word/2018/wordml/cex" xmlns:w16cid="http://schemas.microsoft.com/office/word/2016/wordml/cid" xmlns:w16="http://schemas.microsoft.com/office/word/2018/wordml" xmlns:w16se="http://schemas.microsoft.com/office/word/2015/wordml/symex" xmlns:wpg="http://schemas.microsoft.com/office/word/2010/wordprocessingGroup" xmlns:wpi="http://schemas.microsoft.com/office/word/2010/wordprocessingInk" xmlns:wne="http://schemas.microsoft.com/office/word/2006/wordml" xmlns:wps="http://schemas.microsoft.com/office/word/2010/wordprocessingShape" mc:Ignorable="w14 w15 w16se w16cid w16 w16cex wp14">
+<w:footnotes xmlns:wpc="http://schemas.microsoft.com/office/word/2010/wordprocessingCanvas" xmlns:cx="http://schemas.microsoft.com/office/drawing/2014/chartex" xmlns:cx1="http://schemas.microsoft.com/office/drawing/2015/9/8/chartex" xmlns:cx2="http://schemas.microsoft.com/office/drawing/2015/10/21/chartex" xmlns:cx3="http://schemas.microsoft.com/office/drawing/2016/5/9/chartex" xmlns:cx4="http://schemas.microsoft.com/office/drawing/2016/5/10/chartex" xmlns:cx5="http://schemas.microsoft.com/office/drawing/2016/5/11/chartex" xmlns:cx6="http://schemas.microsoft.com/office/drawing/2016/5/12/chartex" xmlns:cx7="http://schemas.microsoft.com/office/drawing/2016/5/13/chartex" xmlns:cx8="http://schemas.microsoft.com/office/drawing/2016/5/14/chartex" xmlns:mc="http://schemas.openxmlformats.org/markup-compatibility/2006" xmlns:aink="http://schemas.microsoft.com/office/drawing/2016/ink" xmlns:am3d="http://schemas.microsoft.com/office/drawing/2017/model3d" xmlns:o="urn:schemas-microsoft-com:office:office" xmlns:r="http://schemas.openxmlformats.org/officeDocument/2006/relationships" xmlns:m="http://schemas.openxmlformats.org/officeDocument/2006/math" xmlns:v="urn:schemas-microsoft-com:vml" xmlns:wp14="http://schemas.microsoft.com/office/word/2010/wordprocessingDrawing" xmlns:wp="http://schemas.openxmlformats.org/drawingml/2006/wordprocessingDrawing" xmlns:w10="urn:schemas-microsoft-com:office:word" xmlns:w="http://schemas.openxmlformats.org/wordprocessingml/2006/main" xmlns:w14="http://schemas.microsoft.com/office/word/2010/wordml" xmlns:w15="http://schemas.microsoft.com/office/word/2012/wordml" xmlns:w16cex="http://schemas.microsoft.com/office/word/2018/wordml/cex" xmlns:w16cid="http://schemas.microsoft.com/office/word/2016/wordml/cid" xmlns:w16="http://schemas.microsoft.com/office/word/2018/wordml" xmlns:w16sdtdh="http://schemas.microsoft.com/office/word/2020/wordml/sdtdatahash" xmlns:w16se="http://schemas.microsoft.com/office/word/2015/wordml/symex" xmlns:wpg="http://schemas.microsoft.com/office/word/2010/wordprocessingGroup" xmlns:wpi="http://schemas.microsoft.com/office/word/2010/wordprocessingInk" xmlns:wne="http://schemas.microsoft.com/office/word/2006/wordml" xmlns:wps="http://schemas.microsoft.com/office/word/2010/wordprocessingShape" mc:Ignorable="w14 w15 w16se w16cid w16 w16cex w16sdtdh wp14">
   <w:footnote w:type="separator" w:id="-1">
     <w:p>
       <w:pPr>
@@ -3472,7 +4940,7 @@
 </file>
 
 <file path=word/numbering.xml><?xml version="1.0" encoding="utf-8"?>
-<w:numbering xmlns:wpc="http://schemas.microsoft.com/office/word/2010/wordprocessingCanvas" xmlns:cx="http://schemas.microsoft.com/office/drawing/2014/chartex" xmlns:cx1="http://schemas.microsoft.com/office/drawing/2015/9/8/chartex" xmlns:cx2="http://schemas.microsoft.com/office/drawing/2015/10/21/chartex" xmlns:cx3="http://schemas.microsoft.com/office/drawing/2016/5/9/chartex" xmlns:cx4="http://schemas.microsoft.com/office/drawing/2016/5/10/chartex" xmlns:cx5="http://schemas.microsoft.com/office/drawing/2016/5/11/chartex" xmlns:cx6="http://schemas.microsoft.com/office/drawing/2016/5/12/chartex" xmlns:cx7="http://schemas.microsoft.com/office/drawing/2016/5/13/chartex" xmlns:cx8="http://schemas.microsoft.com/office/drawing/2016/5/14/chartex" xmlns:mc="http://schemas.openxmlformats.org/markup-compatibility/2006" xmlns:aink="http://schemas.microsoft.com/office/drawing/2016/ink" xmlns:am3d="http://schemas.microsoft.com/office/drawing/2017/model3d" xmlns:o="urn:schemas-microsoft-com:office:office" xmlns:r="http://schemas.openxmlformats.org/officeDocument/2006/relationships" xmlns:m="http://schemas.openxmlformats.org/officeDocument/2006/math" xmlns:v="urn:schemas-microsoft-com:vml" xmlns:wp14="http://schemas.microsoft.com/office/word/2010/wordprocessingDrawing" xmlns:wp="http://schemas.openxmlformats.org/drawingml/2006/wordprocessingDrawing" xmlns:w10="urn:schemas-microsoft-com:office:word" xmlns:w="http://schemas.openxmlformats.org/wordprocessingml/2006/main" xmlns:w14="http://schemas.microsoft.com/office/word/2010/wordml" xmlns:w15="http://schemas.microsoft.com/office/word/2012/wordml" xmlns:w16cex="http://schemas.microsoft.com/office/word/2018/wordml/cex" xmlns:w16cid="http://schemas.microsoft.com/office/word/2016/wordml/cid" xmlns:w16="http://schemas.microsoft.com/office/word/2018/wordml" xmlns:w16se="http://schemas.microsoft.com/office/word/2015/wordml/symex" xmlns:wpg="http://schemas.microsoft.com/office/word/2010/wordprocessingGroup" xmlns:wpi="http://schemas.microsoft.com/office/word/2010/wordprocessingInk" xmlns:wne="http://schemas.microsoft.com/office/word/2006/wordml" xmlns:wps="http://schemas.microsoft.com/office/word/2010/wordprocessingShape" mc:Ignorable="w14 w15 w16se w16cid w16 w16cex wp14">
+<w:numbering xmlns:wpc="http://schemas.microsoft.com/office/word/2010/wordprocessingCanvas" xmlns:cx="http://schemas.microsoft.com/office/drawing/2014/chartex" xmlns:cx1="http://schemas.microsoft.com/office/drawing/2015/9/8/chartex" xmlns:cx2="http://schemas.microsoft.com/office/drawing/2015/10/21/chartex" xmlns:cx3="http://schemas.microsoft.com/office/drawing/2016/5/9/chartex" xmlns:cx4="http://schemas.microsoft.com/office/drawing/2016/5/10/chartex" xmlns:cx5="http://schemas.microsoft.com/office/drawing/2016/5/11/chartex" xmlns:cx6="http://schemas.microsoft.com/office/drawing/2016/5/12/chartex" xmlns:cx7="http://schemas.microsoft.com/office/drawing/2016/5/13/chartex" xmlns:cx8="http://schemas.microsoft.com/office/drawing/2016/5/14/chartex" xmlns:mc="http://schemas.openxmlformats.org/markup-compatibility/2006" xmlns:aink="http://schemas.microsoft.com/office/drawing/2016/ink" xmlns:am3d="http://schemas.microsoft.com/office/drawing/2017/model3d" xmlns:o="urn:schemas-microsoft-com:office:office" xmlns:r="http://schemas.openxmlformats.org/officeDocument/2006/relationships" xmlns:m="http://schemas.openxmlformats.org/officeDocument/2006/math" xmlns:v="urn:schemas-microsoft-com:vml" xmlns:wp14="http://schemas.microsoft.com/office/word/2010/wordprocessingDrawing" xmlns:wp="http://schemas.openxmlformats.org/drawingml/2006/wordprocessingDrawing" xmlns:w10="urn:schemas-microsoft-com:office:word" xmlns:w="http://schemas.openxmlformats.org/wordprocessingml/2006/main" xmlns:w14="http://schemas.microsoft.com/office/word/2010/wordml" xmlns:w15="http://schemas.microsoft.com/office/word/2012/wordml" xmlns:w16cex="http://schemas.microsoft.com/office/word/2018/wordml/cex" xmlns:w16cid="http://schemas.microsoft.com/office/word/2016/wordml/cid" xmlns:w16="http://schemas.microsoft.com/office/word/2018/wordml" xmlns:w16sdtdh="http://schemas.microsoft.com/office/word/2020/wordml/sdtdatahash" xmlns:w16se="http://schemas.microsoft.com/office/word/2015/wordml/symex" xmlns:wpg="http://schemas.microsoft.com/office/word/2010/wordprocessingGroup" xmlns:wpi="http://schemas.microsoft.com/office/word/2010/wordprocessingInk" xmlns:wne="http://schemas.microsoft.com/office/word/2006/wordml" xmlns:wps="http://schemas.microsoft.com/office/word/2010/wordprocessingShape" mc:Ignorable="w14 w15 w16se w16cid w16 w16cex w16sdtdh wp14">
   <w:abstractNum w:abstractNumId="0" w15:restartNumberingAfterBreak="0">
     <w:nsid w:val="0B241B0A"/>
     <w:multiLevelType w:val="multilevel"/>
@@ -4815,7 +6283,7 @@
 </file>
 
 <file path=word/styles.xml><?xml version="1.0" encoding="utf-8"?>
-<w:styles xmlns:mc="http://schemas.openxmlformats.org/markup-compatibility/2006" xmlns:r="http://schemas.openxmlformats.org/officeDocument/2006/relationships" xmlns:w="http://schemas.openxmlformats.org/wordprocessingml/2006/main" xmlns:w14="http://schemas.microsoft.com/office/word/2010/wordml" xmlns:w15="http://schemas.microsoft.com/office/word/2012/wordml" xmlns:w16cex="http://schemas.microsoft.com/office/word/2018/wordml/cex" xmlns:w16cid="http://schemas.microsoft.com/office/word/2016/wordml/cid" xmlns:w16="http://schemas.microsoft.com/office/word/2018/wordml" xmlns:w16se="http://schemas.microsoft.com/office/word/2015/wordml/symex" mc:Ignorable="w14 w15 w16se w16cid w16 w16cex">
+<w:styles xmlns:mc="http://schemas.openxmlformats.org/markup-compatibility/2006" xmlns:r="http://schemas.openxmlformats.org/officeDocument/2006/relationships" xmlns:w="http://schemas.openxmlformats.org/wordprocessingml/2006/main" xmlns:w14="http://schemas.microsoft.com/office/word/2010/wordml" xmlns:w15="http://schemas.microsoft.com/office/word/2012/wordml" xmlns:w16cex="http://schemas.microsoft.com/office/word/2018/wordml/cex" xmlns:w16cid="http://schemas.microsoft.com/office/word/2016/wordml/cid" xmlns:w16="http://schemas.microsoft.com/office/word/2018/wordml" xmlns:w16sdtdh="http://schemas.microsoft.com/office/word/2020/wordml/sdtdatahash" xmlns:w16se="http://schemas.microsoft.com/office/word/2015/wordml/symex" mc:Ignorable="w14 w15 w16se w16cid w16 w16cex w16sdtdh">
   <w:docDefaults>
     <w:rPrDefault>
       <w:rPr>

</xml_diff>

<commit_message>
Updated document + Base for Durak class
</commit_message>
<xml_diff>
--- a/Практическая работа №3/ПР №3 ИКБО-06-19 группа 6.docx
+++ b/Практическая работа №3/ПР №3 ИКБО-06-19 группа 6.docx
@@ -1,6 +1,6 @@
 
 <file path=word/document.xml><?xml version="1.0" encoding="utf-8"?>
-<w:document xmlns:wpc="http://schemas.microsoft.com/office/word/2010/wordprocessingCanvas" xmlns:cx="http://schemas.microsoft.com/office/drawing/2014/chartex" xmlns:cx1="http://schemas.microsoft.com/office/drawing/2015/9/8/chartex" xmlns:cx2="http://schemas.microsoft.com/office/drawing/2015/10/21/chartex" xmlns:cx3="http://schemas.microsoft.com/office/drawing/2016/5/9/chartex" xmlns:cx4="http://schemas.microsoft.com/office/drawing/2016/5/10/chartex" xmlns:cx5="http://schemas.microsoft.com/office/drawing/2016/5/11/chartex" xmlns:cx6="http://schemas.microsoft.com/office/drawing/2016/5/12/chartex" xmlns:cx7="http://schemas.microsoft.com/office/drawing/2016/5/13/chartex" xmlns:cx8="http://schemas.microsoft.com/office/drawing/2016/5/14/chartex" xmlns:mc="http://schemas.openxmlformats.org/markup-compatibility/2006" xmlns:aink="http://schemas.microsoft.com/office/drawing/2016/ink" xmlns:am3d="http://schemas.microsoft.com/office/drawing/2017/model3d" xmlns:o="urn:schemas-microsoft-com:office:office" xmlns:r="http://schemas.openxmlformats.org/officeDocument/2006/relationships" xmlns:m="http://schemas.openxmlformats.org/officeDocument/2006/math" xmlns:v="urn:schemas-microsoft-com:vml" xmlns:wp14="http://schemas.microsoft.com/office/word/2010/wordprocessingDrawing" xmlns:wp="http://schemas.openxmlformats.org/drawingml/2006/wordprocessingDrawing" xmlns:w10="urn:schemas-microsoft-com:office:word" xmlns:w="http://schemas.openxmlformats.org/wordprocessingml/2006/main" xmlns:w14="http://schemas.microsoft.com/office/word/2010/wordml" xmlns:w15="http://schemas.microsoft.com/office/word/2012/wordml" xmlns:w16cex="http://schemas.microsoft.com/office/word/2018/wordml/cex" xmlns:w16cid="http://schemas.microsoft.com/office/word/2016/wordml/cid" xmlns:w16="http://schemas.microsoft.com/office/word/2018/wordml" xmlns:w16sdtdh="http://schemas.microsoft.com/office/word/2020/wordml/sdtdatahash" xmlns:w16se="http://schemas.microsoft.com/office/word/2015/wordml/symex" xmlns:wpg="http://schemas.microsoft.com/office/word/2010/wordprocessingGroup" xmlns:wpi="http://schemas.microsoft.com/office/word/2010/wordprocessingInk" xmlns:wne="http://schemas.microsoft.com/office/word/2006/wordml" xmlns:wps="http://schemas.microsoft.com/office/word/2010/wordprocessingShape" mc:Ignorable="w14 w15 w16se w16cid w16 w16cex w16sdtdh wp14">
+<w:document xmlns:wpc="http://schemas.microsoft.com/office/word/2010/wordprocessingCanvas" xmlns:cx="http://schemas.microsoft.com/office/drawing/2014/chartex" xmlns:cx1="http://schemas.microsoft.com/office/drawing/2015/9/8/chartex" xmlns:cx2="http://schemas.microsoft.com/office/drawing/2015/10/21/chartex" xmlns:cx3="http://schemas.microsoft.com/office/drawing/2016/5/9/chartex" xmlns:cx4="http://schemas.microsoft.com/office/drawing/2016/5/10/chartex" xmlns:cx5="http://schemas.microsoft.com/office/drawing/2016/5/11/chartex" xmlns:cx6="http://schemas.microsoft.com/office/drawing/2016/5/12/chartex" xmlns:cx7="http://schemas.microsoft.com/office/drawing/2016/5/13/chartex" xmlns:cx8="http://schemas.microsoft.com/office/drawing/2016/5/14/chartex" xmlns:mc="http://schemas.openxmlformats.org/markup-compatibility/2006" xmlns:aink="http://schemas.microsoft.com/office/drawing/2016/ink" xmlns:am3d="http://schemas.microsoft.com/office/drawing/2017/model3d" xmlns:o="urn:schemas-microsoft-com:office:office" xmlns:r="http://schemas.openxmlformats.org/officeDocument/2006/relationships" xmlns:m="http://schemas.openxmlformats.org/officeDocument/2006/math" xmlns:v="urn:schemas-microsoft-com:vml" xmlns:wp14="http://schemas.microsoft.com/office/word/2010/wordprocessingDrawing" xmlns:wp="http://schemas.openxmlformats.org/drawingml/2006/wordprocessingDrawing" xmlns:w10="urn:schemas-microsoft-com:office:word" xmlns:w="http://schemas.openxmlformats.org/wordprocessingml/2006/main" xmlns:w14="http://schemas.microsoft.com/office/word/2010/wordml" xmlns:w15="http://schemas.microsoft.com/office/word/2012/wordml" xmlns:w16cex="http://schemas.microsoft.com/office/word/2018/wordml/cex" xmlns:w16cid="http://schemas.microsoft.com/office/word/2016/wordml/cid" xmlns:w16="http://schemas.microsoft.com/office/word/2018/wordml" xmlns:w16se="http://schemas.microsoft.com/office/word/2015/wordml/symex" xmlns:wpg="http://schemas.microsoft.com/office/word/2010/wordprocessingGroup" xmlns:wpi="http://schemas.microsoft.com/office/word/2010/wordprocessingInk" xmlns:wne="http://schemas.microsoft.com/office/word/2006/wordml" xmlns:wps="http://schemas.microsoft.com/office/word/2010/wordprocessingShape" mc:Ignorable="w14 w15 w16se w16cid w16 w16cex wp14">
   <w:body>
     <w:tbl>
       <w:tblPr>
@@ -247,7 +247,7 @@
                     </wp:inline>
                   </w:drawing>
                 </mc:Choice>
-                <mc:Fallback>
+                <mc:Fallback xmlns:w16sdtdh="http://schemas.microsoft.com/office/word/2020/wordml/sdtdatahash">
                   <w:pict>
                     <v:shapetype w14:anchorId="37A37D7A" id="_x0000_t32" coordsize="21600,21600" o:spt="32" o:oned="t" path="m,l21600,21600e" filled="f">
                       <v:path arrowok="t" fillok="f" o:connecttype="none"/>
@@ -1567,7 +1567,7 @@
               <w:rPr>
                 <w:webHidden/>
               </w:rPr>
-              <w:t>7</w:t>
+              <w:t>11</w:t>
             </w:r>
             <w:r>
               <w:rPr>
@@ -1622,7 +1622,7 @@
               <w:rPr>
                 <w:webHidden/>
               </w:rPr>
-              <w:t>8</w:t>
+              <w:t>17</w:t>
             </w:r>
             <w:r>
               <w:rPr>
@@ -2785,7 +2785,25 @@
           <w:sz w:val="28"/>
           <w:szCs w:val="28"/>
         </w:rPr>
-        <w:t>“Driver” запускает игру путем создания экземпляра класса “</w:t>
+        <w:t>“</w:t>
+      </w:r>
+      <w:proofErr w:type="spellStart"/>
+      <w:r>
+        <w:rPr>
+          <w:rFonts w:ascii="Times New Roman" w:eastAsia="Times New Roman" w:hAnsi="Times New Roman"/>
+          <w:sz w:val="28"/>
+          <w:szCs w:val="28"/>
+        </w:rPr>
+        <w:t>Driver</w:t>
+      </w:r>
+      <w:proofErr w:type="spellEnd"/>
+      <w:r>
+        <w:rPr>
+          <w:rFonts w:ascii="Times New Roman" w:eastAsia="Times New Roman" w:hAnsi="Times New Roman"/>
+          <w:sz w:val="28"/>
+          <w:szCs w:val="28"/>
+        </w:rPr>
+        <w:t>” запускает игру путем создания экземпляра класса “</w:t>
       </w:r>
       <w:proofErr w:type="spellStart"/>
       <w:r>
@@ -2916,40 +2934,660 @@
         <w:jc w:val="both"/>
         <w:rPr>
           <w:rFonts w:ascii="Times New Roman" w:eastAsia="Times New Roman" w:hAnsi="Times New Roman"/>
-          <w:b/>
-          <w:color w:val="000000"/>
-          <w:sz w:val="36"/>
-          <w:szCs w:val="36"/>
-        </w:rPr>
-      </w:pPr>
-      <w:r>
-        <w:rPr>
-          <w:rFonts w:ascii="Times New Roman" w:eastAsia="Times New Roman" w:hAnsi="Times New Roman"/>
-          <w:sz w:val="28"/>
-          <w:szCs w:val="28"/>
-        </w:rPr>
-        <w:t>…</w:t>
-      </w:r>
-    </w:p>
-    <w:p>
-      <w:pPr>
-        <w:rPr>
-          <w:rFonts w:ascii="Times New Roman" w:eastAsia="Times New Roman" w:hAnsi="Times New Roman"/>
-          <w:bCs/>
-          <w:color w:val="000000"/>
-          <w:sz w:val="20"/>
-          <w:szCs w:val="20"/>
-        </w:rPr>
-      </w:pPr>
-      <w:r>
-        <w:rPr>
-          <w:rFonts w:ascii="Times New Roman" w:eastAsia="Times New Roman" w:hAnsi="Times New Roman"/>
-          <w:bCs/>
-          <w:color w:val="000000"/>
-          <w:sz w:val="20"/>
-          <w:szCs w:val="20"/>
-        </w:rPr>
-        <w:br w:type="page"/>
+          <w:sz w:val="28"/>
+          <w:szCs w:val="28"/>
+        </w:rPr>
+      </w:pPr>
+      <w:r>
+        <w:rPr>
+          <w:rFonts w:ascii="Times New Roman" w:eastAsia="Times New Roman" w:hAnsi="Times New Roman"/>
+          <w:sz w:val="28"/>
+          <w:szCs w:val="28"/>
+        </w:rPr>
+        <w:t>При запуске приложения необходимо ввести имя первого и второго игрока, после чего происходит начальная инициализация</w:t>
+      </w:r>
+      <w:r>
+        <w:rPr>
+          <w:rFonts w:ascii="Times New Roman" w:eastAsia="Times New Roman" w:hAnsi="Times New Roman"/>
+          <w:sz w:val="28"/>
+          <w:szCs w:val="28"/>
+        </w:rPr>
+        <w:t xml:space="preserve"> игры, перемешивание карт и их перетасовка, определение козырной масти и вставка вытащенной карты обратно в колоду. После один из игроков назначается атакующим, а второй – защищающимся:</w:t>
+      </w:r>
+    </w:p>
+    <w:p>
+      <w:pPr>
+        <w:spacing w:before="120" w:after="0" w:line="360" w:lineRule="auto"/>
+        <w:jc w:val="center"/>
+        <w:rPr>
+          <w:rFonts w:ascii="Times New Roman" w:eastAsia="Times New Roman" w:hAnsi="Times New Roman"/>
+          <w:sz w:val="24"/>
+          <w:szCs w:val="24"/>
+        </w:rPr>
+      </w:pPr>
+      <w:r>
+        <w:rPr>
+          <w:rFonts w:ascii="Times New Roman" w:eastAsia="Times New Roman" w:hAnsi="Times New Roman"/>
+          <w:noProof/>
+          <w:sz w:val="24"/>
+          <w:szCs w:val="24"/>
+        </w:rPr>
+        <w:drawing>
+          <wp:inline distT="0" distB="0" distL="0" distR="0" wp14:anchorId="127E9006" wp14:editId="35C83AA8">
+            <wp:extent cx="4450080" cy="6966217"/>
+            <wp:effectExtent l="0" t="0" r="7620" b="6350"/>
+            <wp:docPr id="15" name="Рисунок 15"/>
+            <wp:cNvGraphicFramePr>
+              <a:graphicFrameLocks xmlns:a="http://schemas.openxmlformats.org/drawingml/2006/main" noChangeAspect="1"/>
+            </wp:cNvGraphicFramePr>
+            <a:graphic xmlns:a="http://schemas.openxmlformats.org/drawingml/2006/main">
+              <a:graphicData uri="http://schemas.openxmlformats.org/drawingml/2006/picture">
+                <pic:pic xmlns:pic="http://schemas.openxmlformats.org/drawingml/2006/picture">
+                  <pic:nvPicPr>
+                    <pic:cNvPr id="0" name="Picture 2"/>
+                    <pic:cNvPicPr>
+                      <a:picLocks noChangeAspect="1" noChangeArrowheads="1"/>
+                    </pic:cNvPicPr>
+                  </pic:nvPicPr>
+                  <pic:blipFill>
+                    <a:blip r:embed="rId11">
+                      <a:extLst>
+                        <a:ext uri="{28A0092B-C50C-407E-A947-70E740481C1C}">
+                          <a14:useLocalDpi xmlns:a14="http://schemas.microsoft.com/office/drawing/2010/main" val="0"/>
+                        </a:ext>
+                      </a:extLst>
+                    </a:blip>
+                    <a:srcRect/>
+                    <a:stretch>
+                      <a:fillRect/>
+                    </a:stretch>
+                  </pic:blipFill>
+                  <pic:spPr bwMode="auto">
+                    <a:xfrm>
+                      <a:off x="0" y="0"/>
+                      <a:ext cx="4482820" cy="7017469"/>
+                    </a:xfrm>
+                    <a:prstGeom prst="rect">
+                      <a:avLst/>
+                    </a:prstGeom>
+                    <a:noFill/>
+                  </pic:spPr>
+                </pic:pic>
+              </a:graphicData>
+            </a:graphic>
+          </wp:inline>
+        </w:drawing>
+      </w:r>
+      <w:r>
+        <w:rPr>
+          <w:rFonts w:ascii="Times New Roman" w:eastAsia="Times New Roman" w:hAnsi="Times New Roman"/>
+          <w:sz w:val="24"/>
+          <w:szCs w:val="24"/>
+        </w:rPr>
+        <w:br/>
+        <w:t>Рисунок 1 – Ввод имени первого и второго игрока</w:t>
+      </w:r>
+    </w:p>
+    <w:p>
+      <w:pPr>
+        <w:spacing w:after="0" w:line="360" w:lineRule="auto"/>
+        <w:ind w:firstLine="709"/>
+        <w:jc w:val="both"/>
+        <w:rPr>
+          <w:rFonts w:ascii="Times New Roman" w:eastAsia="Times New Roman" w:hAnsi="Times New Roman"/>
+          <w:sz w:val="28"/>
+          <w:szCs w:val="28"/>
+        </w:rPr>
+      </w:pPr>
+      <w:r>
+        <w:rPr>
+          <w:rFonts w:ascii="Times New Roman" w:eastAsia="Times New Roman" w:hAnsi="Times New Roman"/>
+          <w:sz w:val="28"/>
+          <w:szCs w:val="28"/>
+        </w:rPr>
+        <w:lastRenderedPageBreak/>
+        <w:t xml:space="preserve">После подготовки к запуску игры, начинается первый раунд: атакующему игроку отображаются число карт в колоде и </w:t>
+      </w:r>
+      <w:r>
+        <w:rPr>
+          <w:rFonts w:ascii="Times New Roman" w:eastAsia="Times New Roman" w:hAnsi="Times New Roman"/>
+          <w:sz w:val="28"/>
+          <w:szCs w:val="28"/>
+        </w:rPr>
+        <w:t xml:space="preserve">в </w:t>
+      </w:r>
+      <w:r>
+        <w:rPr>
+          <w:rFonts w:ascii="Times New Roman" w:eastAsia="Times New Roman" w:hAnsi="Times New Roman"/>
+          <w:sz w:val="28"/>
+          <w:szCs w:val="28"/>
+        </w:rPr>
+        <w:t xml:space="preserve">наборе собственных карт, карты игрока с их детальным описанием, дополнительными опциями (на данном этапе отсутствуют) и </w:t>
+      </w:r>
+      <w:r>
+        <w:rPr>
+          <w:rFonts w:ascii="Times New Roman" w:eastAsia="Times New Roman" w:hAnsi="Times New Roman"/>
+          <w:sz w:val="28"/>
+          <w:szCs w:val="28"/>
+        </w:rPr>
+        <w:t>сообщением о необходимости выбора карты атакующим игроком путем ввода соответствующего карте числа:</w:t>
+      </w:r>
+    </w:p>
+    <w:p>
+      <w:pPr>
+        <w:spacing w:before="120" w:after="0" w:line="360" w:lineRule="auto"/>
+        <w:jc w:val="center"/>
+        <w:rPr>
+          <w:rFonts w:ascii="Times New Roman" w:eastAsia="Times New Roman" w:hAnsi="Times New Roman"/>
+          <w:sz w:val="24"/>
+          <w:szCs w:val="24"/>
+        </w:rPr>
+      </w:pPr>
+      <w:r>
+        <w:rPr>
+          <w:rFonts w:ascii="Times New Roman" w:eastAsia="Times New Roman" w:hAnsi="Times New Roman"/>
+          <w:noProof/>
+          <w:sz w:val="24"/>
+          <w:szCs w:val="24"/>
+        </w:rPr>
+        <w:drawing>
+          <wp:inline distT="0" distB="0" distL="0" distR="0" wp14:anchorId="5FA42692" wp14:editId="71E05B7C">
+            <wp:extent cx="4145280" cy="7326377"/>
+            <wp:effectExtent l="0" t="0" r="7620" b="8255"/>
+            <wp:docPr id="17" name="Рисунок 17"/>
+            <wp:cNvGraphicFramePr>
+              <a:graphicFrameLocks xmlns:a="http://schemas.openxmlformats.org/drawingml/2006/main" noChangeAspect="1"/>
+            </wp:cNvGraphicFramePr>
+            <a:graphic xmlns:a="http://schemas.openxmlformats.org/drawingml/2006/main">
+              <a:graphicData uri="http://schemas.openxmlformats.org/drawingml/2006/picture">
+                <pic:pic xmlns:pic="http://schemas.openxmlformats.org/drawingml/2006/picture">
+                  <pic:nvPicPr>
+                    <pic:cNvPr id="0" name="Picture 3"/>
+                    <pic:cNvPicPr>
+                      <a:picLocks noChangeAspect="1" noChangeArrowheads="1"/>
+                    </pic:cNvPicPr>
+                  </pic:nvPicPr>
+                  <pic:blipFill>
+                    <a:blip r:embed="rId12">
+                      <a:extLst>
+                        <a:ext uri="{28A0092B-C50C-407E-A947-70E740481C1C}">
+                          <a14:useLocalDpi xmlns:a14="http://schemas.microsoft.com/office/drawing/2010/main" val="0"/>
+                        </a:ext>
+                      </a:extLst>
+                    </a:blip>
+                    <a:srcRect/>
+                    <a:stretch>
+                      <a:fillRect/>
+                    </a:stretch>
+                  </pic:blipFill>
+                  <pic:spPr bwMode="auto">
+                    <a:xfrm>
+                      <a:off x="0" y="0"/>
+                      <a:ext cx="4165935" cy="7362882"/>
+                    </a:xfrm>
+                    <a:prstGeom prst="rect">
+                      <a:avLst/>
+                    </a:prstGeom>
+                    <a:noFill/>
+                  </pic:spPr>
+                </pic:pic>
+              </a:graphicData>
+            </a:graphic>
+          </wp:inline>
+        </w:drawing>
+      </w:r>
+      <w:r>
+        <w:rPr>
+          <w:rFonts w:ascii="Times New Roman" w:eastAsia="Times New Roman" w:hAnsi="Times New Roman"/>
+          <w:sz w:val="24"/>
+          <w:szCs w:val="24"/>
+        </w:rPr>
+        <w:br/>
+        <w:t xml:space="preserve">Рисунок </w:t>
+      </w:r>
+      <w:r>
+        <w:rPr>
+          <w:rFonts w:ascii="Times New Roman" w:eastAsia="Times New Roman" w:hAnsi="Times New Roman"/>
+          <w:sz w:val="24"/>
+          <w:szCs w:val="24"/>
+        </w:rPr>
+        <w:t>2</w:t>
+      </w:r>
+      <w:r>
+        <w:rPr>
+          <w:rFonts w:ascii="Times New Roman" w:eastAsia="Times New Roman" w:hAnsi="Times New Roman"/>
+          <w:sz w:val="24"/>
+          <w:szCs w:val="24"/>
+        </w:rPr>
+        <w:t xml:space="preserve"> – </w:t>
+      </w:r>
+      <w:r>
+        <w:rPr>
+          <w:rFonts w:ascii="Times New Roman" w:eastAsia="Times New Roman" w:hAnsi="Times New Roman"/>
+          <w:sz w:val="24"/>
+          <w:szCs w:val="24"/>
+        </w:rPr>
+        <w:t>Ожидание пользовательского ввода для начала атаки</w:t>
+      </w:r>
+    </w:p>
+    <w:p>
+      <w:pPr>
+        <w:spacing w:after="0" w:line="360" w:lineRule="auto"/>
+        <w:ind w:firstLine="709"/>
+        <w:jc w:val="both"/>
+        <w:rPr>
+          <w:rFonts w:ascii="Times New Roman" w:eastAsia="Times New Roman" w:hAnsi="Times New Roman"/>
+          <w:sz w:val="28"/>
+          <w:szCs w:val="28"/>
+        </w:rPr>
+      </w:pPr>
+      <w:r>
+        <w:rPr>
+          <w:rFonts w:ascii="Times New Roman" w:eastAsia="Times New Roman" w:hAnsi="Times New Roman"/>
+          <w:sz w:val="28"/>
+          <w:szCs w:val="28"/>
+        </w:rPr>
+        <w:lastRenderedPageBreak/>
+        <w:t>После того, как атака была совершена, ход переходит к защищающемуся игроку: ему отображаются число карт в колоде и в наборе собственных карт, карты игрока с их детальным описанием, дополнительными опциями (взять карты, выброшенные атакующим</w:t>
+      </w:r>
+      <w:r>
+        <w:rPr>
+          <w:rFonts w:ascii="Times New Roman" w:eastAsia="Times New Roman" w:hAnsi="Times New Roman"/>
+          <w:sz w:val="28"/>
+          <w:szCs w:val="28"/>
+        </w:rPr>
+        <w:t>, при вводе числа 0</w:t>
+      </w:r>
+      <w:r>
+        <w:rPr>
+          <w:rFonts w:ascii="Times New Roman" w:eastAsia="Times New Roman" w:hAnsi="Times New Roman"/>
+          <w:sz w:val="28"/>
+          <w:szCs w:val="28"/>
+        </w:rPr>
+        <w:t>) и сообщением о необходимости выбора карты защищающимся игроком путем ввода соответствующего карте числа:</w:t>
+      </w:r>
+    </w:p>
+    <w:p>
+      <w:pPr>
+        <w:spacing w:before="120" w:after="0" w:line="360" w:lineRule="auto"/>
+        <w:jc w:val="center"/>
+        <w:rPr>
+          <w:rFonts w:ascii="Times New Roman" w:eastAsia="Times New Roman" w:hAnsi="Times New Roman"/>
+          <w:sz w:val="24"/>
+          <w:szCs w:val="24"/>
+        </w:rPr>
+      </w:pPr>
+      <w:r>
+        <w:rPr>
+          <w:rFonts w:ascii="Times New Roman" w:eastAsia="Times New Roman" w:hAnsi="Times New Roman"/>
+          <w:noProof/>
+          <w:sz w:val="24"/>
+          <w:szCs w:val="24"/>
+        </w:rPr>
+        <w:drawing>
+          <wp:inline distT="0" distB="0" distL="0" distR="0" wp14:anchorId="45AB1303" wp14:editId="7084FAD3">
+            <wp:extent cx="3961829" cy="7002145"/>
+            <wp:effectExtent l="0" t="0" r="635" b="8255"/>
+            <wp:docPr id="22" name="Рисунок 22"/>
+            <wp:cNvGraphicFramePr>
+              <a:graphicFrameLocks xmlns:a="http://schemas.openxmlformats.org/drawingml/2006/main" noChangeAspect="1"/>
+            </wp:cNvGraphicFramePr>
+            <a:graphic xmlns:a="http://schemas.openxmlformats.org/drawingml/2006/main">
+              <a:graphicData uri="http://schemas.openxmlformats.org/drawingml/2006/picture">
+                <pic:pic xmlns:pic="http://schemas.openxmlformats.org/drawingml/2006/picture">
+                  <pic:nvPicPr>
+                    <pic:cNvPr id="0" name="Picture 4"/>
+                    <pic:cNvPicPr>
+                      <a:picLocks noChangeAspect="1" noChangeArrowheads="1"/>
+                    </pic:cNvPicPr>
+                  </pic:nvPicPr>
+                  <pic:blipFill>
+                    <a:blip r:embed="rId13">
+                      <a:extLst>
+                        <a:ext uri="{28A0092B-C50C-407E-A947-70E740481C1C}">
+                          <a14:useLocalDpi xmlns:a14="http://schemas.microsoft.com/office/drawing/2010/main" val="0"/>
+                        </a:ext>
+                      </a:extLst>
+                    </a:blip>
+                    <a:srcRect/>
+                    <a:stretch>
+                      <a:fillRect/>
+                    </a:stretch>
+                  </pic:blipFill>
+                  <pic:spPr bwMode="auto">
+                    <a:xfrm>
+                      <a:off x="0" y="0"/>
+                      <a:ext cx="3990240" cy="7052359"/>
+                    </a:xfrm>
+                    <a:prstGeom prst="rect">
+                      <a:avLst/>
+                    </a:prstGeom>
+                    <a:noFill/>
+                  </pic:spPr>
+                </pic:pic>
+              </a:graphicData>
+            </a:graphic>
+          </wp:inline>
+        </w:drawing>
+      </w:r>
+      <w:r>
+        <w:rPr>
+          <w:rFonts w:ascii="Times New Roman" w:eastAsia="Times New Roman" w:hAnsi="Times New Roman"/>
+          <w:sz w:val="24"/>
+          <w:szCs w:val="24"/>
+        </w:rPr>
+        <w:br/>
+        <w:t xml:space="preserve">Рисунок 3 – </w:t>
+      </w:r>
+      <w:r>
+        <w:rPr>
+          <w:rFonts w:ascii="Times New Roman" w:eastAsia="Times New Roman" w:hAnsi="Times New Roman"/>
+          <w:sz w:val="24"/>
+          <w:szCs w:val="24"/>
+        </w:rPr>
+        <w:t>Ожидание пользовательского ввода для инициирования защиты</w:t>
+      </w:r>
+    </w:p>
+    <w:p>
+      <w:pPr>
+        <w:spacing w:after="0" w:line="360" w:lineRule="auto"/>
+        <w:ind w:firstLine="709"/>
+        <w:jc w:val="both"/>
+        <w:rPr>
+          <w:rFonts w:ascii="Times New Roman" w:eastAsia="Times New Roman" w:hAnsi="Times New Roman"/>
+          <w:sz w:val="28"/>
+          <w:szCs w:val="28"/>
+        </w:rPr>
+      </w:pPr>
+      <w:r>
+        <w:rPr>
+          <w:rFonts w:ascii="Times New Roman" w:eastAsia="Times New Roman" w:hAnsi="Times New Roman"/>
+          <w:sz w:val="28"/>
+          <w:szCs w:val="28"/>
+        </w:rPr>
+        <w:lastRenderedPageBreak/>
+        <w:t>После ответа защищающегося игрока, ход снова переходит к атакующему, который теперь может, кроме как атаковать новой картой, еще и объявить свою атаку оконченной по вводу числа 0:</w:t>
+      </w:r>
+    </w:p>
+    <w:p>
+      <w:pPr>
+        <w:spacing w:before="120" w:after="0" w:line="360" w:lineRule="auto"/>
+        <w:jc w:val="center"/>
+        <w:rPr>
+          <w:rFonts w:ascii="Times New Roman" w:eastAsia="Times New Roman" w:hAnsi="Times New Roman"/>
+          <w:sz w:val="24"/>
+          <w:szCs w:val="24"/>
+        </w:rPr>
+      </w:pPr>
+      <w:r>
+        <w:rPr>
+          <w:rFonts w:ascii="Times New Roman" w:eastAsia="Times New Roman" w:hAnsi="Times New Roman"/>
+          <w:noProof/>
+          <w:sz w:val="24"/>
+          <w:szCs w:val="24"/>
+        </w:rPr>
+        <w:drawing>
+          <wp:inline distT="0" distB="0" distL="0" distR="0" wp14:anchorId="7B183B97" wp14:editId="5D59D356">
+            <wp:extent cx="4442182" cy="7864475"/>
+            <wp:effectExtent l="0" t="0" r="0" b="3175"/>
+            <wp:docPr id="23" name="Рисунок 23"/>
+            <wp:cNvGraphicFramePr>
+              <a:graphicFrameLocks xmlns:a="http://schemas.openxmlformats.org/drawingml/2006/main" noChangeAspect="1"/>
+            </wp:cNvGraphicFramePr>
+            <a:graphic xmlns:a="http://schemas.openxmlformats.org/drawingml/2006/main">
+              <a:graphicData uri="http://schemas.openxmlformats.org/drawingml/2006/picture">
+                <pic:pic xmlns:pic="http://schemas.openxmlformats.org/drawingml/2006/picture">
+                  <pic:nvPicPr>
+                    <pic:cNvPr id="0" name="Picture 5"/>
+                    <pic:cNvPicPr>
+                      <a:picLocks noChangeAspect="1" noChangeArrowheads="1"/>
+                    </pic:cNvPicPr>
+                  </pic:nvPicPr>
+                  <pic:blipFill>
+                    <a:blip r:embed="rId14">
+                      <a:extLst>
+                        <a:ext uri="{28A0092B-C50C-407E-A947-70E740481C1C}">
+                          <a14:useLocalDpi xmlns:a14="http://schemas.microsoft.com/office/drawing/2010/main" val="0"/>
+                        </a:ext>
+                      </a:extLst>
+                    </a:blip>
+                    <a:srcRect/>
+                    <a:stretch>
+                      <a:fillRect/>
+                    </a:stretch>
+                  </pic:blipFill>
+                  <pic:spPr bwMode="auto">
+                    <a:xfrm>
+                      <a:off x="0" y="0"/>
+                      <a:ext cx="4471740" cy="7916805"/>
+                    </a:xfrm>
+                    <a:prstGeom prst="rect">
+                      <a:avLst/>
+                    </a:prstGeom>
+                    <a:noFill/>
+                  </pic:spPr>
+                </pic:pic>
+              </a:graphicData>
+            </a:graphic>
+          </wp:inline>
+        </w:drawing>
+      </w:r>
+      <w:r>
+        <w:rPr>
+          <w:rFonts w:ascii="Times New Roman" w:eastAsia="Times New Roman" w:hAnsi="Times New Roman"/>
+          <w:sz w:val="24"/>
+          <w:szCs w:val="24"/>
+        </w:rPr>
+        <w:br/>
+        <w:t xml:space="preserve">Рисунок 4 – </w:t>
+      </w:r>
+      <w:r>
+        <w:rPr>
+          <w:rFonts w:ascii="Times New Roman" w:eastAsia="Times New Roman" w:hAnsi="Times New Roman"/>
+          <w:sz w:val="24"/>
+          <w:szCs w:val="24"/>
+        </w:rPr>
+        <w:t>Ожидание пользовательского ввода для продолжения атаки</w:t>
+      </w:r>
+    </w:p>
+    <w:p>
+      <w:pPr>
+        <w:spacing w:after="0" w:line="360" w:lineRule="auto"/>
+        <w:ind w:firstLine="709"/>
+        <w:jc w:val="both"/>
+        <w:rPr>
+          <w:rFonts w:ascii="Times New Roman" w:eastAsia="Times New Roman" w:hAnsi="Times New Roman"/>
+          <w:sz w:val="28"/>
+          <w:szCs w:val="28"/>
+        </w:rPr>
+      </w:pPr>
+      <w:r>
+        <w:rPr>
+          <w:rFonts w:ascii="Times New Roman" w:eastAsia="Times New Roman" w:hAnsi="Times New Roman"/>
+          <w:sz w:val="28"/>
+          <w:szCs w:val="28"/>
+        </w:rPr>
+        <w:lastRenderedPageBreak/>
+        <w:t xml:space="preserve">Окончанием текущей игровой сессии является победа одного из игроков, о которой сообщает консоль. Далее она </w:t>
+      </w:r>
+      <w:r>
+        <w:rPr>
+          <w:rFonts w:ascii="Times New Roman" w:eastAsia="Times New Roman" w:hAnsi="Times New Roman"/>
+          <w:sz w:val="28"/>
+          <w:szCs w:val="28"/>
+        </w:rPr>
+        <w:t xml:space="preserve">предоставляет на выбор два действия – либо начать новую игру путем ввода символа </w:t>
+      </w:r>
+      <w:r>
+        <w:rPr>
+          <w:rFonts w:ascii="Times New Roman" w:eastAsia="Times New Roman" w:hAnsi="Times New Roman"/>
+          <w:sz w:val="28"/>
+          <w:szCs w:val="28"/>
+        </w:rPr>
+        <w:t>“</w:t>
+      </w:r>
+      <w:r>
+        <w:rPr>
+          <w:rFonts w:ascii="Times New Roman" w:eastAsia="Times New Roman" w:hAnsi="Times New Roman"/>
+          <w:sz w:val="28"/>
+          <w:szCs w:val="28"/>
+          <w:lang w:val="en-US"/>
+        </w:rPr>
+        <w:t>y</w:t>
+      </w:r>
+      <w:r>
+        <w:rPr>
+          <w:rFonts w:ascii="Times New Roman" w:eastAsia="Times New Roman" w:hAnsi="Times New Roman"/>
+          <w:sz w:val="28"/>
+          <w:szCs w:val="28"/>
+        </w:rPr>
+        <w:t>”</w:t>
+      </w:r>
+      <w:r>
+        <w:rPr>
+          <w:rFonts w:ascii="Times New Roman" w:eastAsia="Times New Roman" w:hAnsi="Times New Roman"/>
+          <w:sz w:val="28"/>
+          <w:szCs w:val="28"/>
+        </w:rPr>
+        <w:t>, либо завершить исполнение программного кода</w:t>
+      </w:r>
+      <w:r>
+        <w:rPr>
+          <w:rFonts w:ascii="Times New Roman" w:eastAsia="Times New Roman" w:hAnsi="Times New Roman"/>
+          <w:sz w:val="28"/>
+          <w:szCs w:val="28"/>
+        </w:rPr>
+        <w:t xml:space="preserve"> </w:t>
+      </w:r>
+      <w:r>
+        <w:rPr>
+          <w:rFonts w:ascii="Times New Roman" w:eastAsia="Times New Roman" w:hAnsi="Times New Roman"/>
+          <w:sz w:val="28"/>
+          <w:szCs w:val="28"/>
+        </w:rPr>
+        <w:t xml:space="preserve">путем ввода символа </w:t>
+      </w:r>
+      <w:r>
+        <w:rPr>
+          <w:rFonts w:ascii="Times New Roman" w:eastAsia="Times New Roman" w:hAnsi="Times New Roman"/>
+          <w:sz w:val="28"/>
+          <w:szCs w:val="28"/>
+        </w:rPr>
+        <w:t>“</w:t>
+      </w:r>
+      <w:r>
+        <w:rPr>
+          <w:rFonts w:ascii="Times New Roman" w:eastAsia="Times New Roman" w:hAnsi="Times New Roman"/>
+          <w:sz w:val="28"/>
+          <w:szCs w:val="28"/>
+          <w:lang w:val="en-US"/>
+        </w:rPr>
+        <w:t>n</w:t>
+      </w:r>
+      <w:r>
+        <w:rPr>
+          <w:rFonts w:ascii="Times New Roman" w:eastAsia="Times New Roman" w:hAnsi="Times New Roman"/>
+          <w:sz w:val="28"/>
+          <w:szCs w:val="28"/>
+        </w:rPr>
+        <w:t>”</w:t>
+      </w:r>
+      <w:r>
+        <w:rPr>
+          <w:rFonts w:ascii="Times New Roman" w:eastAsia="Times New Roman" w:hAnsi="Times New Roman"/>
+          <w:sz w:val="28"/>
+          <w:szCs w:val="28"/>
+        </w:rPr>
+        <w:t>:</w:t>
+      </w:r>
+    </w:p>
+    <w:p>
+      <w:pPr>
+        <w:spacing w:before="120" w:after="0" w:line="360" w:lineRule="auto"/>
+        <w:jc w:val="center"/>
+        <w:rPr>
+          <w:rFonts w:ascii="Times New Roman" w:eastAsia="Times New Roman" w:hAnsi="Times New Roman"/>
+          <w:sz w:val="24"/>
+          <w:szCs w:val="24"/>
+        </w:rPr>
+      </w:pPr>
+      <w:r>
+        <w:rPr>
+          <w:rFonts w:ascii="Times New Roman" w:eastAsia="Times New Roman" w:hAnsi="Times New Roman"/>
+          <w:noProof/>
+          <w:sz w:val="24"/>
+          <w:szCs w:val="24"/>
+        </w:rPr>
+        <w:drawing>
+          <wp:inline distT="0" distB="0" distL="0" distR="0" wp14:anchorId="64D6D2EC" wp14:editId="678914B5">
+            <wp:extent cx="4792980" cy="7605930"/>
+            <wp:effectExtent l="0" t="0" r="7620" b="0"/>
+            <wp:docPr id="24" name="Рисунок 24"/>
+            <wp:cNvGraphicFramePr>
+              <a:graphicFrameLocks xmlns:a="http://schemas.openxmlformats.org/drawingml/2006/main" noChangeAspect="1"/>
+            </wp:cNvGraphicFramePr>
+            <a:graphic xmlns:a="http://schemas.openxmlformats.org/drawingml/2006/main">
+              <a:graphicData uri="http://schemas.openxmlformats.org/drawingml/2006/picture">
+                <pic:pic xmlns:pic="http://schemas.openxmlformats.org/drawingml/2006/picture">
+                  <pic:nvPicPr>
+                    <pic:cNvPr id="0" name="Picture 6"/>
+                    <pic:cNvPicPr>
+                      <a:picLocks noChangeAspect="1" noChangeArrowheads="1"/>
+                    </pic:cNvPicPr>
+                  </pic:nvPicPr>
+                  <pic:blipFill>
+                    <a:blip r:embed="rId15">
+                      <a:extLst>
+                        <a:ext uri="{28A0092B-C50C-407E-A947-70E740481C1C}">
+                          <a14:useLocalDpi xmlns:a14="http://schemas.microsoft.com/office/drawing/2010/main" val="0"/>
+                        </a:ext>
+                      </a:extLst>
+                    </a:blip>
+                    <a:srcRect/>
+                    <a:stretch>
+                      <a:fillRect/>
+                    </a:stretch>
+                  </pic:blipFill>
+                  <pic:spPr bwMode="auto">
+                    <a:xfrm>
+                      <a:off x="0" y="0"/>
+                      <a:ext cx="4832820" cy="7669152"/>
+                    </a:xfrm>
+                    <a:prstGeom prst="rect">
+                      <a:avLst/>
+                    </a:prstGeom>
+                    <a:noFill/>
+                  </pic:spPr>
+                </pic:pic>
+              </a:graphicData>
+            </a:graphic>
+          </wp:inline>
+        </w:drawing>
+      </w:r>
+      <w:r>
+        <w:rPr>
+          <w:rFonts w:ascii="Times New Roman" w:eastAsia="Times New Roman" w:hAnsi="Times New Roman"/>
+          <w:sz w:val="24"/>
+          <w:szCs w:val="24"/>
+        </w:rPr>
+        <w:br/>
+        <w:t xml:space="preserve">Рисунок 5 – </w:t>
+      </w:r>
+      <w:r>
+        <w:rPr>
+          <w:rFonts w:ascii="Times New Roman" w:eastAsia="Times New Roman" w:hAnsi="Times New Roman"/>
+          <w:sz w:val="24"/>
+          <w:szCs w:val="24"/>
+        </w:rPr>
+        <w:t>Победа одного из игроков</w:t>
+      </w:r>
+      <w:r>
+        <w:rPr>
+          <w:rFonts w:ascii="Times New Roman" w:eastAsia="Times New Roman" w:hAnsi="Times New Roman"/>
+          <w:sz w:val="24"/>
+          <w:szCs w:val="24"/>
+        </w:rPr>
+        <w:t xml:space="preserve"> в игре «Дурак»</w:t>
       </w:r>
     </w:p>
     <w:p>
@@ -3011,9 +3649,17 @@
           <w:rFonts w:ascii="Times New Roman" w:eastAsia="Times New Roman" w:hAnsi="Times New Roman"/>
           <w:sz w:val="28"/>
           <w:szCs w:val="28"/>
+        </w:rPr>
+        <w:t xml:space="preserve"> </w:t>
+      </w:r>
+      <w:r>
+        <w:rPr>
+          <w:rFonts w:ascii="Times New Roman" w:eastAsia="Times New Roman" w:hAnsi="Times New Roman"/>
+          <w:sz w:val="28"/>
+          <w:szCs w:val="28"/>
           <w:lang w:val="en-US"/>
         </w:rPr>
-        <w:t xml:space="preserve"> Card</w:t>
+        <w:t>Card</w:t>
       </w:r>
       <w:r>
         <w:rPr>
@@ -3042,7 +3688,7 @@
     </w:p>
     <w:p>
       <w:pPr>
-        <w:spacing w:after="0" w:line="360" w:lineRule="auto"/>
+        <w:spacing w:before="120" w:after="0" w:line="360" w:lineRule="auto"/>
         <w:jc w:val="center"/>
         <w:rPr>
           <w:rFonts w:ascii="Times New Roman" w:eastAsia="Times New Roman" w:hAnsi="Times New Roman"/>
@@ -3073,7 +3719,7 @@
                     <pic:cNvPicPr/>
                   </pic:nvPicPr>
                   <pic:blipFill>
-                    <a:blip r:embed="rId11" cstate="print">
+                    <a:blip r:embed="rId16" cstate="print">
                       <a:extLst>
                         <a:ext uri="{28A0092B-C50C-407E-A947-70E740481C1C}">
                           <a14:useLocalDpi xmlns:a14="http://schemas.microsoft.com/office/drawing/2010/main" val="0"/>
@@ -3147,7 +3793,7 @@
     </w:p>
     <w:p>
       <w:pPr>
-        <w:spacing w:after="0" w:line="360" w:lineRule="auto"/>
+        <w:spacing w:before="120" w:after="0" w:line="360" w:lineRule="auto"/>
         <w:jc w:val="center"/>
         <w:rPr>
           <w:rFonts w:ascii="Times New Roman" w:eastAsia="Times New Roman" w:hAnsi="Times New Roman"/>
@@ -3178,7 +3824,7 @@
                     <pic:cNvPicPr/>
                   </pic:nvPicPr>
                   <pic:blipFill>
-                    <a:blip r:embed="rId12" cstate="print">
+                    <a:blip r:embed="rId17" cstate="print">
                       <a:extLst>
                         <a:ext uri="{28A0092B-C50C-407E-A947-70E740481C1C}">
                           <a14:useLocalDpi xmlns:a14="http://schemas.microsoft.com/office/drawing/2010/main" val="0"/>
@@ -3270,7 +3916,7 @@
     </w:p>
     <w:p>
       <w:pPr>
-        <w:spacing w:after="0" w:line="360" w:lineRule="auto"/>
+        <w:spacing w:before="120" w:after="0" w:line="360" w:lineRule="auto"/>
         <w:jc w:val="center"/>
         <w:rPr>
           <w:rFonts w:ascii="Times New Roman" w:eastAsia="Times New Roman" w:hAnsi="Times New Roman"/>
@@ -3301,7 +3947,7 @@
                     <pic:cNvPicPr/>
                   </pic:nvPicPr>
                   <pic:blipFill>
-                    <a:blip r:embed="rId13" cstate="print">
+                    <a:blip r:embed="rId18" cstate="print">
                       <a:extLst>
                         <a:ext uri="{28A0092B-C50C-407E-A947-70E740481C1C}">
                           <a14:useLocalDpi xmlns:a14="http://schemas.microsoft.com/office/drawing/2010/main" val="0"/>
@@ -3375,7 +4021,7 @@
     </w:p>
     <w:p>
       <w:pPr>
-        <w:spacing w:after="0" w:line="360" w:lineRule="auto"/>
+        <w:spacing w:before="120" w:after="0" w:line="360" w:lineRule="auto"/>
         <w:jc w:val="center"/>
         <w:rPr>
           <w:rFonts w:ascii="Times New Roman" w:eastAsia="Times New Roman" w:hAnsi="Times New Roman"/>
@@ -3406,7 +4052,7 @@
                     <pic:cNvPicPr/>
                   </pic:nvPicPr>
                   <pic:blipFill>
-                    <a:blip r:embed="rId14" cstate="print">
+                    <a:blip r:embed="rId19" cstate="print">
                       <a:extLst>
                         <a:ext uri="{28A0092B-C50C-407E-A947-70E740481C1C}">
                           <a14:useLocalDpi xmlns:a14="http://schemas.microsoft.com/office/drawing/2010/main" val="0"/>
@@ -3497,20 +4143,12 @@
           <w:sz w:val="28"/>
           <w:szCs w:val="28"/>
         </w:rPr>
-        <w:t xml:space="preserve"> с определенными для него методами</w:t>
-      </w:r>
-      <w:r>
-        <w:rPr>
-          <w:rFonts w:ascii="Times New Roman" w:eastAsia="Times New Roman" w:hAnsi="Times New Roman"/>
-          <w:sz w:val="28"/>
-          <w:szCs w:val="28"/>
-        </w:rPr>
-        <w:t>:</w:t>
-      </w:r>
-    </w:p>
-    <w:p>
-      <w:pPr>
-        <w:spacing w:after="0" w:line="360" w:lineRule="auto"/>
+        <w:t xml:space="preserve"> с определенными для него методами:</w:t>
+      </w:r>
+    </w:p>
+    <w:p>
+      <w:pPr>
+        <w:spacing w:before="120" w:after="0" w:line="360" w:lineRule="auto"/>
         <w:jc w:val="center"/>
         <w:rPr>
           <w:rFonts w:ascii="Times New Roman" w:eastAsia="Times New Roman" w:hAnsi="Times New Roman"/>
@@ -3541,7 +4179,7 @@
                     <pic:cNvPicPr/>
                   </pic:nvPicPr>
                   <pic:blipFill>
-                    <a:blip r:embed="rId15" cstate="print">
+                    <a:blip r:embed="rId20" cstate="print">
                       <a:extLst>
                         <a:ext uri="{28A0092B-C50C-407E-A947-70E740481C1C}">
                           <a14:useLocalDpi xmlns:a14="http://schemas.microsoft.com/office/drawing/2010/main" val="0"/>
@@ -3616,7 +4254,7 @@
     </w:p>
     <w:p>
       <w:pPr>
-        <w:spacing w:after="0" w:line="360" w:lineRule="auto"/>
+        <w:spacing w:before="120" w:after="0" w:line="360" w:lineRule="auto"/>
         <w:jc w:val="center"/>
         <w:rPr>
           <w:rFonts w:ascii="Times New Roman" w:eastAsia="Times New Roman" w:hAnsi="Times New Roman"/>
@@ -3647,7 +4285,7 @@
                     <pic:cNvPicPr/>
                   </pic:nvPicPr>
                   <pic:blipFill>
-                    <a:blip r:embed="rId16" cstate="print">
+                    <a:blip r:embed="rId21" cstate="print">
                       <a:extLst>
                         <a:ext uri="{28A0092B-C50C-407E-A947-70E740481C1C}">
                           <a14:useLocalDpi xmlns:a14="http://schemas.microsoft.com/office/drawing/2010/main" val="0"/>
@@ -3730,23 +4368,7 @@
           <w:szCs w:val="28"/>
         </w:rPr>
         <w:lastRenderedPageBreak/>
-        <w:t xml:space="preserve">Затем, были составлены тесты для класса </w:t>
-      </w:r>
-      <w:r>
-        <w:rPr>
-          <w:rFonts w:ascii="Times New Roman" w:eastAsia="Times New Roman" w:hAnsi="Times New Roman"/>
-          <w:sz w:val="28"/>
-          <w:szCs w:val="28"/>
-        </w:rPr>
-        <w:t>набора карт игрока</w:t>
-      </w:r>
-      <w:r>
-        <w:rPr>
-          <w:rFonts w:ascii="Times New Roman" w:eastAsia="Times New Roman" w:hAnsi="Times New Roman"/>
-          <w:sz w:val="28"/>
-          <w:szCs w:val="28"/>
-        </w:rPr>
-        <w:t xml:space="preserve"> </w:t>
+        <w:t xml:space="preserve">Затем, были составлены тесты для класса набора карт игрока </w:t>
       </w:r>
       <w:r>
         <w:rPr>
@@ -3763,20 +4385,12 @@
           <w:sz w:val="28"/>
           <w:szCs w:val="28"/>
         </w:rPr>
-        <w:t xml:space="preserve"> с определенными для него методами</w:t>
-      </w:r>
-      <w:r>
-        <w:rPr>
-          <w:rFonts w:ascii="Times New Roman" w:eastAsia="Times New Roman" w:hAnsi="Times New Roman"/>
-          <w:sz w:val="28"/>
-          <w:szCs w:val="28"/>
-        </w:rPr>
-        <w:t>:</w:t>
-      </w:r>
-    </w:p>
-    <w:p>
-      <w:pPr>
-        <w:spacing w:after="0" w:line="360" w:lineRule="auto"/>
+        <w:t xml:space="preserve"> с определенными для него методами:</w:t>
+      </w:r>
+    </w:p>
+    <w:p>
+      <w:pPr>
+        <w:spacing w:before="120" w:after="0" w:line="360" w:lineRule="auto"/>
         <w:jc w:val="center"/>
         <w:rPr>
           <w:rFonts w:ascii="Times New Roman" w:eastAsia="Times New Roman" w:hAnsi="Times New Roman"/>
@@ -3807,7 +4421,7 @@
                     <pic:cNvPicPr/>
                   </pic:nvPicPr>
                   <pic:blipFill>
-                    <a:blip r:embed="rId17" cstate="print">
+                    <a:blip r:embed="rId22" cstate="print">
                       <a:extLst>
                         <a:ext uri="{28A0092B-C50C-407E-A947-70E740481C1C}">
                           <a14:useLocalDpi xmlns:a14="http://schemas.microsoft.com/office/drawing/2010/main" val="0"/>
@@ -3882,7 +4496,7 @@
     </w:p>
     <w:p>
       <w:pPr>
-        <w:spacing w:after="0" w:line="360" w:lineRule="auto"/>
+        <w:spacing w:before="120" w:after="0" w:line="360" w:lineRule="auto"/>
         <w:jc w:val="center"/>
         <w:rPr>
           <w:rFonts w:ascii="Times New Roman" w:eastAsia="Times New Roman" w:hAnsi="Times New Roman"/>
@@ -3913,7 +4527,7 @@
                     <pic:cNvPicPr/>
                   </pic:nvPicPr>
                   <pic:blipFill>
-                    <a:blip r:embed="rId18" cstate="print">
+                    <a:blip r:embed="rId23" cstate="print">
                       <a:extLst>
                         <a:ext uri="{28A0092B-C50C-407E-A947-70E740481C1C}">
                           <a14:useLocalDpi xmlns:a14="http://schemas.microsoft.com/office/drawing/2010/main" val="0"/>
@@ -3987,23 +4601,7 @@
           <w:szCs w:val="28"/>
         </w:rPr>
         <w:lastRenderedPageBreak/>
-        <w:t xml:space="preserve">Затем, были составлены тесты для класса </w:t>
-      </w:r>
-      <w:r>
-        <w:rPr>
-          <w:rFonts w:ascii="Times New Roman" w:eastAsia="Times New Roman" w:hAnsi="Times New Roman"/>
-          <w:sz w:val="28"/>
-          <w:szCs w:val="28"/>
-        </w:rPr>
-        <w:t xml:space="preserve">колоды </w:t>
-      </w:r>
-      <w:r>
-        <w:rPr>
-          <w:rFonts w:ascii="Times New Roman" w:eastAsia="Times New Roman" w:hAnsi="Times New Roman"/>
-          <w:sz w:val="28"/>
-          <w:szCs w:val="28"/>
-        </w:rPr>
-        <w:t xml:space="preserve">карт </w:t>
+        <w:t xml:space="preserve">Затем, были составлены тесты для класса колоды карт </w:t>
       </w:r>
       <w:r>
         <w:rPr>
@@ -4020,20 +4618,12 @@
           <w:sz w:val="28"/>
           <w:szCs w:val="28"/>
         </w:rPr>
-        <w:t xml:space="preserve"> с определенными для него методами</w:t>
-      </w:r>
-      <w:r>
-        <w:rPr>
-          <w:rFonts w:ascii="Times New Roman" w:eastAsia="Times New Roman" w:hAnsi="Times New Roman"/>
-          <w:sz w:val="28"/>
-          <w:szCs w:val="28"/>
-        </w:rPr>
-        <w:t>:</w:t>
-      </w:r>
-    </w:p>
-    <w:p>
-      <w:pPr>
-        <w:spacing w:after="0" w:line="360" w:lineRule="auto"/>
+        <w:t xml:space="preserve"> с определенными для него методами:</w:t>
+      </w:r>
+    </w:p>
+    <w:p>
+      <w:pPr>
+        <w:spacing w:before="120" w:after="0" w:line="360" w:lineRule="auto"/>
         <w:jc w:val="center"/>
         <w:rPr>
           <w:rFonts w:ascii="Times New Roman" w:eastAsia="Times New Roman" w:hAnsi="Times New Roman"/>
@@ -4064,7 +4654,7 @@
                     <pic:cNvPicPr/>
                   </pic:nvPicPr>
                   <pic:blipFill>
-                    <a:blip r:embed="rId19" cstate="print">
+                    <a:blip r:embed="rId24" cstate="print">
                       <a:extLst>
                         <a:ext uri="{28A0092B-C50C-407E-A947-70E740481C1C}">
                           <a14:useLocalDpi xmlns:a14="http://schemas.microsoft.com/office/drawing/2010/main" val="0"/>
@@ -4139,7 +4729,7 @@
     </w:p>
     <w:p>
       <w:pPr>
-        <w:spacing w:after="0" w:line="360" w:lineRule="auto"/>
+        <w:spacing w:before="120" w:after="0" w:line="360" w:lineRule="auto"/>
         <w:jc w:val="center"/>
         <w:rPr>
           <w:rFonts w:ascii="Times New Roman" w:eastAsia="Times New Roman" w:hAnsi="Times New Roman"/>
@@ -4170,7 +4760,7 @@
                     <pic:cNvPicPr/>
                   </pic:nvPicPr>
                   <pic:blipFill>
-                    <a:blip r:embed="rId20" cstate="print">
+                    <a:blip r:embed="rId25" cstate="print">
                       <a:extLst>
                         <a:ext uri="{28A0092B-C50C-407E-A947-70E740481C1C}">
                           <a14:useLocalDpi xmlns:a14="http://schemas.microsoft.com/office/drawing/2010/main" val="0"/>
@@ -4253,15 +4843,7 @@
           <w:szCs w:val="28"/>
         </w:rPr>
         <w:lastRenderedPageBreak/>
-        <w:t xml:space="preserve">Затем, были составлены тесты для класса </w:t>
-      </w:r>
-      <w:r>
-        <w:rPr>
-          <w:rFonts w:ascii="Times New Roman" w:eastAsia="Times New Roman" w:hAnsi="Times New Roman"/>
-          <w:sz w:val="28"/>
-          <w:szCs w:val="28"/>
-        </w:rPr>
-        <w:t xml:space="preserve">игрока </w:t>
+        <w:t xml:space="preserve">Затем, были составлены тесты для класса игрока </w:t>
       </w:r>
       <w:r>
         <w:rPr>
@@ -4278,20 +4860,12 @@
           <w:sz w:val="28"/>
           <w:szCs w:val="28"/>
         </w:rPr>
-        <w:t xml:space="preserve"> с определенными для него методами</w:t>
-      </w:r>
-      <w:r>
-        <w:rPr>
-          <w:rFonts w:ascii="Times New Roman" w:eastAsia="Times New Roman" w:hAnsi="Times New Roman"/>
-          <w:sz w:val="28"/>
-          <w:szCs w:val="28"/>
-        </w:rPr>
-        <w:t>:</w:t>
-      </w:r>
-    </w:p>
-    <w:p>
-      <w:pPr>
-        <w:spacing w:after="0" w:line="360" w:lineRule="auto"/>
+        <w:t xml:space="preserve"> с определенными для него методами:</w:t>
+      </w:r>
+    </w:p>
+    <w:p>
+      <w:pPr>
+        <w:spacing w:before="120" w:after="0" w:line="360" w:lineRule="auto"/>
         <w:jc w:val="center"/>
         <w:rPr>
           <w:rFonts w:ascii="Times New Roman" w:eastAsia="Times New Roman" w:hAnsi="Times New Roman"/>
@@ -4322,7 +4896,7 @@
                     <pic:cNvPicPr/>
                   </pic:nvPicPr>
                   <pic:blipFill>
-                    <a:blip r:embed="rId21" cstate="print">
+                    <a:blip r:embed="rId26" cstate="print">
                       <a:extLst>
                         <a:ext uri="{28A0092B-C50C-407E-A947-70E740481C1C}">
                           <a14:useLocalDpi xmlns:a14="http://schemas.microsoft.com/office/drawing/2010/main" val="0"/>
@@ -4397,7 +4971,7 @@
     </w:p>
     <w:p>
       <w:pPr>
-        <w:spacing w:after="0" w:line="360" w:lineRule="auto"/>
+        <w:spacing w:before="120" w:after="0" w:line="360" w:lineRule="auto"/>
         <w:jc w:val="center"/>
         <w:rPr>
           <w:rFonts w:ascii="Times New Roman" w:eastAsia="Times New Roman" w:hAnsi="Times New Roman"/>
@@ -4428,7 +5002,7 @@
                     <pic:cNvPicPr/>
                   </pic:nvPicPr>
                   <pic:blipFill>
-                    <a:blip r:embed="rId22" cstate="print">
+                    <a:blip r:embed="rId27" cstate="print">
                       <a:extLst>
                         <a:ext uri="{28A0092B-C50C-407E-A947-70E740481C1C}">
                           <a14:useLocalDpi xmlns:a14="http://schemas.microsoft.com/office/drawing/2010/main" val="0"/>
@@ -4731,7 +5305,7 @@
       </w:r>
     </w:p>
     <w:sectPr>
-      <w:footerReference w:type="default" r:id="rId23"/>
+      <w:footerReference w:type="default" r:id="rId28"/>
       <w:type w:val="continuous"/>
       <w:pgSz w:w="11906" w:h="16838"/>
       <w:pgMar w:top="1134" w:right="851" w:bottom="1134" w:left="1418" w:header="709" w:footer="709" w:gutter="0"/>
@@ -4742,7 +5316,7 @@
 </file>
 
 <file path=word/endnotes.xml><?xml version="1.0" encoding="utf-8"?>
-<w:endnotes xmlns:wpc="http://schemas.microsoft.com/office/word/2010/wordprocessingCanvas" xmlns:cx="http://schemas.microsoft.com/office/drawing/2014/chartex" xmlns:cx1="http://schemas.microsoft.com/office/drawing/2015/9/8/chartex" xmlns:cx2="http://schemas.microsoft.com/office/drawing/2015/10/21/chartex" xmlns:cx3="http://schemas.microsoft.com/office/drawing/2016/5/9/chartex" xmlns:cx4="http://schemas.microsoft.com/office/drawing/2016/5/10/chartex" xmlns:cx5="http://schemas.microsoft.com/office/drawing/2016/5/11/chartex" xmlns:cx6="http://schemas.microsoft.com/office/drawing/2016/5/12/chartex" xmlns:cx7="http://schemas.microsoft.com/office/drawing/2016/5/13/chartex" xmlns:cx8="http://schemas.microsoft.com/office/drawing/2016/5/14/chartex" xmlns:mc="http://schemas.openxmlformats.org/markup-compatibility/2006" xmlns:aink="http://schemas.microsoft.com/office/drawing/2016/ink" xmlns:am3d="http://schemas.microsoft.com/office/drawing/2017/model3d" xmlns:o="urn:schemas-microsoft-com:office:office" xmlns:r="http://schemas.openxmlformats.org/officeDocument/2006/relationships" xmlns:m="http://schemas.openxmlformats.org/officeDocument/2006/math" xmlns:v="urn:schemas-microsoft-com:vml" xmlns:wp14="http://schemas.microsoft.com/office/word/2010/wordprocessingDrawing" xmlns:wp="http://schemas.openxmlformats.org/drawingml/2006/wordprocessingDrawing" xmlns:w10="urn:schemas-microsoft-com:office:word" xmlns:w="http://schemas.openxmlformats.org/wordprocessingml/2006/main" xmlns:w14="http://schemas.microsoft.com/office/word/2010/wordml" xmlns:w15="http://schemas.microsoft.com/office/word/2012/wordml" xmlns:w16cex="http://schemas.microsoft.com/office/word/2018/wordml/cex" xmlns:w16cid="http://schemas.microsoft.com/office/word/2016/wordml/cid" xmlns:w16="http://schemas.microsoft.com/office/word/2018/wordml" xmlns:w16sdtdh="http://schemas.microsoft.com/office/word/2020/wordml/sdtdatahash" xmlns:w16se="http://schemas.microsoft.com/office/word/2015/wordml/symex" xmlns:wpg="http://schemas.microsoft.com/office/word/2010/wordprocessingGroup" xmlns:wpi="http://schemas.microsoft.com/office/word/2010/wordprocessingInk" xmlns:wne="http://schemas.microsoft.com/office/word/2006/wordml" xmlns:wps="http://schemas.microsoft.com/office/word/2010/wordprocessingShape" mc:Ignorable="w14 w15 w16se w16cid w16 w16cex w16sdtdh wp14">
+<w:endnotes xmlns:wpc="http://schemas.microsoft.com/office/word/2010/wordprocessingCanvas" xmlns:cx="http://schemas.microsoft.com/office/drawing/2014/chartex" xmlns:cx1="http://schemas.microsoft.com/office/drawing/2015/9/8/chartex" xmlns:cx2="http://schemas.microsoft.com/office/drawing/2015/10/21/chartex" xmlns:cx3="http://schemas.microsoft.com/office/drawing/2016/5/9/chartex" xmlns:cx4="http://schemas.microsoft.com/office/drawing/2016/5/10/chartex" xmlns:cx5="http://schemas.microsoft.com/office/drawing/2016/5/11/chartex" xmlns:cx6="http://schemas.microsoft.com/office/drawing/2016/5/12/chartex" xmlns:cx7="http://schemas.microsoft.com/office/drawing/2016/5/13/chartex" xmlns:cx8="http://schemas.microsoft.com/office/drawing/2016/5/14/chartex" xmlns:mc="http://schemas.openxmlformats.org/markup-compatibility/2006" xmlns:aink="http://schemas.microsoft.com/office/drawing/2016/ink" xmlns:am3d="http://schemas.microsoft.com/office/drawing/2017/model3d" xmlns:o="urn:schemas-microsoft-com:office:office" xmlns:r="http://schemas.openxmlformats.org/officeDocument/2006/relationships" xmlns:m="http://schemas.openxmlformats.org/officeDocument/2006/math" xmlns:v="urn:schemas-microsoft-com:vml" xmlns:wp14="http://schemas.microsoft.com/office/word/2010/wordprocessingDrawing" xmlns:wp="http://schemas.openxmlformats.org/drawingml/2006/wordprocessingDrawing" xmlns:w10="urn:schemas-microsoft-com:office:word" xmlns:w="http://schemas.openxmlformats.org/wordprocessingml/2006/main" xmlns:w14="http://schemas.microsoft.com/office/word/2010/wordml" xmlns:w15="http://schemas.microsoft.com/office/word/2012/wordml" xmlns:w16cex="http://schemas.microsoft.com/office/word/2018/wordml/cex" xmlns:w16cid="http://schemas.microsoft.com/office/word/2016/wordml/cid" xmlns:w16="http://schemas.microsoft.com/office/word/2018/wordml" xmlns:w16se="http://schemas.microsoft.com/office/word/2015/wordml/symex" xmlns:wpg="http://schemas.microsoft.com/office/word/2010/wordprocessingGroup" xmlns:wpi="http://schemas.microsoft.com/office/word/2010/wordprocessingInk" xmlns:wne="http://schemas.microsoft.com/office/word/2006/wordml" xmlns:wps="http://schemas.microsoft.com/office/word/2010/wordprocessingShape" mc:Ignorable="w14 w15 w16se w16cid w16 w16cex wp14">
   <w:endnote w:type="separator" w:id="-1">
     <w:p>
       <w:pPr>
@@ -4767,7 +5341,7 @@
 </file>
 
 <file path=word/footer1.xml><?xml version="1.0" encoding="utf-8"?>
-<w:ftr xmlns:wpc="http://schemas.microsoft.com/office/word/2010/wordprocessingCanvas" xmlns:cx="http://schemas.microsoft.com/office/drawing/2014/chartex" xmlns:cx1="http://schemas.microsoft.com/office/drawing/2015/9/8/chartex" xmlns:cx2="http://schemas.microsoft.com/office/drawing/2015/10/21/chartex" xmlns:cx3="http://schemas.microsoft.com/office/drawing/2016/5/9/chartex" xmlns:cx4="http://schemas.microsoft.com/office/drawing/2016/5/10/chartex" xmlns:cx5="http://schemas.microsoft.com/office/drawing/2016/5/11/chartex" xmlns:cx6="http://schemas.microsoft.com/office/drawing/2016/5/12/chartex" xmlns:cx7="http://schemas.microsoft.com/office/drawing/2016/5/13/chartex" xmlns:cx8="http://schemas.microsoft.com/office/drawing/2016/5/14/chartex" xmlns:mc="http://schemas.openxmlformats.org/markup-compatibility/2006" xmlns:aink="http://schemas.microsoft.com/office/drawing/2016/ink" xmlns:am3d="http://schemas.microsoft.com/office/drawing/2017/model3d" xmlns:o="urn:schemas-microsoft-com:office:office" xmlns:r="http://schemas.openxmlformats.org/officeDocument/2006/relationships" xmlns:m="http://schemas.openxmlformats.org/officeDocument/2006/math" xmlns:v="urn:schemas-microsoft-com:vml" xmlns:wp14="http://schemas.microsoft.com/office/word/2010/wordprocessingDrawing" xmlns:wp="http://schemas.openxmlformats.org/drawingml/2006/wordprocessingDrawing" xmlns:w10="urn:schemas-microsoft-com:office:word" xmlns:w="http://schemas.openxmlformats.org/wordprocessingml/2006/main" xmlns:w14="http://schemas.microsoft.com/office/word/2010/wordml" xmlns:w15="http://schemas.microsoft.com/office/word/2012/wordml" xmlns:w16cex="http://schemas.microsoft.com/office/word/2018/wordml/cex" xmlns:w16cid="http://schemas.microsoft.com/office/word/2016/wordml/cid" xmlns:w16="http://schemas.microsoft.com/office/word/2018/wordml" xmlns:w16sdtdh="http://schemas.microsoft.com/office/word/2020/wordml/sdtdatahash" xmlns:w16se="http://schemas.microsoft.com/office/word/2015/wordml/symex" xmlns:wpg="http://schemas.microsoft.com/office/word/2010/wordprocessingGroup" xmlns:wpi="http://schemas.microsoft.com/office/word/2010/wordprocessingInk" xmlns:wne="http://schemas.microsoft.com/office/word/2006/wordml" xmlns:wps="http://schemas.microsoft.com/office/word/2010/wordprocessingShape" mc:Ignorable="w14 w15 w16se w16cid w16 w16cex w16sdtdh wp14">
+<w:ftr xmlns:wpc="http://schemas.microsoft.com/office/word/2010/wordprocessingCanvas" xmlns:cx="http://schemas.microsoft.com/office/drawing/2014/chartex" xmlns:cx1="http://schemas.microsoft.com/office/drawing/2015/9/8/chartex" xmlns:cx2="http://schemas.microsoft.com/office/drawing/2015/10/21/chartex" xmlns:cx3="http://schemas.microsoft.com/office/drawing/2016/5/9/chartex" xmlns:cx4="http://schemas.microsoft.com/office/drawing/2016/5/10/chartex" xmlns:cx5="http://schemas.microsoft.com/office/drawing/2016/5/11/chartex" xmlns:cx6="http://schemas.microsoft.com/office/drawing/2016/5/12/chartex" xmlns:cx7="http://schemas.microsoft.com/office/drawing/2016/5/13/chartex" xmlns:cx8="http://schemas.microsoft.com/office/drawing/2016/5/14/chartex" xmlns:mc="http://schemas.openxmlformats.org/markup-compatibility/2006" xmlns:aink="http://schemas.microsoft.com/office/drawing/2016/ink" xmlns:am3d="http://schemas.microsoft.com/office/drawing/2017/model3d" xmlns:o="urn:schemas-microsoft-com:office:office" xmlns:r="http://schemas.openxmlformats.org/officeDocument/2006/relationships" xmlns:m="http://schemas.openxmlformats.org/officeDocument/2006/math" xmlns:v="urn:schemas-microsoft-com:vml" xmlns:wp14="http://schemas.microsoft.com/office/word/2010/wordprocessingDrawing" xmlns:wp="http://schemas.openxmlformats.org/drawingml/2006/wordprocessingDrawing" xmlns:w10="urn:schemas-microsoft-com:office:word" xmlns:w="http://schemas.openxmlformats.org/wordprocessingml/2006/main" xmlns:w14="http://schemas.microsoft.com/office/word/2010/wordml" xmlns:w15="http://schemas.microsoft.com/office/word/2012/wordml" xmlns:w16cex="http://schemas.microsoft.com/office/word/2018/wordml/cex" xmlns:w16cid="http://schemas.microsoft.com/office/word/2016/wordml/cid" xmlns:w16="http://schemas.microsoft.com/office/word/2018/wordml" xmlns:w16se="http://schemas.microsoft.com/office/word/2015/wordml/symex" xmlns:wpg="http://schemas.microsoft.com/office/word/2010/wordprocessingGroup" xmlns:wpi="http://schemas.microsoft.com/office/word/2010/wordprocessingInk" xmlns:wne="http://schemas.microsoft.com/office/word/2006/wordml" xmlns:wps="http://schemas.microsoft.com/office/word/2010/wordprocessingShape" mc:Ignorable="w14 w15 w16se w16cid w16 w16cex wp14">
   <w:sdt>
     <w:sdtPr>
       <w:id w:val="1306279266"/>
@@ -4841,7 +5415,7 @@
 </file>
 
 <file path=word/footer2.xml><?xml version="1.0" encoding="utf-8"?>
-<w:ftr xmlns:wpc="http://schemas.microsoft.com/office/word/2010/wordprocessingCanvas" xmlns:cx="http://schemas.microsoft.com/office/drawing/2014/chartex" xmlns:cx1="http://schemas.microsoft.com/office/drawing/2015/9/8/chartex" xmlns:cx2="http://schemas.microsoft.com/office/drawing/2015/10/21/chartex" xmlns:cx3="http://schemas.microsoft.com/office/drawing/2016/5/9/chartex" xmlns:cx4="http://schemas.microsoft.com/office/drawing/2016/5/10/chartex" xmlns:cx5="http://schemas.microsoft.com/office/drawing/2016/5/11/chartex" xmlns:cx6="http://schemas.microsoft.com/office/drawing/2016/5/12/chartex" xmlns:cx7="http://schemas.microsoft.com/office/drawing/2016/5/13/chartex" xmlns:cx8="http://schemas.microsoft.com/office/drawing/2016/5/14/chartex" xmlns:mc="http://schemas.openxmlformats.org/markup-compatibility/2006" xmlns:aink="http://schemas.microsoft.com/office/drawing/2016/ink" xmlns:am3d="http://schemas.microsoft.com/office/drawing/2017/model3d" xmlns:o="urn:schemas-microsoft-com:office:office" xmlns:r="http://schemas.openxmlformats.org/officeDocument/2006/relationships" xmlns:m="http://schemas.openxmlformats.org/officeDocument/2006/math" xmlns:v="urn:schemas-microsoft-com:vml" xmlns:wp14="http://schemas.microsoft.com/office/word/2010/wordprocessingDrawing" xmlns:wp="http://schemas.openxmlformats.org/drawingml/2006/wordprocessingDrawing" xmlns:w10="urn:schemas-microsoft-com:office:word" xmlns:w="http://schemas.openxmlformats.org/wordprocessingml/2006/main" xmlns:w14="http://schemas.microsoft.com/office/word/2010/wordml" xmlns:w15="http://schemas.microsoft.com/office/word/2012/wordml" xmlns:w16cex="http://schemas.microsoft.com/office/word/2018/wordml/cex" xmlns:w16cid="http://schemas.microsoft.com/office/word/2016/wordml/cid" xmlns:w16="http://schemas.microsoft.com/office/word/2018/wordml" xmlns:w16sdtdh="http://schemas.microsoft.com/office/word/2020/wordml/sdtdatahash" xmlns:w16se="http://schemas.microsoft.com/office/word/2015/wordml/symex" xmlns:wpg="http://schemas.microsoft.com/office/word/2010/wordprocessingGroup" xmlns:wpi="http://schemas.microsoft.com/office/word/2010/wordprocessingInk" xmlns:wne="http://schemas.microsoft.com/office/word/2006/wordml" xmlns:wps="http://schemas.microsoft.com/office/word/2010/wordprocessingShape" mc:Ignorable="w14 w15 w16se w16cid w16 w16cex w16sdtdh wp14">
+<w:ftr xmlns:wpc="http://schemas.microsoft.com/office/word/2010/wordprocessingCanvas" xmlns:cx="http://schemas.microsoft.com/office/drawing/2014/chartex" xmlns:cx1="http://schemas.microsoft.com/office/drawing/2015/9/8/chartex" xmlns:cx2="http://schemas.microsoft.com/office/drawing/2015/10/21/chartex" xmlns:cx3="http://schemas.microsoft.com/office/drawing/2016/5/9/chartex" xmlns:cx4="http://schemas.microsoft.com/office/drawing/2016/5/10/chartex" xmlns:cx5="http://schemas.microsoft.com/office/drawing/2016/5/11/chartex" xmlns:cx6="http://schemas.microsoft.com/office/drawing/2016/5/12/chartex" xmlns:cx7="http://schemas.microsoft.com/office/drawing/2016/5/13/chartex" xmlns:cx8="http://schemas.microsoft.com/office/drawing/2016/5/14/chartex" xmlns:mc="http://schemas.openxmlformats.org/markup-compatibility/2006" xmlns:aink="http://schemas.microsoft.com/office/drawing/2016/ink" xmlns:am3d="http://schemas.microsoft.com/office/drawing/2017/model3d" xmlns:o="urn:schemas-microsoft-com:office:office" xmlns:r="http://schemas.openxmlformats.org/officeDocument/2006/relationships" xmlns:m="http://schemas.openxmlformats.org/officeDocument/2006/math" xmlns:v="urn:schemas-microsoft-com:vml" xmlns:wp14="http://schemas.microsoft.com/office/word/2010/wordprocessingDrawing" xmlns:wp="http://schemas.openxmlformats.org/drawingml/2006/wordprocessingDrawing" xmlns:w10="urn:schemas-microsoft-com:office:word" xmlns:w="http://schemas.openxmlformats.org/wordprocessingml/2006/main" xmlns:w14="http://schemas.microsoft.com/office/word/2010/wordml" xmlns:w15="http://schemas.microsoft.com/office/word/2012/wordml" xmlns:w16cex="http://schemas.microsoft.com/office/word/2018/wordml/cex" xmlns:w16cid="http://schemas.microsoft.com/office/word/2016/wordml/cid" xmlns:w16="http://schemas.microsoft.com/office/word/2018/wordml" xmlns:w16se="http://schemas.microsoft.com/office/word/2015/wordml/symex" xmlns:wpg="http://schemas.microsoft.com/office/word/2010/wordprocessingGroup" xmlns:wpi="http://schemas.microsoft.com/office/word/2010/wordprocessingInk" xmlns:wne="http://schemas.microsoft.com/office/word/2006/wordml" xmlns:wps="http://schemas.microsoft.com/office/word/2010/wordprocessingShape" mc:Ignorable="w14 w15 w16se w16cid w16 w16cex wp14">
   <w:sdt>
     <w:sdtPr>
       <w:id w:val="1152642134"/>
@@ -4915,7 +5489,7 @@
 </file>
 
 <file path=word/footnotes.xml><?xml version="1.0" encoding="utf-8"?>
-<w:footnotes xmlns:wpc="http://schemas.microsoft.com/office/word/2010/wordprocessingCanvas" xmlns:cx="http://schemas.microsoft.com/office/drawing/2014/chartex" xmlns:cx1="http://schemas.microsoft.com/office/drawing/2015/9/8/chartex" xmlns:cx2="http://schemas.microsoft.com/office/drawing/2015/10/21/chartex" xmlns:cx3="http://schemas.microsoft.com/office/drawing/2016/5/9/chartex" xmlns:cx4="http://schemas.microsoft.com/office/drawing/2016/5/10/chartex" xmlns:cx5="http://schemas.microsoft.com/office/drawing/2016/5/11/chartex" xmlns:cx6="http://schemas.microsoft.com/office/drawing/2016/5/12/chartex" xmlns:cx7="http://schemas.microsoft.com/office/drawing/2016/5/13/chartex" xmlns:cx8="http://schemas.microsoft.com/office/drawing/2016/5/14/chartex" xmlns:mc="http://schemas.openxmlformats.org/markup-compatibility/2006" xmlns:aink="http://schemas.microsoft.com/office/drawing/2016/ink" xmlns:am3d="http://schemas.microsoft.com/office/drawing/2017/model3d" xmlns:o="urn:schemas-microsoft-com:office:office" xmlns:r="http://schemas.openxmlformats.org/officeDocument/2006/relationships" xmlns:m="http://schemas.openxmlformats.org/officeDocument/2006/math" xmlns:v="urn:schemas-microsoft-com:vml" xmlns:wp14="http://schemas.microsoft.com/office/word/2010/wordprocessingDrawing" xmlns:wp="http://schemas.openxmlformats.org/drawingml/2006/wordprocessingDrawing" xmlns:w10="urn:schemas-microsoft-com:office:word" xmlns:w="http://schemas.openxmlformats.org/wordprocessingml/2006/main" xmlns:w14="http://schemas.microsoft.com/office/word/2010/wordml" xmlns:w15="http://schemas.microsoft.com/office/word/2012/wordml" xmlns:w16cex="http://schemas.microsoft.com/office/word/2018/wordml/cex" xmlns:w16cid="http://schemas.microsoft.com/office/word/2016/wordml/cid" xmlns:w16="http://schemas.microsoft.com/office/word/2018/wordml" xmlns:w16sdtdh="http://schemas.microsoft.com/office/word/2020/wordml/sdtdatahash" xmlns:w16se="http://schemas.microsoft.com/office/word/2015/wordml/symex" xmlns:wpg="http://schemas.microsoft.com/office/word/2010/wordprocessingGroup" xmlns:wpi="http://schemas.microsoft.com/office/word/2010/wordprocessingInk" xmlns:wne="http://schemas.microsoft.com/office/word/2006/wordml" xmlns:wps="http://schemas.microsoft.com/office/word/2010/wordprocessingShape" mc:Ignorable="w14 w15 w16se w16cid w16 w16cex w16sdtdh wp14">
+<w:footnotes xmlns:wpc="http://schemas.microsoft.com/office/word/2010/wordprocessingCanvas" xmlns:cx="http://schemas.microsoft.com/office/drawing/2014/chartex" xmlns:cx1="http://schemas.microsoft.com/office/drawing/2015/9/8/chartex" xmlns:cx2="http://schemas.microsoft.com/office/drawing/2015/10/21/chartex" xmlns:cx3="http://schemas.microsoft.com/office/drawing/2016/5/9/chartex" xmlns:cx4="http://schemas.microsoft.com/office/drawing/2016/5/10/chartex" xmlns:cx5="http://schemas.microsoft.com/office/drawing/2016/5/11/chartex" xmlns:cx6="http://schemas.microsoft.com/office/drawing/2016/5/12/chartex" xmlns:cx7="http://schemas.microsoft.com/office/drawing/2016/5/13/chartex" xmlns:cx8="http://schemas.microsoft.com/office/drawing/2016/5/14/chartex" xmlns:mc="http://schemas.openxmlformats.org/markup-compatibility/2006" xmlns:aink="http://schemas.microsoft.com/office/drawing/2016/ink" xmlns:am3d="http://schemas.microsoft.com/office/drawing/2017/model3d" xmlns:o="urn:schemas-microsoft-com:office:office" xmlns:r="http://schemas.openxmlformats.org/officeDocument/2006/relationships" xmlns:m="http://schemas.openxmlformats.org/officeDocument/2006/math" xmlns:v="urn:schemas-microsoft-com:vml" xmlns:wp14="http://schemas.microsoft.com/office/word/2010/wordprocessingDrawing" xmlns:wp="http://schemas.openxmlformats.org/drawingml/2006/wordprocessingDrawing" xmlns:w10="urn:schemas-microsoft-com:office:word" xmlns:w="http://schemas.openxmlformats.org/wordprocessingml/2006/main" xmlns:w14="http://schemas.microsoft.com/office/word/2010/wordml" xmlns:w15="http://schemas.microsoft.com/office/word/2012/wordml" xmlns:w16cex="http://schemas.microsoft.com/office/word/2018/wordml/cex" xmlns:w16cid="http://schemas.microsoft.com/office/word/2016/wordml/cid" xmlns:w16="http://schemas.microsoft.com/office/word/2018/wordml" xmlns:w16se="http://schemas.microsoft.com/office/word/2015/wordml/symex" xmlns:wpg="http://schemas.microsoft.com/office/word/2010/wordprocessingGroup" xmlns:wpi="http://schemas.microsoft.com/office/word/2010/wordprocessingInk" xmlns:wne="http://schemas.microsoft.com/office/word/2006/wordml" xmlns:wps="http://schemas.microsoft.com/office/word/2010/wordprocessingShape" mc:Ignorable="w14 w15 w16se w16cid w16 w16cex wp14">
   <w:footnote w:type="separator" w:id="-1">
     <w:p>
       <w:pPr>
@@ -4940,7 +5514,7 @@
 </file>
 
 <file path=word/numbering.xml><?xml version="1.0" encoding="utf-8"?>
-<w:numbering xmlns:wpc="http://schemas.microsoft.com/office/word/2010/wordprocessingCanvas" xmlns:cx="http://schemas.microsoft.com/office/drawing/2014/chartex" xmlns:cx1="http://schemas.microsoft.com/office/drawing/2015/9/8/chartex" xmlns:cx2="http://schemas.microsoft.com/office/drawing/2015/10/21/chartex" xmlns:cx3="http://schemas.microsoft.com/office/drawing/2016/5/9/chartex" xmlns:cx4="http://schemas.microsoft.com/office/drawing/2016/5/10/chartex" xmlns:cx5="http://schemas.microsoft.com/office/drawing/2016/5/11/chartex" xmlns:cx6="http://schemas.microsoft.com/office/drawing/2016/5/12/chartex" xmlns:cx7="http://schemas.microsoft.com/office/drawing/2016/5/13/chartex" xmlns:cx8="http://schemas.microsoft.com/office/drawing/2016/5/14/chartex" xmlns:mc="http://schemas.openxmlformats.org/markup-compatibility/2006" xmlns:aink="http://schemas.microsoft.com/office/drawing/2016/ink" xmlns:am3d="http://schemas.microsoft.com/office/drawing/2017/model3d" xmlns:o="urn:schemas-microsoft-com:office:office" xmlns:r="http://schemas.openxmlformats.org/officeDocument/2006/relationships" xmlns:m="http://schemas.openxmlformats.org/officeDocument/2006/math" xmlns:v="urn:schemas-microsoft-com:vml" xmlns:wp14="http://schemas.microsoft.com/office/word/2010/wordprocessingDrawing" xmlns:wp="http://schemas.openxmlformats.org/drawingml/2006/wordprocessingDrawing" xmlns:w10="urn:schemas-microsoft-com:office:word" xmlns:w="http://schemas.openxmlformats.org/wordprocessingml/2006/main" xmlns:w14="http://schemas.microsoft.com/office/word/2010/wordml" xmlns:w15="http://schemas.microsoft.com/office/word/2012/wordml" xmlns:w16cex="http://schemas.microsoft.com/office/word/2018/wordml/cex" xmlns:w16cid="http://schemas.microsoft.com/office/word/2016/wordml/cid" xmlns:w16="http://schemas.microsoft.com/office/word/2018/wordml" xmlns:w16sdtdh="http://schemas.microsoft.com/office/word/2020/wordml/sdtdatahash" xmlns:w16se="http://schemas.microsoft.com/office/word/2015/wordml/symex" xmlns:wpg="http://schemas.microsoft.com/office/word/2010/wordprocessingGroup" xmlns:wpi="http://schemas.microsoft.com/office/word/2010/wordprocessingInk" xmlns:wne="http://schemas.microsoft.com/office/word/2006/wordml" xmlns:wps="http://schemas.microsoft.com/office/word/2010/wordprocessingShape" mc:Ignorable="w14 w15 w16se w16cid w16 w16cex w16sdtdh wp14">
+<w:numbering xmlns:wpc="http://schemas.microsoft.com/office/word/2010/wordprocessingCanvas" xmlns:cx="http://schemas.microsoft.com/office/drawing/2014/chartex" xmlns:cx1="http://schemas.microsoft.com/office/drawing/2015/9/8/chartex" xmlns:cx2="http://schemas.microsoft.com/office/drawing/2015/10/21/chartex" xmlns:cx3="http://schemas.microsoft.com/office/drawing/2016/5/9/chartex" xmlns:cx4="http://schemas.microsoft.com/office/drawing/2016/5/10/chartex" xmlns:cx5="http://schemas.microsoft.com/office/drawing/2016/5/11/chartex" xmlns:cx6="http://schemas.microsoft.com/office/drawing/2016/5/12/chartex" xmlns:cx7="http://schemas.microsoft.com/office/drawing/2016/5/13/chartex" xmlns:cx8="http://schemas.microsoft.com/office/drawing/2016/5/14/chartex" xmlns:mc="http://schemas.openxmlformats.org/markup-compatibility/2006" xmlns:aink="http://schemas.microsoft.com/office/drawing/2016/ink" xmlns:am3d="http://schemas.microsoft.com/office/drawing/2017/model3d" xmlns:o="urn:schemas-microsoft-com:office:office" xmlns:r="http://schemas.openxmlformats.org/officeDocument/2006/relationships" xmlns:m="http://schemas.openxmlformats.org/officeDocument/2006/math" xmlns:v="urn:schemas-microsoft-com:vml" xmlns:wp14="http://schemas.microsoft.com/office/word/2010/wordprocessingDrawing" xmlns:wp="http://schemas.openxmlformats.org/drawingml/2006/wordprocessingDrawing" xmlns:w10="urn:schemas-microsoft-com:office:word" xmlns:w="http://schemas.openxmlformats.org/wordprocessingml/2006/main" xmlns:w14="http://schemas.microsoft.com/office/word/2010/wordml" xmlns:w15="http://schemas.microsoft.com/office/word/2012/wordml" xmlns:w16cex="http://schemas.microsoft.com/office/word/2018/wordml/cex" xmlns:w16cid="http://schemas.microsoft.com/office/word/2016/wordml/cid" xmlns:w16="http://schemas.microsoft.com/office/word/2018/wordml" xmlns:w16se="http://schemas.microsoft.com/office/word/2015/wordml/symex" xmlns:wpg="http://schemas.microsoft.com/office/word/2010/wordprocessingGroup" xmlns:wpi="http://schemas.microsoft.com/office/word/2010/wordprocessingInk" xmlns:wne="http://schemas.microsoft.com/office/word/2006/wordml" xmlns:wps="http://schemas.microsoft.com/office/word/2010/wordprocessingShape" mc:Ignorable="w14 w15 w16se w16cid w16 w16cex wp14">
   <w:abstractNum w:abstractNumId="0" w15:restartNumberingAfterBreak="0">
     <w:nsid w:val="0B241B0A"/>
     <w:multiLevelType w:val="multilevel"/>
@@ -6283,7 +6857,7 @@
 </file>
 
 <file path=word/styles.xml><?xml version="1.0" encoding="utf-8"?>
-<w:styles xmlns:mc="http://schemas.openxmlformats.org/markup-compatibility/2006" xmlns:r="http://schemas.openxmlformats.org/officeDocument/2006/relationships" xmlns:w="http://schemas.openxmlformats.org/wordprocessingml/2006/main" xmlns:w14="http://schemas.microsoft.com/office/word/2010/wordml" xmlns:w15="http://schemas.microsoft.com/office/word/2012/wordml" xmlns:w16cex="http://schemas.microsoft.com/office/word/2018/wordml/cex" xmlns:w16cid="http://schemas.microsoft.com/office/word/2016/wordml/cid" xmlns:w16="http://schemas.microsoft.com/office/word/2018/wordml" xmlns:w16sdtdh="http://schemas.microsoft.com/office/word/2020/wordml/sdtdatahash" xmlns:w16se="http://schemas.microsoft.com/office/word/2015/wordml/symex" mc:Ignorable="w14 w15 w16se w16cid w16 w16cex w16sdtdh">
+<w:styles xmlns:mc="http://schemas.openxmlformats.org/markup-compatibility/2006" xmlns:r="http://schemas.openxmlformats.org/officeDocument/2006/relationships" xmlns:w="http://schemas.openxmlformats.org/wordprocessingml/2006/main" xmlns:w14="http://schemas.microsoft.com/office/word/2010/wordml" xmlns:w15="http://schemas.microsoft.com/office/word/2012/wordml" xmlns:w16cex="http://schemas.microsoft.com/office/word/2018/wordml/cex" xmlns:w16cid="http://schemas.microsoft.com/office/word/2016/wordml/cid" xmlns:w16="http://schemas.microsoft.com/office/word/2018/wordml" xmlns:w16se="http://schemas.microsoft.com/office/word/2015/wordml/symex" mc:Ignorable="w14 w15 w16se w16cid w16 w16cex">
   <w:docDefaults>
     <w:rPrDefault>
       <w:rPr>
@@ -6680,7 +7254,7 @@
   <w:style w:type="paragraph" w:default="1" w:styleId="a">
     <w:name w:val="Normal"/>
     <w:qFormat/>
-    <w:rsid w:val="000702F8"/>
+    <w:rsid w:val="00313A91"/>
     <w:rPr>
       <w:rFonts w:cs="Times New Roman"/>
     </w:rPr>

</xml_diff>